<commit_message>
Fix variable names in template
+ Add modified template xml
</commit_message>
<xml_diff>
--- a/original/template.docx
+++ b/original/template.docx
@@ -139,42 +139,14 @@
       </w:r>
     </w:p>
     <w:p>
-      <w:pPr>
+      <w:r>
         <w:rPr>
           <w:b/>
           <w:bCs/>
           <w:color w:val="4472C4" w:themeColor="accent1"/>
           <w:lang w:val="en-GB"/>
         </w:rPr>
-      </w:pPr>
-      <w:r>
-        <w:rPr>
-          <w:b/>
-          <w:bCs/>
-          <w:color w:val="4472C4" w:themeColor="accent1"/>
-          <w:lang w:val="en-GB"/>
-        </w:rPr>
-        <w:t>{{</w:t>
-      </w:r>
-      <w:proofErr w:type="spellStart"/>
-      <w:r>
-        <w:rPr>
-          <w:b/>
-          <w:bCs/>
-          <w:color w:val="4472C4" w:themeColor="accent1"/>
-          <w:lang w:val="en-GB"/>
-        </w:rPr>
-        <w:t>student_name</w:t>
-      </w:r>
-      <w:proofErr w:type="spellEnd"/>
-      <w:r>
-        <w:rPr>
-          <w:b/>
-          <w:bCs/>
-          <w:color w:val="4472C4" w:themeColor="accent1"/>
-          <w:lang w:val="en-GB"/>
-        </w:rPr>
-        <w:t>}}</w:t>
+        <w:t>{{student_name}}</w:t>
       </w:r>
     </w:p>
     <w:p>
@@ -1014,7 +986,8 @@
                 <w:szCs w:val="20"/>
                 <w:lang w:val="en-GB"/>
               </w:rPr>
-              <w:t>). Figures 1 and 2 show your scores in comparison with the whole study population.</w:t>
+              <w:t>). Figures 1 and 2 show your scores in comparison with the whole
+								study population.</w:t>
             </w:r>
           </w:p>
         </w:tc>
@@ -1438,7 +1411,7 @@
                                 <w:szCs w:val="16"/>
                                 <w:lang w:val="en-GB"/>
                               </w:rPr>
-                              <w:t>{{num_vb_student_1}}</w:t>
+                              <w:t>{{num_vb_TotalScore_week2}}</w:t>
                             </w:r>
                           </w:p>
                         </w:txbxContent>
@@ -1482,7 +1455,7 @@
                           <w:szCs w:val="16"/>
                           <w:lang w:val="en-GB"/>
                         </w:rPr>
-                        <w:t>{{num_vb_student_1}}</w:t>
+                        <w:t>{{num_vb_TotalScore_week2}}</w:t>
                       </w:r>
                     </w:p>
                   </w:txbxContent>
@@ -1558,7 +1531,7 @@
                                 <w:szCs w:val="16"/>
                                 <w:lang w:val="en-GB"/>
                               </w:rPr>
-                              <w:t>{{num_eb_student_1}}</w:t>
+                              <w:t>{{num_eb_MyScore_week2}}</w:t>
                             </w:r>
                           </w:p>
                         </w:txbxContent>
@@ -1602,7 +1575,7 @@
                           <w:szCs w:val="16"/>
                           <w:lang w:val="en-GB"/>
                         </w:rPr>
-                        <w:t>{{num_eb_student_1}}</w:t>
+                        <w:t>{{num_eb_MyScore_week2}}</w:t>
                       </w:r>
                     </w:p>
                   </w:txbxContent>
@@ -1671,7 +1644,7 @@
                                 <w:szCs w:val="16"/>
                                 <w:lang w:val="en-GB"/>
                               </w:rPr>
-                              <w:t>{{num_eb_student_2}}</w:t>
+                              <w:t>{{num_eb_MyScore_week7}}</w:t>
                             </w:r>
                           </w:p>
                         </w:txbxContent>
@@ -1715,7 +1688,7 @@
                           <w:szCs w:val="16"/>
                           <w:lang w:val="en-GB"/>
                         </w:rPr>
-                        <w:t>{{num_eb_student_2}}</w:t>
+                        <w:t>{{num_eb_MyScore_week7}}</w:t>
                       </w:r>
                     </w:p>
                   </w:txbxContent>
@@ -1784,7 +1757,7 @@
                                 <w:szCs w:val="16"/>
                                 <w:lang w:val="en-GB"/>
                               </w:rPr>
-                              <w:t>{{num_vb_student_2}}</w:t>
+                              <w:t>{{num_vb_TotalScore_week7}}</w:t>
                             </w:r>
                           </w:p>
                         </w:txbxContent>
@@ -1828,7 +1801,7 @@
                           <w:szCs w:val="16"/>
                           <w:lang w:val="en-GB"/>
                         </w:rPr>
-                        <w:t>{{num_vb_student_2}}</w:t>
+                        <w:t>{{num_vb_TotalScore_week7}}</w:t>
                       </w:r>
                     </w:p>
                   </w:txbxContent>
@@ -1962,25 +1935,7 @@
                                 <w:szCs w:val="16"/>
                                 <w:lang w:val="en-GB"/>
                               </w:rPr>
-                              <w:t>{{num_eb_student_</w:t>
-                            </w:r>
-                            <w:r>
-                              <w:rPr>
-                                <w:color w:val="4472C4" w:themeColor="accent1"/>
-                                <w:sz w:val="16"/>
-                                <w:szCs w:val="16"/>
-                                <w:lang w:val="en-GB"/>
-                              </w:rPr>
-                              <w:t>4</w:t>
-                            </w:r>
-                            <w:r>
-                              <w:rPr>
-                                <w:color w:val="4472C4" w:themeColor="accent1"/>
-                                <w:sz w:val="16"/>
-                                <w:szCs w:val="16"/>
-                                <w:lang w:val="en-GB"/>
-                              </w:rPr>
-                              <w:t>}}</w:t>
+                              <w:t>{{num_ae_MyScore_timePoint4}}</w:t>
                             </w:r>
                           </w:p>
                         </w:txbxContent>
@@ -2024,25 +1979,7 @@
                           <w:szCs w:val="16"/>
                           <w:lang w:val="en-GB"/>
                         </w:rPr>
-                        <w:t>{{num_eb_student_</w:t>
-                      </w:r>
-                      <w:r>
-                        <w:rPr>
-                          <w:color w:val="4472C4" w:themeColor="accent1"/>
-                          <w:sz w:val="16"/>
-                          <w:szCs w:val="16"/>
-                          <w:lang w:val="en-GB"/>
-                        </w:rPr>
-                        <w:t>4</w:t>
-                      </w:r>
-                      <w:r>
-                        <w:rPr>
-                          <w:color w:val="4472C4" w:themeColor="accent1"/>
-                          <w:sz w:val="16"/>
-                          <w:szCs w:val="16"/>
-                          <w:lang w:val="en-GB"/>
-                        </w:rPr>
-                        <w:t>}}</w:t>
+                        <w:t>{{num_ae_MyScore_timePoint4}}</w:t>
                       </w:r>
                     </w:p>
                   </w:txbxContent>
@@ -2111,25 +2048,7 @@
                                 <w:szCs w:val="16"/>
                                 <w:lang w:val="en-GB"/>
                               </w:rPr>
-                              <w:t>{{num_eb_student_</w:t>
-                            </w:r>
-                            <w:r>
-                              <w:rPr>
-                                <w:color w:val="4472C4" w:themeColor="accent1"/>
-                                <w:sz w:val="16"/>
-                                <w:szCs w:val="16"/>
-                                <w:lang w:val="en-GB"/>
-                              </w:rPr>
-                              <w:t>3</w:t>
-                            </w:r>
-                            <w:r>
-                              <w:rPr>
-                                <w:color w:val="4472C4" w:themeColor="accent1"/>
-                                <w:sz w:val="16"/>
-                                <w:szCs w:val="16"/>
-                                <w:lang w:val="en-GB"/>
-                              </w:rPr>
-                              <w:t>}}</w:t>
+                              <w:t>{{num_ae_MyScore_timePoint3}}</w:t>
                             </w:r>
                           </w:p>
                         </w:txbxContent>
@@ -2173,25 +2092,7 @@
                           <w:szCs w:val="16"/>
                           <w:lang w:val="en-GB"/>
                         </w:rPr>
-                        <w:t>{{num_eb_student_</w:t>
-                      </w:r>
-                      <w:r>
-                        <w:rPr>
-                          <w:color w:val="4472C4" w:themeColor="accent1"/>
-                          <w:sz w:val="16"/>
-                          <w:szCs w:val="16"/>
-                          <w:lang w:val="en-GB"/>
-                        </w:rPr>
-                        <w:t>3</w:t>
-                      </w:r>
-                      <w:r>
-                        <w:rPr>
-                          <w:color w:val="4472C4" w:themeColor="accent1"/>
-                          <w:sz w:val="16"/>
-                          <w:szCs w:val="16"/>
-                          <w:lang w:val="en-GB"/>
-                        </w:rPr>
-                        <w:t>}}</w:t>
+                        <w:t>{{num_ae_MyScore_timePoint3}}</w:t>
                       </w:r>
                     </w:p>
                   </w:txbxContent>
@@ -2260,25 +2161,7 @@
                                 <w:szCs w:val="16"/>
                                 <w:lang w:val="en-GB"/>
                               </w:rPr>
-                              <w:t>{{num_eb_student_</w:t>
-                            </w:r>
-                            <w:r>
-                              <w:rPr>
-                                <w:color w:val="4472C4" w:themeColor="accent1"/>
-                                <w:sz w:val="16"/>
-                                <w:szCs w:val="16"/>
-                                <w:lang w:val="en-GB"/>
-                              </w:rPr>
-                              <w:t>2</w:t>
-                            </w:r>
-                            <w:r>
-                              <w:rPr>
-                                <w:color w:val="4472C4" w:themeColor="accent1"/>
-                                <w:sz w:val="16"/>
-                                <w:szCs w:val="16"/>
-                                <w:lang w:val="en-GB"/>
-                              </w:rPr>
-                              <w:t>}}</w:t>
+                              <w:t>{{num_ae_MyScore_timePoint2}}</w:t>
                             </w:r>
                           </w:p>
                         </w:txbxContent>
@@ -2322,25 +2205,7 @@
                           <w:szCs w:val="16"/>
                           <w:lang w:val="en-GB"/>
                         </w:rPr>
-                        <w:t>{{num_eb_student_</w:t>
-                      </w:r>
-                      <w:r>
-                        <w:rPr>
-                          <w:color w:val="4472C4" w:themeColor="accent1"/>
-                          <w:sz w:val="16"/>
-                          <w:szCs w:val="16"/>
-                          <w:lang w:val="en-GB"/>
-                        </w:rPr>
-                        <w:t>2</w:t>
-                      </w:r>
-                      <w:r>
-                        <w:rPr>
-                          <w:color w:val="4472C4" w:themeColor="accent1"/>
-                          <w:sz w:val="16"/>
-                          <w:szCs w:val="16"/>
-                          <w:lang w:val="en-GB"/>
-                        </w:rPr>
-                        <w:t>}}</w:t>
+                        <w:t>{{num_ae_MyScore_timePoint2}}</w:t>
                       </w:r>
                     </w:p>
                   </w:txbxContent>
@@ -2409,7 +2274,7 @@
                                 <w:szCs w:val="16"/>
                                 <w:lang w:val="en-GB"/>
                               </w:rPr>
-                              <w:t>{{num_eb_student_1}}</w:t>
+                              <w:t>{{num_ae_MyScore_timePoint1}}</w:t>
                             </w:r>
                           </w:p>
                         </w:txbxContent>
@@ -2453,7 +2318,7 @@
                           <w:szCs w:val="16"/>
                           <w:lang w:val="en-GB"/>
                         </w:rPr>
-                        <w:t>{{num_eb_student_1}}</w:t>
+                        <w:t>{{num_ae_MyScore_timePoint1}}</w:t>
                       </w:r>
                     </w:p>
                   </w:txbxContent>
@@ -2741,7 +2606,8 @@
                 <w:szCs w:val="20"/>
                 <w:lang w:val="en-GB"/>
               </w:rPr>
-              <w:t>). Figures 3, 4, and 5 show your scores in comparison with the whole study population.</w:t>
+              <w:t>). Figures 3, 4, and 5 show your scores in comparison with the
+								whole study population.</w:t>
             </w:r>
           </w:p>
           <w:p>
@@ -3311,25 +3177,7 @@
                                 <w:szCs w:val="16"/>
                                 <w:lang w:val="en-GB"/>
                               </w:rPr>
-                              <w:t>{{num_ce_student_</w:t>
-                            </w:r>
-                            <w:r>
-                              <w:rPr>
-                                <w:color w:val="4472C4" w:themeColor="accent1"/>
-                                <w:sz w:val="16"/>
-                                <w:szCs w:val="16"/>
-                                <w:lang w:val="en-GB"/>
-                              </w:rPr>
-                              <w:t>4</w:t>
-                            </w:r>
-                            <w:r>
-                              <w:rPr>
-                                <w:color w:val="4472C4" w:themeColor="accent1"/>
-                                <w:sz w:val="16"/>
-                                <w:szCs w:val="16"/>
-                                <w:lang w:val="en-GB"/>
-                              </w:rPr>
-                              <w:t>}}</w:t>
+                              <w:t>{{num_ce_MyScore_timePoint4}}</w:t>
                             </w:r>
                           </w:p>
                         </w:txbxContent>
@@ -3373,25 +3221,7 @@
                           <w:szCs w:val="16"/>
                           <w:lang w:val="en-GB"/>
                         </w:rPr>
-                        <w:t>{{num_ce_student_</w:t>
-                      </w:r>
-                      <w:r>
-                        <w:rPr>
-                          <w:color w:val="4472C4" w:themeColor="accent1"/>
-                          <w:sz w:val="16"/>
-                          <w:szCs w:val="16"/>
-                          <w:lang w:val="en-GB"/>
-                        </w:rPr>
-                        <w:t>4</w:t>
-                      </w:r>
-                      <w:r>
-                        <w:rPr>
-                          <w:color w:val="4472C4" w:themeColor="accent1"/>
-                          <w:sz w:val="16"/>
-                          <w:szCs w:val="16"/>
-                          <w:lang w:val="en-GB"/>
-                        </w:rPr>
-                        <w:t>}}</w:t>
+                        <w:t>{{num_ce_MyScore_timePoint4}}</w:t>
                       </w:r>
                     </w:p>
                   </w:txbxContent>
@@ -3460,25 +3290,7 @@
                                 <w:szCs w:val="16"/>
                                 <w:lang w:val="en-GB"/>
                               </w:rPr>
-                              <w:t>{{num_ce_student_</w:t>
-                            </w:r>
-                            <w:r>
-                              <w:rPr>
-                                <w:color w:val="4472C4" w:themeColor="accent1"/>
-                                <w:sz w:val="16"/>
-                                <w:szCs w:val="16"/>
-                                <w:lang w:val="en-GB"/>
-                              </w:rPr>
-                              <w:t>2</w:t>
-                            </w:r>
-                            <w:r>
-                              <w:rPr>
-                                <w:color w:val="4472C4" w:themeColor="accent1"/>
-                                <w:sz w:val="16"/>
-                                <w:szCs w:val="16"/>
-                                <w:lang w:val="en-GB"/>
-                              </w:rPr>
-                              <w:t>}}</w:t>
+                              <w:t>{{num_ce_MyScore_timePoint2}}</w:t>
                             </w:r>
                           </w:p>
                         </w:txbxContent>
@@ -3522,25 +3334,7 @@
                           <w:szCs w:val="16"/>
                           <w:lang w:val="en-GB"/>
                         </w:rPr>
-                        <w:t>{{num_ce_student_</w:t>
-                      </w:r>
-                      <w:r>
-                        <w:rPr>
-                          <w:color w:val="4472C4" w:themeColor="accent1"/>
-                          <w:sz w:val="16"/>
-                          <w:szCs w:val="16"/>
-                          <w:lang w:val="en-GB"/>
-                        </w:rPr>
-                        <w:t>2</w:t>
-                      </w:r>
-                      <w:r>
-                        <w:rPr>
-                          <w:color w:val="4472C4" w:themeColor="accent1"/>
-                          <w:sz w:val="16"/>
-                          <w:szCs w:val="16"/>
-                          <w:lang w:val="en-GB"/>
-                        </w:rPr>
-                        <w:t>}}</w:t>
+                        <w:t>{{num_ce_MyScore_timePoint2}}</w:t>
                       </w:r>
                     </w:p>
                   </w:txbxContent>
@@ -3609,7 +3403,7 @@
                                 <w:szCs w:val="16"/>
                                 <w:lang w:val="en-GB"/>
                               </w:rPr>
-                              <w:t>{{num_ce_student_1}}</w:t>
+                              <w:t>{{num_ce_MyScore_timePoint1}}</w:t>
                             </w:r>
                           </w:p>
                         </w:txbxContent>
@@ -3653,7 +3447,7 @@
                           <w:szCs w:val="16"/>
                           <w:lang w:val="en-GB"/>
                         </w:rPr>
-                        <w:t>{{num_ce_student_1}}</w:t>
+                        <w:t>{{num_ce_MyScore_timePoint1}}</w:t>
                       </w:r>
                     </w:p>
                   </w:txbxContent>
@@ -3722,34 +3516,7 @@
                                 <w:szCs w:val="16"/>
                                 <w:lang w:val="en-GB"/>
                               </w:rPr>
-                              <w:t>{{num_be_student_</w:t>
-                            </w:r>
-                            <w:r>
-                              <w:rPr>
-                                <w:color w:val="4472C4" w:themeColor="accent1"/>
-                                <w:sz w:val="16"/>
-                                <w:szCs w:val="16"/>
-                                <w:lang w:val="en-GB"/>
-                              </w:rPr>
-                              <w:t>2</w:t>
-                            </w:r>
-                            <w:r>
-                              <w:rPr>
-                                <w:color w:val="4472C4" w:themeColor="accent1"/>
-                                <w:sz w:val="16"/>
-                                <w:szCs w:val="16"/>
-                                <w:lang w:val="en-GB"/>
-                              </w:rPr>
-                              <w:t>}</w:t>
-                            </w:r>
-                            <w:r>
-                              <w:rPr>
-                                <w:color w:val="4472C4" w:themeColor="accent1"/>
-                                <w:sz w:val="16"/>
-                                <w:szCs w:val="16"/>
-                                <w:lang w:val="en-GB"/>
-                              </w:rPr>
-                              <w:t>}</w:t>
+                              <w:t>{{num_be_MyScore_timePoint2}}</w:t>
                             </w:r>
                           </w:p>
                           <w:p>
@@ -3803,34 +3570,7 @@
                           <w:szCs w:val="16"/>
                           <w:lang w:val="en-GB"/>
                         </w:rPr>
-                        <w:t>{{num_be_student_</w:t>
-                      </w:r>
-                      <w:r>
-                        <w:rPr>
-                          <w:color w:val="4472C4" w:themeColor="accent1"/>
-                          <w:sz w:val="16"/>
-                          <w:szCs w:val="16"/>
-                          <w:lang w:val="en-GB"/>
-                        </w:rPr>
-                        <w:t>2</w:t>
-                      </w:r>
-                      <w:r>
-                        <w:rPr>
-                          <w:color w:val="4472C4" w:themeColor="accent1"/>
-                          <w:sz w:val="16"/>
-                          <w:szCs w:val="16"/>
-                          <w:lang w:val="en-GB"/>
-                        </w:rPr>
-                        <w:t>}</w:t>
-                      </w:r>
-                      <w:r>
-                        <w:rPr>
-                          <w:color w:val="4472C4" w:themeColor="accent1"/>
-                          <w:sz w:val="16"/>
-                          <w:szCs w:val="16"/>
-                          <w:lang w:val="en-GB"/>
-                        </w:rPr>
-                        <w:t>}</w:t>
+                        <w:t>{{num_be_MyScore_timePoint2}}</w:t>
                       </w:r>
                     </w:p>
                     <w:p>
@@ -3909,7 +3649,7 @@
                                 <w:szCs w:val="16"/>
                                 <w:lang w:val="en-GB"/>
                               </w:rPr>
-                              <w:t>{{num_be_student_1}}</w:t>
+                              <w:t>{{num_be_MyScore_timePoint1}}</w:t>
                             </w:r>
                           </w:p>
                         </w:txbxContent>
@@ -3953,7 +3693,7 @@
                           <w:szCs w:val="16"/>
                           <w:lang w:val="en-GB"/>
                         </w:rPr>
-                        <w:t>{{num_be_student_1}}</w:t>
+                        <w:t>{{num_be_MyScore_timePoint1}}</w:t>
                       </w:r>
                     </w:p>
                   </w:txbxContent>
@@ -4042,25 +3782,7 @@
                                 <w:szCs w:val="16"/>
                                 <w:lang w:val="en-GB"/>
                               </w:rPr>
-                              <w:t>{{num_ce_student_</w:t>
-                            </w:r>
-                            <w:r>
-                              <w:rPr>
-                                <w:color w:val="4472C4" w:themeColor="accent1"/>
-                                <w:sz w:val="16"/>
-                                <w:szCs w:val="16"/>
-                                <w:lang w:val="en-GB"/>
-                              </w:rPr>
-                              <w:t>3</w:t>
-                            </w:r>
-                            <w:r>
-                              <w:rPr>
-                                <w:color w:val="4472C4" w:themeColor="accent1"/>
-                                <w:sz w:val="16"/>
-                                <w:szCs w:val="16"/>
-                                <w:lang w:val="en-GB"/>
-                              </w:rPr>
-                              <w:t>}}</w:t>
+                              <w:t>{{num_ce_MyScore_timePoint3}}</w:t>
                             </w:r>
                           </w:p>
                         </w:txbxContent>
@@ -4104,25 +3826,7 @@
                           <w:szCs w:val="16"/>
                           <w:lang w:val="en-GB"/>
                         </w:rPr>
-                        <w:t>{{num_ce_student_</w:t>
-                      </w:r>
-                      <w:r>
-                        <w:rPr>
-                          <w:color w:val="4472C4" w:themeColor="accent1"/>
-                          <w:sz w:val="16"/>
-                          <w:szCs w:val="16"/>
-                          <w:lang w:val="en-GB"/>
-                        </w:rPr>
-                        <w:t>3</w:t>
-                      </w:r>
-                      <w:r>
-                        <w:rPr>
-                          <w:color w:val="4472C4" w:themeColor="accent1"/>
-                          <w:sz w:val="16"/>
-                          <w:szCs w:val="16"/>
-                          <w:lang w:val="en-GB"/>
-                        </w:rPr>
-                        <w:t>}}</w:t>
+                        <w:t>{{num_ce_MyScore_timePoint3}}</w:t>
                       </w:r>
                     </w:p>
                   </w:txbxContent>
@@ -4191,16 +3895,7 @@
                                 <w:szCs w:val="16"/>
                                 <w:lang w:val="en-GB"/>
                               </w:rPr>
-                              <w:t>{{num_be_student_</w:t>
-                            </w:r>
-                            <w:r>
-                              <w:rPr>
-                                <w:color w:val="4472C4" w:themeColor="accent1"/>
-                                <w:sz w:val="16"/>
-                                <w:szCs w:val="16"/>
-                                <w:lang w:val="en-GB"/>
-                              </w:rPr>
-                              <w:t>4}}</w:t>
+                              <w:t>{{num_be_MyScore_timePoint4}}</w:t>
                             </w:r>
                           </w:p>
                         </w:txbxContent>
@@ -4244,16 +3939,7 @@
                           <w:szCs w:val="16"/>
                           <w:lang w:val="en-GB"/>
                         </w:rPr>
-                        <w:t>{{num_be_student_</w:t>
-                      </w:r>
-                      <w:r>
-                        <w:rPr>
-                          <w:color w:val="4472C4" w:themeColor="accent1"/>
-                          <w:sz w:val="16"/>
-                          <w:szCs w:val="16"/>
-                          <w:lang w:val="en-GB"/>
-                        </w:rPr>
-                        <w:t>4}}</w:t>
+                        <w:t>{{num_be_MyScore_timePoint4}}</w:t>
                       </w:r>
                     </w:p>
                   </w:txbxContent>
@@ -4322,34 +4008,7 @@
                                 <w:szCs w:val="16"/>
                                 <w:lang w:val="en-GB"/>
                               </w:rPr>
-                              <w:t>{{num_be_student_</w:t>
-                            </w:r>
-                            <w:r>
-                              <w:rPr>
-                                <w:color w:val="4472C4" w:themeColor="accent1"/>
-                                <w:sz w:val="16"/>
-                                <w:szCs w:val="16"/>
-                                <w:lang w:val="en-GB"/>
-                              </w:rPr>
-                              <w:t>3</w:t>
-                            </w:r>
-                            <w:r>
-                              <w:rPr>
-                                <w:color w:val="4472C4" w:themeColor="accent1"/>
-                                <w:sz w:val="16"/>
-                                <w:szCs w:val="16"/>
-                                <w:lang w:val="en-GB"/>
-                              </w:rPr>
-                              <w:t>}</w:t>
-                            </w:r>
-                            <w:r>
-                              <w:rPr>
-                                <w:color w:val="4472C4" w:themeColor="accent1"/>
-                                <w:sz w:val="16"/>
-                                <w:szCs w:val="16"/>
-                                <w:lang w:val="en-GB"/>
-                              </w:rPr>
-                              <w:t>}</w:t>
+                              <w:t>{{num_be_MyScore_timePoint3}}</w:t>
                             </w:r>
                           </w:p>
                         </w:txbxContent>
@@ -4393,34 +4052,7 @@
                           <w:szCs w:val="16"/>
                           <w:lang w:val="en-GB"/>
                         </w:rPr>
-                        <w:t>{{num_be_student_</w:t>
-                      </w:r>
-                      <w:r>
-                        <w:rPr>
-                          <w:color w:val="4472C4" w:themeColor="accent1"/>
-                          <w:sz w:val="16"/>
-                          <w:szCs w:val="16"/>
-                          <w:lang w:val="en-GB"/>
-                        </w:rPr>
-                        <w:t>3</w:t>
-                      </w:r>
-                      <w:r>
-                        <w:rPr>
-                          <w:color w:val="4472C4" w:themeColor="accent1"/>
-                          <w:sz w:val="16"/>
-                          <w:szCs w:val="16"/>
-                          <w:lang w:val="en-GB"/>
-                        </w:rPr>
-                        <w:t>}</w:t>
-                      </w:r>
-                      <w:r>
-                        <w:rPr>
-                          <w:color w:val="4472C4" w:themeColor="accent1"/>
-                          <w:sz w:val="16"/>
-                          <w:szCs w:val="16"/>
-                          <w:lang w:val="en-GB"/>
-                        </w:rPr>
-                        <w:t>}</w:t>
+                        <w:t>{{num_be_MyScore_timePoint3}}</w:t>
                       </w:r>
                     </w:p>
                   </w:txbxContent>
@@ -4583,7 +4215,8 @@
           <w:szCs w:val="20"/>
           <w:lang w:val="en-GB"/>
         </w:rPr>
-        <w:t>, please take a minute to think about your scores as illustrated in the tables and figure</w:t>
+        <w:t>, please take a minute to think about your scores as illustrated in the tables
+					and figure</w:t>
       </w:r>
       <w:r>
         <w:rPr>
@@ -4640,7 +4273,8 @@
           <w:szCs w:val="20"/>
           <w:lang w:val="en-GB"/>
         </w:rPr>
-        <w:t>How high or low your score is at a specific time point in an absolute scale (0-6)?</w:t>
+        <w:t>How high or low your score is at a specific time point in an absolute scale
+					(0-6)?</w:t>
       </w:r>
     </w:p>
     <w:p>
@@ -4663,7 +4297,8 @@
           <w:szCs w:val="20"/>
           <w:lang w:val="en-GB"/>
         </w:rPr>
-        <w:t>How high or low your score is at a specific time point compared to the average score of the whole study population?</w:t>
+        <w:t>How high or low your score is at a specific time point compared to the average
+					score of the whole study population?</w:t>
       </w:r>
     </w:p>
     <w:p>
@@ -4764,7 +4399,8 @@
           <w:lang w:val="en-GB"/>
         </w:rPr>
         <w:lastRenderedPageBreak/>
-        <w:t>What do motivation and student engagement mean and why would I want to improve them?</w:t>
+        <w:t>What do motivation and student engagement mean and why would I want to improve
+					them?</w:t>
       </w:r>
     </w:p>
     <w:p>
@@ -5921,7 +5557,9 @@
                                 <w:szCs w:val="20"/>
                                 <w:lang w:val="en-GB"/>
                               </w:rPr>
-                              <w:t>Strong motivation requires both expectancy and value beliefs to be high.</w:t>
+                              <w:t>Strong motivation requires both
+																expectancy and value beliefs to be
+																high.</w:t>
                             </w:r>
                           </w:p>
                           <w:p>
@@ -6085,7 +5723,8 @@
                           <w:szCs w:val="20"/>
                           <w:lang w:val="en-GB"/>
                         </w:rPr>
-                        <w:t>Strong motivation requires both expectancy and value beliefs to be high.</w:t>
+                        <w:t>Strong motivation requires both expectancy and
+													value beliefs to be high.</w:t>
                       </w:r>
                     </w:p>
                     <w:p>
@@ -6420,7 +6059,8 @@
                                 <w:szCs w:val="20"/>
                                 <w:lang w:val="en-GB"/>
                               </w:rPr>
-                              <w:t>The extent to which you exert effort during learning activities.</w:t>
+                              <w:t>The extent to which you exert
+																effort during learning activities.</w:t>
                             </w:r>
                           </w:p>
                         </w:txbxContent>
@@ -6484,7 +6124,8 @@
                           <w:szCs w:val="20"/>
                           <w:lang w:val="en-GB"/>
                         </w:rPr>
-                        <w:t>The extent to which you exert effort during learning activities.</w:t>
+                        <w:t>The extent to which you exert effort during
+													learning activities.</w:t>
                       </w:r>
                     </w:p>
                   </w:txbxContent>
@@ -6579,7 +6220,9 @@
                                 <w:szCs w:val="20"/>
                                 <w:lang w:val="en-GB"/>
                               </w:rPr>
-                              <w:t>The extent to which you feel activated during learning activities.</w:t>
+                              <w:t>The extent to which you feel
+																activated during learning
+																activities.</w:t>
                             </w:r>
                           </w:p>
                         </w:txbxContent>
@@ -6643,7 +6286,8 @@
                           <w:szCs w:val="20"/>
                           <w:lang w:val="en-GB"/>
                         </w:rPr>
-                        <w:t>The extent to which you feel activated during learning activities.</w:t>
+                        <w:t>The extent to which you feel activated during
+													learning activities.</w:t>
                       </w:r>
                     </w:p>
                   </w:txbxContent>
@@ -7323,7 +6967,11 @@
                                 <w:szCs w:val="18"/>
                                 <w:lang w:val="en-GB"/>
                               </w:rPr>
-                              <w:t>If your score on Behavioural Engagement is high, then you are careful when solving mathematics homework and try hard to complete all the exercises.</w:t>
+                              <w:t>If your score on Behavioural
+																Engagement is high, then you are
+																careful when solving mathematics
+																homework and try hard to complete
+																all the exercises.</w:t>
                             </w:r>
                           </w:p>
                         </w:txbxContent>
@@ -7370,7 +7018,10 @@
                           <w:szCs w:val="18"/>
                           <w:lang w:val="en-GB"/>
                         </w:rPr>
-                        <w:t>If your score on Behavioural Engagement is high, then you are careful when solving mathematics homework and try hard to complete all the exercises.</w:t>
+                        <w:t>If your score on Behavioural Engagement is
+													high, then you are careful when solving
+													mathematics homework and try hard to complete
+													all the exercises.</w:t>
                       </w:r>
                     </w:p>
                   </w:txbxContent>
@@ -7447,7 +7098,12 @@
                                 <w:szCs w:val="18"/>
                                 <w:lang w:val="en-GB"/>
                               </w:rPr>
-                              <w:t>In case your Affective Engagement is high, then you feel enjoyment and interest when working on your mathematics homework. Moreover, your levels of alertness are high, while boredom is low.</w:t>
+                              <w:t>In case your Affective Engagement
+																is high, then you feel enjoyment and
+																interest when working on your
+																mathematics homework. Moreover, your
+																levels of alertness are high, while
+																boredom is low.</w:t>
                             </w:r>
                           </w:p>
                         </w:txbxContent>
@@ -7494,7 +7150,10 @@
                           <w:szCs w:val="18"/>
                           <w:lang w:val="en-GB"/>
                         </w:rPr>
-                        <w:t>In case your Affective Engagement is high, then you feel enjoyment and interest when working on your mathematics homework. Moreover, your levels of alertness are high, while boredom is low.</w:t>
+                        <w:t>In case your Affective Engagement is high, then
+													you feel enjoyment and interest when working on
+													your mathematics homework. Moreover, your levels
+													of alertness are high, while boredom is low.</w:t>
                       </w:r>
                     </w:p>
                   </w:txbxContent>
@@ -7693,7 +7352,7 @@
                                 <w:szCs w:val="20"/>
                                 <w:lang w:val="en-GB"/>
                               </w:rPr>
-                              <w:t>better  performance</w:t>
+                              <w:t>better performance</w:t>
                             </w:r>
                             <w:proofErr w:type="gramEnd"/>
                             <w:r>
@@ -7754,7 +7413,7 @@
                           <w:szCs w:val="20"/>
                           <w:lang w:val="en-GB"/>
                         </w:rPr>
-                        <w:t>better  performance</w:t>
+                        <w:t>better performance</w:t>
                       </w:r>
                       <w:proofErr w:type="gramEnd"/>
                       <w:r>
@@ -8352,7 +8011,9 @@
         <w:rPr>
           <w:lang w:val="en-GB"/>
         </w:rPr>
-        <w:t>As an exercise, you could think about the next important mathematics topic you will have to learn. Try to set three goals for what to study and three goals for how to study. You could use the SMART framework to create your goals.</w:t>
+        <w:t>As an exercise, you could think about the next important mathematics topic you
+					will have to learn. Try to set three goals for what to study and three goals for
+					how to study. You could use the SMART framework to create your goals.</w:t>
       </w:r>
     </w:p>
     <w:p>
@@ -8568,7 +8229,8 @@
         <w:rPr>
           <w:lang w:val="en-GB"/>
         </w:rPr>
-        <w:t>Try to generate your own arguments that prove the usefulness and relevance of the learning material for accomplishing your current and future goals.</w:t>
+        <w:t>Try to generate your own arguments that prove the usefulness and relevance of
+					the learning material for accomplishing your current and future goals.</w:t>
       </w:r>
     </w:p>
     <w:p>
@@ -9055,7 +8717,8 @@
         <w:rPr>
           <w:lang w:val="en-GB"/>
         </w:rPr>
-        <w:t>view effort and persistence, asking for help, and adjustment of strategies as necessary step</w:t>
+        <w:t>view effort and persistence, asking for help, and adjustment of strategies as
+					necessary step</w:t>
       </w:r>
       <w:r>
         <w:rPr>

</xml_diff>

<commit_message>
Add template draft v7 from Elli
</commit_message>
<xml_diff>
--- a/original/template.docx
+++ b/original/template.docx
@@ -139,6 +139,11 @@
       </w:r>
     </w:p>
     <w:p>
+      <w:pPr>
+        <w:rPr>
+          <w:lang w:val="en-GB"/>
+        </w:rPr>
+      </w:pPr>
       <w:r>
         <w:rPr>
           <w:b/>
@@ -304,25 +309,7 @@
           <w:szCs w:val="20"/>
           <w:lang w:val="en-GB"/>
         </w:rPr>
-        <w:t xml:space="preserve"> information </w:t>
-      </w:r>
-      <w:proofErr w:type="gramStart"/>
-      <w:r>
-        <w:rPr>
-          <w:sz w:val="20"/>
-          <w:szCs w:val="20"/>
-          <w:lang w:val="en-GB"/>
-        </w:rPr>
-        <w:t>is provided</w:t>
-      </w:r>
-      <w:proofErr w:type="gramEnd"/>
-      <w:r>
-        <w:rPr>
-          <w:sz w:val="20"/>
-          <w:szCs w:val="20"/>
-          <w:lang w:val="en-GB"/>
-        </w:rPr>
-        <w:t xml:space="preserve"> regarding the beneficial role of motivation and engagement for learning, as well as</w:t>
+        <w:t xml:space="preserve"> information is provided regarding the beneficial role of motivation and engagement for learning, as well as</w:t>
       </w:r>
       <w:r>
         <w:rPr>
@@ -676,43 +663,7 @@
                 <w:szCs w:val="20"/>
                 <w:lang w:val="en-GB"/>
               </w:rPr>
-              <w:t xml:space="preserve">These scores have </w:t>
-            </w:r>
-            <w:proofErr w:type="gramStart"/>
-            <w:r>
-              <w:rPr>
-                <w:sz w:val="20"/>
-                <w:szCs w:val="20"/>
-                <w:lang w:val="en-GB"/>
-              </w:rPr>
-              <w:t>been calculated</w:t>
-            </w:r>
-            <w:proofErr w:type="gramEnd"/>
-            <w:r>
-              <w:rPr>
-                <w:sz w:val="20"/>
-                <w:szCs w:val="20"/>
-                <w:lang w:val="en-GB"/>
-              </w:rPr>
-              <w:t xml:space="preserve"> based on the average of your responses to the surveys. The responses ranged from </w:t>
-            </w:r>
-            <w:proofErr w:type="gramStart"/>
-            <w:r>
-              <w:rPr>
-                <w:sz w:val="20"/>
-                <w:szCs w:val="20"/>
-                <w:lang w:val="en-GB"/>
-              </w:rPr>
-              <w:t>1</w:t>
-            </w:r>
-            <w:proofErr w:type="gramEnd"/>
-            <w:r>
-              <w:rPr>
-                <w:sz w:val="20"/>
-                <w:szCs w:val="20"/>
-                <w:lang w:val="en-GB"/>
-              </w:rPr>
-              <w:t xml:space="preserve"> “Strongly disagree” to 6 “Strongly Agree”.</w:t>
+              <w:t>These scores have been calculated based on the average of your responses to the surveys. The responses ranged from 1 “Strongly disagree” to 6 “Strongly Agree”.</w:t>
             </w:r>
             <w:r>
               <w:rPr>
@@ -732,7 +683,6 @@
                 <w:lang w:val="en-GB"/>
               </w:rPr>
             </w:pPr>
-            <w:proofErr w:type="gramStart"/>
             <w:r>
               <w:rPr>
                 <w:sz w:val="20"/>
@@ -755,16 +705,7 @@
                 <w:szCs w:val="20"/>
                 <w:lang w:val="en-GB"/>
               </w:rPr>
-              <w:t>note</w:t>
-            </w:r>
-            <w:proofErr w:type="gramEnd"/>
-            <w:r>
-              <w:rPr>
-                <w:sz w:val="20"/>
-                <w:szCs w:val="20"/>
-                <w:lang w:val="en-GB"/>
-              </w:rPr>
-              <w:t xml:space="preserve"> that </w:t>
+              <w:t xml:space="preserve">note that </w:t>
             </w:r>
             <w:r>
               <w:rPr>
@@ -880,25 +821,7 @@
                 <w:szCs w:val="20"/>
                 <w:lang w:val="en-GB"/>
               </w:rPr>
-              <w:t xml:space="preserve">Motivation </w:t>
-            </w:r>
-            <w:proofErr w:type="gramStart"/>
-            <w:r>
-              <w:rPr>
-                <w:sz w:val="20"/>
-                <w:szCs w:val="20"/>
-                <w:lang w:val="en-GB"/>
-              </w:rPr>
-              <w:t>was measured</w:t>
-            </w:r>
-            <w:proofErr w:type="gramEnd"/>
-            <w:r>
-              <w:rPr>
-                <w:sz w:val="20"/>
-                <w:szCs w:val="20"/>
-                <w:lang w:val="en-GB"/>
-              </w:rPr>
-              <w:t xml:space="preserve"> at two</w:t>
+              <w:t>Motivation was measured at two</w:t>
             </w:r>
             <w:r>
               <w:rPr>
@@ -914,25 +837,7 @@
                 <w:szCs w:val="20"/>
                 <w:lang w:val="en-GB"/>
               </w:rPr>
-              <w:t xml:space="preserve">ime points: at the beginning and the end of Q3. The two following aspects of motivation </w:t>
-            </w:r>
-            <w:proofErr w:type="gramStart"/>
-            <w:r>
-              <w:rPr>
-                <w:sz w:val="20"/>
-                <w:szCs w:val="20"/>
-                <w:lang w:val="en-GB"/>
-              </w:rPr>
-              <w:t>were examined</w:t>
-            </w:r>
-            <w:proofErr w:type="gramEnd"/>
-            <w:r>
-              <w:rPr>
-                <w:sz w:val="20"/>
-                <w:szCs w:val="20"/>
-                <w:lang w:val="en-GB"/>
-              </w:rPr>
-              <w:t xml:space="preserve">: a) </w:t>
+              <w:t xml:space="preserve">ime points: at the beginning and the end of Q3. The two following aspects of motivation were examined: a) </w:t>
             </w:r>
             <w:r>
               <w:rPr>
@@ -986,8 +891,7 @@
                 <w:szCs w:val="20"/>
                 <w:lang w:val="en-GB"/>
               </w:rPr>
-              <w:t>). Figures 1 and 2 show your scores in comparison with the whole
-								study population.</w:t>
+              <w:t>). Figures 1 and 2 show your scores in comparison with the whole study population.</w:t>
             </w:r>
           </w:p>
         </w:tc>
@@ -1882,6 +1786,7 @@
           <w:lang w:val="en-GB"/>
           <w14:ligatures w14:val="standardContextual"/>
         </w:rPr>
+        <w:lastRenderedPageBreak/>
         <mc:AlternateContent>
           <mc:Choice Requires="wps">
             <w:drawing>
@@ -2418,61 +2323,7 @@
                 <w:szCs w:val="20"/>
                 <w:lang w:val="en-GB"/>
               </w:rPr>
-              <w:t xml:space="preserve">In this study, engagement </w:t>
-            </w:r>
-            <w:proofErr w:type="gramStart"/>
-            <w:r>
-              <w:rPr>
-                <w:sz w:val="20"/>
-                <w:szCs w:val="20"/>
-                <w:lang w:val="en-GB"/>
-              </w:rPr>
-              <w:t>was measured</w:t>
-            </w:r>
-            <w:proofErr w:type="gramEnd"/>
-            <w:r>
-              <w:rPr>
-                <w:sz w:val="20"/>
-                <w:szCs w:val="20"/>
-                <w:lang w:val="en-GB"/>
-              </w:rPr>
-              <w:t xml:space="preserve"> during online mathematics homework in </w:t>
-            </w:r>
-            <w:proofErr w:type="spellStart"/>
-            <w:r>
-              <w:rPr>
-                <w:sz w:val="20"/>
-                <w:szCs w:val="20"/>
-                <w:lang w:val="en-GB"/>
-              </w:rPr>
-              <w:t>Grasple</w:t>
-            </w:r>
-            <w:proofErr w:type="spellEnd"/>
-            <w:r>
-              <w:rPr>
-                <w:sz w:val="20"/>
-                <w:szCs w:val="20"/>
-                <w:lang w:val="en-GB"/>
-              </w:rPr>
-              <w:t xml:space="preserve">. Engagement </w:t>
-            </w:r>
-            <w:proofErr w:type="gramStart"/>
-            <w:r>
-              <w:rPr>
-                <w:sz w:val="20"/>
-                <w:szCs w:val="20"/>
-                <w:lang w:val="en-GB"/>
-              </w:rPr>
-              <w:t>was measured</w:t>
-            </w:r>
-            <w:proofErr w:type="gramEnd"/>
-            <w:r>
-              <w:rPr>
-                <w:sz w:val="20"/>
-                <w:szCs w:val="20"/>
-                <w:lang w:val="en-GB"/>
-              </w:rPr>
-              <w:t xml:space="preserve"> at four</w:t>
+              <w:t>In this study, engagement was measured during online mathematics homework in Grasple. Engagement was measured at four</w:t>
             </w:r>
             <w:r>
               <w:rPr>
@@ -2488,43 +2339,7 @@
                 <w:szCs w:val="20"/>
                 <w:lang w:val="en-GB"/>
               </w:rPr>
-              <w:t xml:space="preserve">time points during Q2 (Weeks 3-7). You </w:t>
-            </w:r>
-            <w:proofErr w:type="gramStart"/>
-            <w:r>
-              <w:rPr>
-                <w:sz w:val="20"/>
-                <w:szCs w:val="20"/>
-                <w:lang w:val="en-GB"/>
-              </w:rPr>
-              <w:t>were asked</w:t>
-            </w:r>
-            <w:proofErr w:type="gramEnd"/>
-            <w:r>
-              <w:rPr>
-                <w:sz w:val="20"/>
-                <w:szCs w:val="20"/>
-                <w:lang w:val="en-GB"/>
-              </w:rPr>
-              <w:t xml:space="preserve"> to report on your engagement right after you had completed your practice in </w:t>
-            </w:r>
-            <w:proofErr w:type="spellStart"/>
-            <w:r>
-              <w:rPr>
-                <w:sz w:val="20"/>
-                <w:szCs w:val="20"/>
-                <w:lang w:val="en-GB"/>
-              </w:rPr>
-              <w:t>Grasple</w:t>
-            </w:r>
-            <w:proofErr w:type="spellEnd"/>
-            <w:r>
-              <w:rPr>
-                <w:sz w:val="20"/>
-                <w:szCs w:val="20"/>
-                <w:lang w:val="en-GB"/>
-              </w:rPr>
-              <w:t xml:space="preserve">. </w:t>
+              <w:t xml:space="preserve">time points during Q2 (Weeks 3-7). You were asked to report on your engagement right after you had completed your practice in Grasple. </w:t>
             </w:r>
           </w:p>
           <w:p>
@@ -2552,25 +2367,7 @@
                 <w:szCs w:val="20"/>
                 <w:lang w:val="en-GB"/>
               </w:rPr>
-              <w:t xml:space="preserve">The three following dimensions of student engagement </w:t>
-            </w:r>
-            <w:proofErr w:type="gramStart"/>
-            <w:r>
-              <w:rPr>
-                <w:sz w:val="20"/>
-                <w:szCs w:val="20"/>
-                <w:lang w:val="en-GB"/>
-              </w:rPr>
-              <w:t>were examined</w:t>
-            </w:r>
-            <w:proofErr w:type="gramEnd"/>
-            <w:r>
-              <w:rPr>
-                <w:sz w:val="20"/>
-                <w:szCs w:val="20"/>
-                <w:lang w:val="en-GB"/>
-              </w:rPr>
-              <w:t xml:space="preserve">: </w:t>
+              <w:t xml:space="preserve">The three following dimensions of student engagement were examined: </w:t>
             </w:r>
           </w:p>
           <w:p>
@@ -2606,8 +2403,7 @@
                 <w:szCs w:val="20"/>
                 <w:lang w:val="en-GB"/>
               </w:rPr>
-              <w:t>). Figures 3, 4, and 5 show your scores in comparison with the
-								whole study population.</w:t>
+              <w:t>). Figures 3, 4, and 5 show your scores in comparison with the         whole study population.</w:t>
             </w:r>
           </w:p>
           <w:p>
@@ -4152,21 +3948,8 @@
           <w:color w:val="4472C4" w:themeColor="accent1"/>
           <w:lang w:val="en-GB"/>
         </w:rPr>
-        <w:t xml:space="preserve">B4. Take a minute to reflect on your </w:t>
-      </w:r>
-      <w:proofErr w:type="gramStart"/>
-      <w:r>
-        <w:rPr>
-          <w:b/>
-          <w:bCs/>
-          <w:i/>
-          <w:iCs/>
-          <w:color w:val="4472C4" w:themeColor="accent1"/>
-          <w:lang w:val="en-GB"/>
-        </w:rPr>
-        <w:t>scores</w:t>
-      </w:r>
-      <w:proofErr w:type="gramEnd"/>
+        <w:t>B4. Take a minute to reflect on your scores</w:t>
+      </w:r>
     </w:p>
     <w:p>
       <w:pPr>
@@ -4215,8 +3998,7 @@
           <w:szCs w:val="20"/>
           <w:lang w:val="en-GB"/>
         </w:rPr>
-        <w:t>, please take a minute to think about your scores as illustrated in the tables
-					and figure</w:t>
+        <w:t>, please take a minute to think about your scores as illustrated in the tables      and figure</w:t>
       </w:r>
       <w:r>
         <w:rPr>
@@ -4232,25 +4014,7 @@
           <w:szCs w:val="20"/>
           <w:lang w:val="en-GB"/>
         </w:rPr>
-        <w:t xml:space="preserve"> above. </w:t>
-      </w:r>
-      <w:proofErr w:type="gramStart"/>
-      <w:r>
-        <w:rPr>
-          <w:sz w:val="20"/>
-          <w:szCs w:val="20"/>
-          <w:lang w:val="en-GB"/>
-        </w:rPr>
-        <w:t>In particular, think</w:t>
-      </w:r>
-      <w:proofErr w:type="gramEnd"/>
-      <w:r>
-        <w:rPr>
-          <w:sz w:val="20"/>
-          <w:szCs w:val="20"/>
-          <w:lang w:val="en-GB"/>
-        </w:rPr>
-        <w:t xml:space="preserve"> about:</w:t>
+        <w:t xml:space="preserve"> above. In particular, think about:</w:t>
       </w:r>
     </w:p>
     <w:p>
@@ -4273,8 +4037,7 @@
           <w:szCs w:val="20"/>
           <w:lang w:val="en-GB"/>
         </w:rPr>
-        <w:t>How high or low your score is at a specific time point in an absolute scale
-					(0-6)?</w:t>
+        <w:t>How high or low your score is at a specific time point in an absolute scale (0-6)?</w:t>
       </w:r>
     </w:p>
     <w:p>
@@ -4297,8 +4060,7 @@
           <w:szCs w:val="20"/>
           <w:lang w:val="en-GB"/>
         </w:rPr>
-        <w:t>How high or low your score is at a specific time point compared to the average
-					score of the whole study population?</w:t>
+        <w:t>How high or low your score is at a specific time point compared to the average score of the whole study population?</w:t>
       </w:r>
     </w:p>
     <w:p>
@@ -4379,6 +4141,20 @@
     </w:p>
     <w:p>
       <w:pPr>
+        <w:ind w:left="360"/>
+        <w:jc w:val="both"/>
+        <w:rPr>
+          <w:b/>
+          <w:bCs/>
+          <w:color w:val="4472C4" w:themeColor="accent1"/>
+          <w:sz w:val="24"/>
+          <w:szCs w:val="24"/>
+          <w:lang w:val="en-GB"/>
+        </w:rPr>
+      </w:pPr>
+    </w:p>
+    <w:p>
+      <w:pPr>
         <w:pStyle w:val="ListParagraph"/>
         <w:numPr>
           <w:ilvl w:val="0"/>
@@ -4399,8 +4175,7 @@
           <w:lang w:val="en-GB"/>
         </w:rPr>
         <w:lastRenderedPageBreak/>
-        <w:t>What do motivation and student engagement mean and why would I want to improve
-					them?</w:t>
+        <w:t>What do motivation and student engagement mean and why would I want to improve      them?</w:t>
       </w:r>
     </w:p>
     <w:p>
@@ -5173,29 +4948,7 @@
                                 <w:szCs w:val="18"/>
                                 <w:lang w:val="en-GB"/>
                               </w:rPr>
-                              <w:t xml:space="preserve">If your score on Values Beliefs is high, then you believe that your mathematics homework is </w:t>
-                            </w:r>
-                            <w:proofErr w:type="gramStart"/>
-                            <w:r>
-                              <w:rPr>
-                                <w:i/>
-                                <w:iCs/>
-                                <w:sz w:val="18"/>
-                                <w:szCs w:val="18"/>
-                                <w:lang w:val="en-GB"/>
-                              </w:rPr>
-                              <w:t>very useful</w:t>
-                            </w:r>
-                            <w:proofErr w:type="gramEnd"/>
-                            <w:r>
-                              <w:rPr>
-                                <w:i/>
-                                <w:iCs/>
-                                <w:sz w:val="18"/>
-                                <w:szCs w:val="18"/>
-                                <w:lang w:val="en-GB"/>
-                              </w:rPr>
-                              <w:t xml:space="preserve"> for your studies.</w:t>
+                              <w:t>If your score on Values Beliefs is high, then you believe that your mathematics homework is very useful for your studies.</w:t>
                             </w:r>
                           </w:p>
                         </w:txbxContent>
@@ -5341,29 +5094,7 @@
                                 <w:szCs w:val="18"/>
                                 <w:lang w:val="en-GB"/>
                               </w:rPr>
-                              <w:t xml:space="preserve">If your score on Expectancy Beliefs is high, then you believe that you </w:t>
-                            </w:r>
-                            <w:proofErr w:type="gramStart"/>
-                            <w:r>
-                              <w:rPr>
-                                <w:i/>
-                                <w:iCs/>
-                                <w:sz w:val="18"/>
-                                <w:szCs w:val="18"/>
-                                <w:lang w:val="en-GB"/>
-                              </w:rPr>
-                              <w:t>are able to</w:t>
-                            </w:r>
-                            <w:proofErr w:type="gramEnd"/>
-                            <w:r>
-                              <w:rPr>
-                                <w:i/>
-                                <w:iCs/>
-                                <w:sz w:val="18"/>
-                                <w:szCs w:val="18"/>
-                                <w:lang w:val="en-GB"/>
-                              </w:rPr>
-                              <w:t xml:space="preserve"> successfully work and complete your mathematics homework.</w:t>
+                              <w:t>If your score on Expectancy Beliefs is high, then you believe that you are able to successfully work and complete your mathematics homework.</w:t>
                             </w:r>
                           </w:p>
                           <w:p>
@@ -5557,9 +5288,7 @@
                                 <w:szCs w:val="20"/>
                                 <w:lang w:val="en-GB"/>
                               </w:rPr>
-                              <w:t>Strong motivation requires both
-																expectancy and value beliefs to be
-																high.</w:t>
+                              <w:t>Strong motivation requires both  expectancy and value beliefs to be high.</w:t>
                             </w:r>
                           </w:p>
                           <w:p>
@@ -5581,7 +5310,23 @@
                                 <w:szCs w:val="20"/>
                                 <w:lang w:val="en-GB"/>
                               </w:rPr>
-                              <w:t xml:space="preserve">High expectancy and value beliefs (or else high motivation) </w:t>
+                              <w:t>High expectancy and value beliefs (</w:t>
+                            </w:r>
+                            <w:r>
+                              <w:rPr>
+                                <w:sz w:val="20"/>
+                                <w:szCs w:val="20"/>
+                                <w:lang w:val="en-GB"/>
+                              </w:rPr>
+                              <w:t xml:space="preserve">thus </w:t>
+                            </w:r>
+                            <w:r>
+                              <w:rPr>
+                                <w:sz w:val="20"/>
+                                <w:szCs w:val="20"/>
+                                <w:lang w:val="en-GB"/>
+                              </w:rPr>
+                              <w:t xml:space="preserve">high motivation) </w:t>
                             </w:r>
                             <w:r>
                               <w:rPr>
@@ -5700,7 +5445,11 @@
           </mc:Choice>
           <mc:Fallback>
             <w:pict>
-              <v:shape w14:anchorId="2ED7C560" id="Text Box 21" o:spid="_x0000_s1052" type="#_x0000_t202" style="position:absolute;margin-left:0;margin-top:15.2pt;width:296.25pt;height:78pt;z-index:251676672;visibility:visible;mso-wrap-style:square;mso-width-percent:0;mso-height-percent:0;mso-wrap-distance-left:9pt;mso-wrap-distance-top:0;mso-wrap-distance-right:9pt;mso-wrap-distance-bottom:0;mso-position-horizontal:center;mso-position-horizontal-relative:margin;mso-position-vertical:absolute;mso-position-vertical-relative:text;mso-width-percent:0;mso-height-percent:0;mso-width-relative:margin;mso-height-relative:margin;v-text-anchor:top" o:gfxdata="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" fillcolor="white [3201]" strokeweight=".5pt">
+              <v:shapetype w14:anchorId="2ED7C560" id="_x0000_t202" coordsize="21600,21600" o:spt="202" path="m,l,21600r21600,l21600,xe">
+                <v:stroke joinstyle="miter"/>
+                <v:path gradientshapeok="t" o:connecttype="rect"/>
+              </v:shapetype>
+              <v:shape id="Text Box 21" o:spid="_x0000_s1052" type="#_x0000_t202" style="position:absolute;margin-left:0;margin-top:15.2pt;width:296.25pt;height:78pt;z-index:251676672;visibility:visible;mso-wrap-style:square;mso-width-percent:0;mso-height-percent:0;mso-wrap-distance-left:9pt;mso-wrap-distance-top:0;mso-wrap-distance-right:9pt;mso-wrap-distance-bottom:0;mso-position-horizontal:center;mso-position-horizontal-relative:margin;mso-position-vertical:absolute;mso-position-vertical-relative:text;mso-width-percent:0;mso-height-percent:0;mso-width-relative:margin;mso-height-relative:margin;v-text-anchor:top" o:gfxdata="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" fillcolor="white [3201]" strokeweight=".5pt">
                 <v:stroke dashstyle="longDashDotDot"/>
                 <v:textbox>
                   <w:txbxContent>
@@ -5723,8 +5472,7 @@
                           <w:szCs w:val="20"/>
                           <w:lang w:val="en-GB"/>
                         </w:rPr>
-                        <w:t>Strong motivation requires both expectancy and
-													value beliefs to be high.</w:t>
+                        <w:t>Strong motivation requires both  expectancy and value beliefs to be high.</w:t>
                       </w:r>
                     </w:p>
                     <w:p>
@@ -5746,7 +5494,23 @@
                           <w:szCs w:val="20"/>
                           <w:lang w:val="en-GB"/>
                         </w:rPr>
-                        <w:t xml:space="preserve">High expectancy and value beliefs (or else high motivation) </w:t>
+                        <w:t>High expectancy and value beliefs (</w:t>
+                      </w:r>
+                      <w:r>
+                        <w:rPr>
+                          <w:sz w:val="20"/>
+                          <w:szCs w:val="20"/>
+                          <w:lang w:val="en-GB"/>
+                        </w:rPr>
+                        <w:t xml:space="preserve">thus </w:t>
+                      </w:r>
+                      <w:r>
+                        <w:rPr>
+                          <w:sz w:val="20"/>
+                          <w:szCs w:val="20"/>
+                          <w:lang w:val="en-GB"/>
+                        </w:rPr>
+                        <w:t xml:space="preserve">high motivation) </w:t>
                       </w:r>
                       <w:r>
                         <w:rPr>
@@ -6059,8 +5823,7 @@
                                 <w:szCs w:val="20"/>
                                 <w:lang w:val="en-GB"/>
                               </w:rPr>
-                              <w:t>The extent to which you exert
-																effort during learning activities.</w:t>
+                              <w:t>The extent to which you exert                 effort during learning activities.</w:t>
                             </w:r>
                           </w:p>
                         </w:txbxContent>
@@ -6220,9 +5983,7 @@
                                 <w:szCs w:val="20"/>
                                 <w:lang w:val="en-GB"/>
                               </w:rPr>
-                              <w:t>The extent to which you feel
-																activated during learning
-																activities.</w:t>
+                              <w:t>The extent to which you feel                 activated during learning                 activities.</w:t>
                             </w:r>
                           </w:p>
                         </w:txbxContent>
@@ -6382,18 +6143,8 @@
                                 <w:szCs w:val="20"/>
                                 <w:lang w:val="en-GB"/>
                               </w:rPr>
-                              <w:t xml:space="preserve">The extent to which you are absorbed during learning </w:t>
+                              <w:t>The extent to which you are absorbed during learning activities</w:t>
                             </w:r>
-                            <w:proofErr w:type="gramStart"/>
-                            <w:r>
-                              <w:rPr>
-                                <w:sz w:val="20"/>
-                                <w:szCs w:val="20"/>
-                                <w:lang w:val="en-GB"/>
-                              </w:rPr>
-                              <w:t>activities</w:t>
-                            </w:r>
-                            <w:proofErr w:type="gramEnd"/>
                           </w:p>
                         </w:txbxContent>
                       </wps:txbx>
@@ -6799,29 +6550,7 @@
                                 <w:szCs w:val="18"/>
                                 <w:lang w:val="en-GB"/>
                               </w:rPr>
-                              <w:t xml:space="preserve">If your score on Cognitive Engagement is high, then you are </w:t>
-                            </w:r>
-                            <w:proofErr w:type="gramStart"/>
-                            <w:r>
-                              <w:rPr>
-                                <w:i/>
-                                <w:iCs/>
-                                <w:sz w:val="18"/>
-                                <w:szCs w:val="18"/>
-                                <w:lang w:val="en-GB"/>
-                              </w:rPr>
-                              <w:t>very focused</w:t>
-                            </w:r>
-                            <w:proofErr w:type="gramEnd"/>
-                            <w:r>
-                              <w:rPr>
-                                <w:i/>
-                                <w:iCs/>
-                                <w:sz w:val="18"/>
-                                <w:szCs w:val="18"/>
-                                <w:lang w:val="en-GB"/>
-                              </w:rPr>
-                              <w:t xml:space="preserve"> and concentrated when solving your mathematics homework. Furthermore, you think about ways to solve the exercises and connect your homework with what you already know.</w:t>
+                              <w:t>If your score on Cognitive Engagement is high, then you are very focused and concentrated when solving your mathematics homework. Furthermore, you think about ways to solve the exercises and connect your homework with what you already know.</w:t>
                             </w:r>
                           </w:p>
                         </w:txbxContent>
@@ -6967,11 +6696,7 @@
                                 <w:szCs w:val="18"/>
                                 <w:lang w:val="en-GB"/>
                               </w:rPr>
-                              <w:t>If your score on Behavioural
-																Engagement is high, then you are
-																careful when solving mathematics
-																homework and try hard to complete
-																all the exercises.</w:t>
+                              <w:t>If your score on Behavioural                 Engagement is high, then you are                 careful when solving mathematics                 homework and try hard to complete                 all the exercises.</w:t>
                             </w:r>
                           </w:p>
                         </w:txbxContent>
@@ -7098,12 +6823,27 @@
                                 <w:szCs w:val="18"/>
                                 <w:lang w:val="en-GB"/>
                               </w:rPr>
-                              <w:t>In case your Affective Engagement
-																is high, then you feel enjoyment and
-																interest when working on your
-																mathematics homework. Moreover, your
-																levels of alertness are high, while
-																boredom is low.</w:t>
+                              <w:t>In case your Affective Engagement                 is high, then you feel enjoyment and                 interest when working on your                 mathematics homework. Moreover, you</w:t>
+                            </w:r>
+                            <w:r>
+                              <w:rPr>
+                                <w:i/>
+                                <w:iCs/>
+                                <w:sz w:val="18"/>
+                                <w:szCs w:val="18"/>
+                                <w:lang w:val="en-GB"/>
+                              </w:rPr>
+                              <w:t>r</w:t>
+                            </w:r>
+                            <w:r>
+                              <w:rPr>
+                                <w:i/>
+                                <w:iCs/>
+                                <w:sz w:val="18"/>
+                                <w:szCs w:val="18"/>
+                                <w:lang w:val="en-GB"/>
+                              </w:rPr>
+                              <w:t xml:space="preserve"> levels of alertness are high, while                 boredom is low.</w:t>
                             </w:r>
                           </w:p>
                         </w:txbxContent>
@@ -7150,10 +6890,27 @@
                           <w:szCs w:val="18"/>
                           <w:lang w:val="en-GB"/>
                         </w:rPr>
-                        <w:t>In case your Affective Engagement is high, then
-													you feel enjoyment and interest when working on
-													your mathematics homework. Moreover, your levels
-													of alertness are high, while boredom is low.</w:t>
+                        <w:t>In case your Affective Engagement                 is high, then you feel enjoyment and                 interest when working on your                 mathematics homework. Moreover, you</w:t>
+                      </w:r>
+                      <w:r>
+                        <w:rPr>
+                          <w:i/>
+                          <w:iCs/>
+                          <w:sz w:val="18"/>
+                          <w:szCs w:val="18"/>
+                          <w:lang w:val="en-GB"/>
+                        </w:rPr>
+                        <w:t>r</w:t>
+                      </w:r>
+                      <w:r>
+                        <w:rPr>
+                          <w:i/>
+                          <w:iCs/>
+                          <w:sz w:val="18"/>
+                          <w:szCs w:val="18"/>
+                          <w:lang w:val="en-GB"/>
+                        </w:rPr>
+                        <w:t xml:space="preserve"> levels of alertness are high, while                 boredom is low.</w:t>
                       </w:r>
                     </w:p>
                   </w:txbxContent>
@@ -7343,25 +7100,7 @@
                                 <w:szCs w:val="20"/>
                                 <w:lang w:val="en-GB"/>
                               </w:rPr>
-                              <w:t xml:space="preserve">If your scores on all the engagement components are high, then your engagement is more “powerful” resulting in </w:t>
-                            </w:r>
-                            <w:proofErr w:type="gramStart"/>
-                            <w:r>
-                              <w:rPr>
-                                <w:sz w:val="20"/>
-                                <w:szCs w:val="20"/>
-                                <w:lang w:val="en-GB"/>
-                              </w:rPr>
-                              <w:t>better performance</w:t>
-                            </w:r>
-                            <w:proofErr w:type="gramEnd"/>
-                            <w:r>
-                              <w:rPr>
-                                <w:sz w:val="20"/>
-                                <w:szCs w:val="20"/>
-                                <w:lang w:val="en-GB"/>
-                              </w:rPr>
-                              <w:t xml:space="preserve"> in your mathematics course. </w:t>
+                              <w:t xml:space="preserve">If your scores on all the engagement components are high, then your engagement is more “powerful” resulting in better performance in your mathematics course. </w:t>
                             </w:r>
                           </w:p>
                         </w:txbxContent>
@@ -7700,21 +7439,7 @@
         <w:rPr>
           <w:lang w:val="en-GB"/>
         </w:rPr>
-        <w:t xml:space="preserve">In this section, you will find </w:t>
-      </w:r>
-      <w:proofErr w:type="gramStart"/>
-      <w:r>
-        <w:rPr>
-          <w:lang w:val="en-GB"/>
-        </w:rPr>
-        <w:t>some</w:t>
-      </w:r>
-      <w:proofErr w:type="gramEnd"/>
-      <w:r>
-        <w:rPr>
-          <w:lang w:val="en-GB"/>
-        </w:rPr>
-        <w:t xml:space="preserve"> general strategies </w:t>
+        <w:t xml:space="preserve">In this section, you will find some general strategies </w:t>
       </w:r>
       <w:r>
         <w:rPr>
@@ -7797,21 +7522,8 @@
           <w:color w:val="4472C4" w:themeColor="accent1"/>
           <w:lang w:val="en-GB"/>
         </w:rPr>
-        <w:t xml:space="preserve"> </w:t>
-      </w:r>
-      <w:proofErr w:type="gramStart"/>
-      <w:r>
-        <w:rPr>
-          <w:b/>
-          <w:bCs/>
-          <w:i/>
-          <w:iCs/>
-          <w:color w:val="4472C4" w:themeColor="accent1"/>
-          <w:lang w:val="en-GB"/>
-        </w:rPr>
-        <w:t>goals</w:t>
-      </w:r>
-      <w:proofErr w:type="gramEnd"/>
+        <w:t xml:space="preserve"> goals</w:t>
+      </w:r>
     </w:p>
     <w:p>
       <w:pPr>
@@ -8011,9 +7723,7 @@
         <w:rPr>
           <w:lang w:val="en-GB"/>
         </w:rPr>
-        <w:t>As an exercise, you could think about the next important mathematics topic you
-					will have to learn. Try to set three goals for what to study and three goals for
-					how to study. You could use the SMART framework to create your goals.</w:t>
+        <w:t>As an exercise, you could think about the next important mathematics topic you      will have to learn. Try to set three goals for what to study and three goals for      how to study. You could use the SMART framework to create your goals.</w:t>
       </w:r>
     </w:p>
     <w:p>
@@ -8048,21 +7758,8 @@
           <w:color w:val="4472C4" w:themeColor="accent1"/>
           <w:lang w:val="en-GB"/>
         </w:rPr>
-        <w:t xml:space="preserve"> about the relevance of the mathematics </w:t>
-      </w:r>
-      <w:proofErr w:type="gramStart"/>
-      <w:r>
-        <w:rPr>
-          <w:b/>
-          <w:bCs/>
-          <w:i/>
-          <w:iCs/>
-          <w:color w:val="4472C4" w:themeColor="accent1"/>
-          <w:lang w:val="en-GB"/>
-        </w:rPr>
-        <w:t>task</w:t>
-      </w:r>
-      <w:proofErr w:type="gramEnd"/>
+        <w:t xml:space="preserve"> about the relevance of the mathematics task</w:t>
+      </w:r>
     </w:p>
     <w:p>
       <w:pPr>
@@ -8229,8 +7926,7 @@
         <w:rPr>
           <w:lang w:val="en-GB"/>
         </w:rPr>
-        <w:t>Try to generate your own arguments that prove the usefulness and relevance of
-					the learning material for accomplishing your current and future goals.</w:t>
+        <w:t>Try to generate your own arguments that prove the usefulness and relevance of      the learning material for accomplishing your current and future goals.</w:t>
       </w:r>
     </w:p>
     <w:p>
@@ -8254,21 +7950,8 @@
           <w:color w:val="4472C4" w:themeColor="accent1"/>
           <w:lang w:val="en-GB"/>
         </w:rPr>
-        <w:t xml:space="preserve">Pursue working on challenging </w:t>
-      </w:r>
-      <w:proofErr w:type="gramStart"/>
-      <w:r>
-        <w:rPr>
-          <w:b/>
-          <w:bCs/>
-          <w:i/>
-          <w:iCs/>
-          <w:color w:val="4472C4" w:themeColor="accent1"/>
-          <w:lang w:val="en-GB"/>
-        </w:rPr>
-        <w:t>tasks</w:t>
-      </w:r>
-      <w:proofErr w:type="gramEnd"/>
+        <w:t>Pursue working on challenging tasks</w:t>
+      </w:r>
     </w:p>
     <w:p>
       <w:pPr>
@@ -8376,21 +8059,7 @@
         <w:rPr>
           <w:lang w:val="en-GB"/>
         </w:rPr>
-        <w:t xml:space="preserve">overcome </w:t>
-      </w:r>
-      <w:proofErr w:type="gramStart"/>
-      <w:r>
-        <w:rPr>
-          <w:lang w:val="en-GB"/>
-        </w:rPr>
-        <w:t>possible difficulties</w:t>
-      </w:r>
-      <w:proofErr w:type="gramEnd"/>
-      <w:r>
-        <w:rPr>
-          <w:lang w:val="en-GB"/>
-        </w:rPr>
-        <w:t xml:space="preserve"> to succeed in the</w:t>
+        <w:t>overcome possible difficulties to succeed in the</w:t>
       </w:r>
       <w:r>
         <w:rPr>
@@ -8426,21 +8095,8 @@
           <w:color w:val="4472C4" w:themeColor="accent1"/>
           <w:lang w:val="en-GB"/>
         </w:rPr>
-        <w:t xml:space="preserve">Ask for </w:t>
-      </w:r>
-      <w:proofErr w:type="gramStart"/>
-      <w:r>
-        <w:rPr>
-          <w:b/>
-          <w:bCs/>
-          <w:i/>
-          <w:iCs/>
-          <w:color w:val="4472C4" w:themeColor="accent1"/>
-          <w:lang w:val="en-GB"/>
-        </w:rPr>
-        <w:t>feedback</w:t>
-      </w:r>
-      <w:proofErr w:type="gramEnd"/>
+        <w:t>Ask for feedback</w:t>
+      </w:r>
     </w:p>
     <w:p>
       <w:pPr>
@@ -8477,41 +8133,13 @@
         <w:rPr>
           <w:lang w:val="en-GB"/>
         </w:rPr>
-        <w:t xml:space="preserve"> existing feedback can </w:t>
-      </w:r>
-      <w:proofErr w:type="gramStart"/>
-      <w:r>
-        <w:rPr>
-          <w:lang w:val="en-GB"/>
-        </w:rPr>
-        <w:t>act as</w:t>
-      </w:r>
-      <w:proofErr w:type="gramEnd"/>
-      <w:r>
-        <w:rPr>
-          <w:lang w:val="en-GB"/>
-        </w:rPr>
-        <w:t xml:space="preserve"> a practice that drives enhanced motivation and engagement. </w:t>
-      </w:r>
-      <w:r>
-        <w:rPr>
-          <w:lang w:val="en-GB"/>
-        </w:rPr>
-        <w:t xml:space="preserve">Constructive feedback is </w:t>
-      </w:r>
-      <w:proofErr w:type="gramStart"/>
-      <w:r>
-        <w:rPr>
-          <w:lang w:val="en-GB"/>
-        </w:rPr>
-        <w:t>specific, and</w:t>
-      </w:r>
-      <w:proofErr w:type="gramEnd"/>
-      <w:r>
-        <w:rPr>
-          <w:lang w:val="en-GB"/>
-        </w:rPr>
-        <w:t xml:space="preserve"> includes justifications and suggestions for improvement.</w:t>
+        <w:t xml:space="preserve"> existing feedback can act as a practice that drives enhanced motivation and engagement. </w:t>
+      </w:r>
+      <w:r>
+        <w:rPr>
+          <w:lang w:val="en-GB"/>
+        </w:rPr>
+        <w:t>Constructive feedback is specific, and includes justifications and suggestions for improvement.</w:t>
       </w:r>
     </w:p>
     <w:p>
@@ -8679,11 +8307,8 @@
       <w:pPr>
         <w:ind w:left="360"/>
         <w:rPr>
-          <w:b/>
-          <w:bCs/>
-          <w:i/>
-          <w:iCs/>
-          <w:color w:val="4472C4" w:themeColor="accent1"/>
+          <w:sz w:val="20"/>
+          <w:szCs w:val="20"/>
           <w:lang w:val="en-GB"/>
         </w:rPr>
       </w:pPr>
@@ -8693,19 +8318,11 @@
         </w:rPr>
         <w:t xml:space="preserve">Making mistakes is an important part of the learning process. </w:t>
       </w:r>
-      <w:proofErr w:type="gramStart"/>
-      <w:r>
-        <w:rPr>
-          <w:lang w:val="en-GB"/>
-        </w:rPr>
-        <w:t>Some</w:t>
-      </w:r>
-      <w:proofErr w:type="gramEnd"/>
-      <w:r>
-        <w:rPr>
-          <w:lang w:val="en-GB"/>
-        </w:rPr>
-        <w:t xml:space="preserve"> s</w:t>
+      <w:r>
+        <w:rPr>
+          <w:lang w:val="en-GB"/>
+        </w:rPr>
+        <w:t>Some s</w:t>
       </w:r>
       <w:r>
         <w:rPr>
@@ -8717,8 +8334,7 @@
         <w:rPr>
           <w:lang w:val="en-GB"/>
         </w:rPr>
-        <w:t>view effort and persistence, asking for help, and adjustment of strategies as
-					necessary step</w:t>
+        <w:t>view effort and persistence, asking for help, and adjustment of strategies as      necessary step</w:t>
       </w:r>
       <w:r>
         <w:rPr>
@@ -8789,7 +8405,38 @@
     </w:p>
     <w:p>
       <w:pPr>
-        <w:pStyle w:val="pf0"/>
+        <w:pStyle w:val="Footer"/>
+        <w:rPr>
+          <w:sz w:val="20"/>
+          <w:szCs w:val="20"/>
+          <w:lang w:val="en-GB"/>
+        </w:rPr>
+      </w:pPr>
+    </w:p>
+    <w:p>
+      <w:pPr>
+        <w:pStyle w:val="Footer"/>
+        <w:rPr>
+          <w:sz w:val="20"/>
+          <w:szCs w:val="20"/>
+          <w:lang w:val="en-GB"/>
+        </w:rPr>
+      </w:pPr>
+    </w:p>
+    <w:p>
+      <w:pPr>
+        <w:pStyle w:val="Footer"/>
+        <w:rPr>
+          <w:sz w:val="20"/>
+          <w:szCs w:val="20"/>
+          <w:lang w:val="en-GB"/>
+        </w:rPr>
+      </w:pPr>
+    </w:p>
+    <w:p>
+      <w:pPr>
+        <w:pStyle w:val="Footer"/>
+        <w:jc w:val="center"/>
         <w:rPr>
           <w:rFonts w:ascii="Segoe UI" w:hAnsi="Segoe UI" w:cs="Segoe UI"/>
           <w:color w:val="333333"/>
@@ -8799,10 +8446,45 @@
           <w:lang w:val="en-GB"/>
         </w:rPr>
       </w:pPr>
+      <w:r>
+        <w:rPr>
+          <w:sz w:val="20"/>
+          <w:szCs w:val="20"/>
+          <w:lang w:val="en-GB"/>
+        </w:rPr>
+        <w:t>This report was developed by PRIME Research Group</w:t>
+      </w:r>
+      <w:r>
+        <w:rPr>
+          <w:sz w:val="20"/>
+          <w:szCs w:val="20"/>
+          <w:lang w:val="en-GB"/>
+        </w:rPr>
+        <w:t xml:space="preserve">. </w:t>
+      </w:r>
+      <w:r>
+        <w:rPr>
+          <w:sz w:val="20"/>
+          <w:szCs w:val="20"/>
+          <w:lang w:val="en-GB"/>
+        </w:rPr>
+        <w:t xml:space="preserve">For more information or questions, please contact </w:t>
+      </w:r>
+      <w:r>
+        <w:rPr>
+          <w:rStyle w:val="allowtextselection"/>
+          <w:rFonts w:ascii="Segoe UI" w:hAnsi="Segoe UI" w:cs="Segoe UI"/>
+          <w:color w:val="4472C4" w:themeColor="accent1"/>
+          <w:sz w:val="16"/>
+          <w:szCs w:val="16"/>
+          <w:lang w:val="en-GB"/>
+        </w:rPr>
+        <w:t>E.Papageorgiou@tudelft.nl</w:t>
+      </w:r>
     </w:p>
     <w:sectPr>
-      <w:footerReference w:type="default" r:id="rId30"/>
-      <w:footerReference w:type="first" r:id="rId31"/>
+      <w:headerReference w:type="default" r:id="rId30"/>
+      <w:footerReference w:type="default" r:id="rId31"/>
       <w:pgSz w:w="11906" w:h="16838"/>
       <w:pgMar w:top="1440" w:right="1440" w:bottom="1440" w:left="1440" w:header="708" w:footer="708" w:gutter="0"/>
       <w:cols w:space="708"/>
@@ -8851,12 +8533,42 @@
       <w:rPr>
         <w:lang w:val="en-GB"/>
       </w:rPr>
-      <w:t>Motivation and Student Engagement in Mathematics Homework: Your Personal Profile</w:t>
+      <w:tab/>
     </w:r>
   </w:p>
+</w:ftr>
+</file>
+
+<file path=word/footnotes.xml><?xml version="1.0" encoding="utf-8"?>
+<w:footnotes xmlns:wpc="http://schemas.microsoft.com/office/word/2010/wordprocessingCanvas" xmlns:cx="http://schemas.microsoft.com/office/drawing/2014/chartex" xmlns:cx1="http://schemas.microsoft.com/office/drawing/2015/9/8/chartex" xmlns:cx2="http://schemas.microsoft.com/office/drawing/2015/10/21/chartex" xmlns:cx3="http://schemas.microsoft.com/office/drawing/2016/5/9/chartex" xmlns:cx4="http://schemas.microsoft.com/office/drawing/2016/5/10/chartex" xmlns:cx5="http://schemas.microsoft.com/office/drawing/2016/5/11/chartex" xmlns:cx6="http://schemas.microsoft.com/office/drawing/2016/5/12/chartex" xmlns:cx7="http://schemas.microsoft.com/office/drawing/2016/5/13/chartex" xmlns:cx8="http://schemas.microsoft.com/office/drawing/2016/5/14/chartex" xmlns:mc="http://schemas.openxmlformats.org/markup-compatibility/2006" xmlns:aink="http://schemas.microsoft.com/office/drawing/2016/ink" xmlns:am3d="http://schemas.microsoft.com/office/drawing/2017/model3d" xmlns:o="urn:schemas-microsoft-com:office:office" xmlns:oel="http://schemas.microsoft.com/office/2019/extlst" xmlns:r="http://schemas.openxmlformats.org/officeDocument/2006/relationships" xmlns:m="http://schemas.openxmlformats.org/officeDocument/2006/math" xmlns:v="urn:schemas-microsoft-com:vml" xmlns:wp14="http://schemas.microsoft.com/office/word/2010/wordprocessingDrawing" xmlns:wp="http://schemas.openxmlformats.org/drawingml/2006/wordprocessingDrawing" xmlns:w10="urn:schemas-microsoft-com:office:word" xmlns:w="http://schemas.openxmlformats.org/wordprocessingml/2006/main" xmlns:w14="http://schemas.microsoft.com/office/word/2010/wordml" xmlns:w15="http://schemas.microsoft.com/office/word/2012/wordml" xmlns:w16cex="http://schemas.microsoft.com/office/word/2018/wordml/cex" xmlns:w16cid="http://schemas.microsoft.com/office/word/2016/wordml/cid" xmlns:w16="http://schemas.microsoft.com/office/word/2018/wordml" xmlns:w16sdtdh="http://schemas.microsoft.com/office/word/2020/wordml/sdtdatahash" xmlns:w16se="http://schemas.microsoft.com/office/word/2015/wordml/symex" xmlns:wpg="http://schemas.microsoft.com/office/word/2010/wordprocessingGroup" xmlns:wpi="http://schemas.microsoft.com/office/word/2010/wordprocessingInk" xmlns:wne="http://schemas.microsoft.com/office/word/2006/wordml" xmlns:wps="http://schemas.microsoft.com/office/word/2010/wordprocessingShape" mc:Ignorable="w14 w15 w16se w16cid w16 w16cex w16sdtdh wp14">
+  <w:footnote w:type="separator" w:id="-1">
+    <w:p>
+      <w:pPr>
+        <w:spacing w:after="0" w:line="240" w:lineRule="auto"/>
+      </w:pPr>
+      <w:r>
+        <w:separator/>
+      </w:r>
+    </w:p>
+  </w:footnote>
+  <w:footnote w:type="continuationSeparator" w:id="0">
+    <w:p>
+      <w:pPr>
+        <w:spacing w:after="0" w:line="240" w:lineRule="auto"/>
+      </w:pPr>
+      <w:r>
+        <w:continuationSeparator/>
+      </w:r>
+    </w:p>
+  </w:footnote>
+</w:footnotes>
+</file>
+
+<file path=word/header1.xml><?xml version="1.0" encoding="utf-8"?>
+<w:hdr xmlns:wpc="http://schemas.microsoft.com/office/word/2010/wordprocessingCanvas" xmlns:cx="http://schemas.microsoft.com/office/drawing/2014/chartex" xmlns:cx1="http://schemas.microsoft.com/office/drawing/2015/9/8/chartex" xmlns:cx2="http://schemas.microsoft.com/office/drawing/2015/10/21/chartex" xmlns:cx3="http://schemas.microsoft.com/office/drawing/2016/5/9/chartex" xmlns:cx4="http://schemas.microsoft.com/office/drawing/2016/5/10/chartex" xmlns:cx5="http://schemas.microsoft.com/office/drawing/2016/5/11/chartex" xmlns:cx6="http://schemas.microsoft.com/office/drawing/2016/5/12/chartex" xmlns:cx7="http://schemas.microsoft.com/office/drawing/2016/5/13/chartex" xmlns:cx8="http://schemas.microsoft.com/office/drawing/2016/5/14/chartex" xmlns:mc="http://schemas.openxmlformats.org/markup-compatibility/2006" xmlns:aink="http://schemas.microsoft.com/office/drawing/2016/ink" xmlns:am3d="http://schemas.microsoft.com/office/drawing/2017/model3d" xmlns:o="urn:schemas-microsoft-com:office:office" xmlns:oel="http://schemas.microsoft.com/office/2019/extlst" xmlns:r="http://schemas.openxmlformats.org/officeDocument/2006/relationships" xmlns:m="http://schemas.openxmlformats.org/officeDocument/2006/math" xmlns:v="urn:schemas-microsoft-com:vml" xmlns:wp14="http://schemas.microsoft.com/office/word/2010/wordprocessingDrawing" xmlns:wp="http://schemas.openxmlformats.org/drawingml/2006/wordprocessingDrawing" xmlns:w10="urn:schemas-microsoft-com:office:word" xmlns:w="http://schemas.openxmlformats.org/wordprocessingml/2006/main" xmlns:w14="http://schemas.microsoft.com/office/word/2010/wordml" xmlns:w15="http://schemas.microsoft.com/office/word/2012/wordml" xmlns:w16cex="http://schemas.microsoft.com/office/word/2018/wordml/cex" xmlns:w16cid="http://schemas.microsoft.com/office/word/2016/wordml/cid" xmlns:w16="http://schemas.microsoft.com/office/word/2018/wordml" xmlns:w16sdtdh="http://schemas.microsoft.com/office/word/2020/wordml/sdtdatahash" xmlns:w16se="http://schemas.microsoft.com/office/word/2015/wordml/symex" xmlns:wpg="http://schemas.microsoft.com/office/word/2010/wordprocessingGroup" xmlns:wpi="http://schemas.microsoft.com/office/word/2010/wordprocessingInk" xmlns:wne="http://schemas.microsoft.com/office/word/2006/wordml" xmlns:wps="http://schemas.microsoft.com/office/word/2010/wordprocessingShape" mc:Ignorable="w14 w15 w16se w16cid w16 w16cex w16sdtdh wp14">
   <w:p>
     <w:pPr>
-      <w:pStyle w:val="Footer"/>
+      <w:pStyle w:val="Header"/>
       <w:rPr>
         <w:lang w:val="en-GB"/>
       </w:rPr>
@@ -8865,137 +8577,18 @@
       <w:rPr>
         <w:lang w:val="en-GB"/>
       </w:rPr>
-      <w:tab/>
-    </w:r>
-  </w:p>
-</w:ftr>
-</file>
-
-<file path=word/footer2.xml><?xml version="1.0" encoding="utf-8"?>
-<w:ftr xmlns:wpc="http://schemas.microsoft.com/office/word/2010/wordprocessingCanvas" xmlns:cx="http://schemas.microsoft.com/office/drawing/2014/chartex" xmlns:cx1="http://schemas.microsoft.com/office/drawing/2015/9/8/chartex" xmlns:cx2="http://schemas.microsoft.com/office/drawing/2015/10/21/chartex" xmlns:cx3="http://schemas.microsoft.com/office/drawing/2016/5/9/chartex" xmlns:cx4="http://schemas.microsoft.com/office/drawing/2016/5/10/chartex" xmlns:cx5="http://schemas.microsoft.com/office/drawing/2016/5/11/chartex" xmlns:cx6="http://schemas.microsoft.com/office/drawing/2016/5/12/chartex" xmlns:cx7="http://schemas.microsoft.com/office/drawing/2016/5/13/chartex" xmlns:cx8="http://schemas.microsoft.com/office/drawing/2016/5/14/chartex" xmlns:mc="http://schemas.openxmlformats.org/markup-compatibility/2006" xmlns:aink="http://schemas.microsoft.com/office/drawing/2016/ink" xmlns:am3d="http://schemas.microsoft.com/office/drawing/2017/model3d" xmlns:o="urn:schemas-microsoft-com:office:office" xmlns:oel="http://schemas.microsoft.com/office/2019/extlst" xmlns:r="http://schemas.openxmlformats.org/officeDocument/2006/relationships" xmlns:m="http://schemas.openxmlformats.org/officeDocument/2006/math" xmlns:v="urn:schemas-microsoft-com:vml" xmlns:wp14="http://schemas.microsoft.com/office/word/2010/wordprocessingDrawing" xmlns:wp="http://schemas.openxmlformats.org/drawingml/2006/wordprocessingDrawing" xmlns:w10="urn:schemas-microsoft-com:office:word" xmlns:w="http://schemas.openxmlformats.org/wordprocessingml/2006/main" xmlns:w14="http://schemas.microsoft.com/office/word/2010/wordml" xmlns:w15="http://schemas.microsoft.com/office/word/2012/wordml" xmlns:w16cex="http://schemas.microsoft.com/office/word/2018/wordml/cex" xmlns:w16cid="http://schemas.microsoft.com/office/word/2016/wordml/cid" xmlns:w16="http://schemas.microsoft.com/office/word/2018/wordml" xmlns:w16sdtdh="http://schemas.microsoft.com/office/word/2020/wordml/sdtdatahash" xmlns:w16se="http://schemas.microsoft.com/office/word/2015/wordml/symex" xmlns:wpg="http://schemas.microsoft.com/office/word/2010/wordprocessingGroup" xmlns:wpi="http://schemas.microsoft.com/office/word/2010/wordprocessingInk" xmlns:wne="http://schemas.microsoft.com/office/word/2006/wordml" xmlns:wps="http://schemas.microsoft.com/office/word/2010/wordprocessingShape" mc:Ignorable="w14 w15 w16se w16cid w16 w16cex w16sdtdh wp14">
-  <w:p>
-    <w:pPr>
-      <w:pStyle w:val="Footer"/>
-      <w:rPr>
-        <w:sz w:val="20"/>
-        <w:szCs w:val="20"/>
-        <w:lang w:val="en-GB"/>
-      </w:rPr>
-    </w:pPr>
-    <w:r>
-      <w:rPr>
-        <w:sz w:val="20"/>
-        <w:szCs w:val="20"/>
-        <w:lang w:val="en-GB"/>
-      </w:rPr>
-      <w:t xml:space="preserve">This report </w:t>
-    </w:r>
-    <w:proofErr w:type="gramStart"/>
-    <w:r>
-      <w:rPr>
-        <w:sz w:val="20"/>
-        <w:szCs w:val="20"/>
-        <w:lang w:val="en-GB"/>
-      </w:rPr>
-      <w:t>was developed</w:t>
-    </w:r>
-    <w:proofErr w:type="gramEnd"/>
-    <w:r>
-      <w:rPr>
-        <w:sz w:val="20"/>
-        <w:szCs w:val="20"/>
-        <w:lang w:val="en-GB"/>
-      </w:rPr>
-      <w:t xml:space="preserve"> by PRIME Research Group</w:t>
+      <w:t>Motivation and Engagement in Mathematics Homework: Your Profile</w:t>
     </w:r>
   </w:p>
   <w:p>
     <w:pPr>
-      <w:pStyle w:val="Footer"/>
+      <w:pStyle w:val="Header"/>
       <w:rPr>
-        <w:sz w:val="20"/>
-        <w:szCs w:val="20"/>
         <w:lang w:val="en-GB"/>
       </w:rPr>
     </w:pPr>
-    <w:r>
-      <w:rPr>
-        <w:sz w:val="20"/>
-        <w:szCs w:val="20"/>
-        <w:lang w:val="en-GB"/>
-      </w:rPr>
-      <w:t xml:space="preserve">For more information or questions, please </w:t>
-    </w:r>
-    <w:proofErr w:type="gramStart"/>
-    <w:r>
-      <w:rPr>
-        <w:sz w:val="20"/>
-        <w:szCs w:val="20"/>
-        <w:lang w:val="en-GB"/>
-      </w:rPr>
-      <w:t>contact</w:t>
-    </w:r>
-    <w:proofErr w:type="gramEnd"/>
-    <w:r>
-      <w:rPr>
-        <w:sz w:val="20"/>
-        <w:szCs w:val="20"/>
-        <w:lang w:val="en-GB"/>
-      </w:rPr>
-      <w:t xml:space="preserve"> </w:t>
-    </w:r>
   </w:p>
-  <w:p>
-    <w:pPr>
-      <w:pStyle w:val="Footer"/>
-      <w:rPr>
-        <w:color w:val="4472C4" w:themeColor="accent1"/>
-        <w:lang w:val="en-GB"/>
-      </w:rPr>
-    </w:pPr>
-    <w:r>
-      <w:rPr>
-        <w:rStyle w:val="allowtextselection"/>
-        <w:rFonts w:ascii="Segoe UI" w:hAnsi="Segoe UI" w:cs="Segoe UI"/>
-        <w:color w:val="4472C4" w:themeColor="accent1"/>
-        <w:sz w:val="16"/>
-        <w:szCs w:val="16"/>
-        <w:lang w:val="en-GB"/>
-      </w:rPr>
-      <w:t>E.Papageorgiou@tudelft.nl</w:t>
-    </w:r>
-  </w:p>
-  <w:p>
-    <w:pPr>
-      <w:pStyle w:val="Footer"/>
-    </w:pPr>
-  </w:p>
-</w:ftr>
-</file>
-
-<file path=word/footnotes.xml><?xml version="1.0" encoding="utf-8"?>
-<w:footnotes xmlns:wpc="http://schemas.microsoft.com/office/word/2010/wordprocessingCanvas" xmlns:cx="http://schemas.microsoft.com/office/drawing/2014/chartex" xmlns:cx1="http://schemas.microsoft.com/office/drawing/2015/9/8/chartex" xmlns:cx2="http://schemas.microsoft.com/office/drawing/2015/10/21/chartex" xmlns:cx3="http://schemas.microsoft.com/office/drawing/2016/5/9/chartex" xmlns:cx4="http://schemas.microsoft.com/office/drawing/2016/5/10/chartex" xmlns:cx5="http://schemas.microsoft.com/office/drawing/2016/5/11/chartex" xmlns:cx6="http://schemas.microsoft.com/office/drawing/2016/5/12/chartex" xmlns:cx7="http://schemas.microsoft.com/office/drawing/2016/5/13/chartex" xmlns:cx8="http://schemas.microsoft.com/office/drawing/2016/5/14/chartex" xmlns:mc="http://schemas.openxmlformats.org/markup-compatibility/2006" xmlns:aink="http://schemas.microsoft.com/office/drawing/2016/ink" xmlns:am3d="http://schemas.microsoft.com/office/drawing/2017/model3d" xmlns:o="urn:schemas-microsoft-com:office:office" xmlns:oel="http://schemas.microsoft.com/office/2019/extlst" xmlns:r="http://schemas.openxmlformats.org/officeDocument/2006/relationships" xmlns:m="http://schemas.openxmlformats.org/officeDocument/2006/math" xmlns:v="urn:schemas-microsoft-com:vml" xmlns:wp14="http://schemas.microsoft.com/office/word/2010/wordprocessingDrawing" xmlns:wp="http://schemas.openxmlformats.org/drawingml/2006/wordprocessingDrawing" xmlns:w10="urn:schemas-microsoft-com:office:word" xmlns:w="http://schemas.openxmlformats.org/wordprocessingml/2006/main" xmlns:w14="http://schemas.microsoft.com/office/word/2010/wordml" xmlns:w15="http://schemas.microsoft.com/office/word/2012/wordml" xmlns:w16cex="http://schemas.microsoft.com/office/word/2018/wordml/cex" xmlns:w16cid="http://schemas.microsoft.com/office/word/2016/wordml/cid" xmlns:w16="http://schemas.microsoft.com/office/word/2018/wordml" xmlns:w16sdtdh="http://schemas.microsoft.com/office/word/2020/wordml/sdtdatahash" xmlns:w16se="http://schemas.microsoft.com/office/word/2015/wordml/symex" xmlns:wpg="http://schemas.microsoft.com/office/word/2010/wordprocessingGroup" xmlns:wpi="http://schemas.microsoft.com/office/word/2010/wordprocessingInk" xmlns:wne="http://schemas.microsoft.com/office/word/2006/wordml" xmlns:wps="http://schemas.microsoft.com/office/word/2010/wordprocessingShape" mc:Ignorable="w14 w15 w16se w16cid w16 w16cex w16sdtdh wp14">
-  <w:footnote w:type="separator" w:id="-1">
-    <w:p>
-      <w:pPr>
-        <w:spacing w:after="0" w:line="240" w:lineRule="auto"/>
-      </w:pPr>
-      <w:r>
-        <w:separator/>
-      </w:r>
-    </w:p>
-  </w:footnote>
-  <w:footnote w:type="continuationSeparator" w:id="0">
-    <w:p>
-      <w:pPr>
-        <w:spacing w:after="0" w:line="240" w:lineRule="auto"/>
-      </w:pPr>
-      <w:r>
-        <w:continuationSeparator/>
-      </w:r>
-    </w:p>
-  </w:footnote>
-</w:footnotes>
+</w:hdr>
 </file>
 
 <file path=word/numbering.xml><?xml version="1.0" encoding="utf-8"?>
@@ -10408,7 +10001,6 @@
   <w:style w:type="character" w:default="1" w:styleId="DefaultParagraphFont">
     <w:name w:val="Default Paragraph Font"/>
     <w:uiPriority w:val="1"/>
-    <w:semiHidden/>
     <w:unhideWhenUsed/>
   </w:style>
   <w:style w:type="table" w:default="1" w:styleId="TableNormal">
@@ -10711,7 +10303,7 @@
               <a:cs typeface="+mn-cs"/>
             </a:defRPr>
           </a:pPr>
-          <a:endParaRPr lang="en-NL"/>
+          <a:endParaRPr lang="nl-NL"/>
         </a:p>
       </c:txPr>
     </c:title>
@@ -10879,7 +10471,7 @@
               <a:cs typeface="+mn-cs"/>
             </a:defRPr>
           </a:pPr>
-          <a:endParaRPr lang="en-NL"/>
+          <a:endParaRPr lang="nl-NL"/>
         </a:p>
       </c:txPr>
     </c:legend>
@@ -10904,7 +10496,7 @@
       <a:pPr>
         <a:defRPr/>
       </a:pPr>
-      <a:endParaRPr lang="en-NL"/>
+      <a:endParaRPr lang="nl-NL"/>
     </a:p>
   </c:txPr>
   <c:externalData r:id="rId3">
@@ -10982,7 +10574,7 @@
               <a:cs typeface="+mn-cs"/>
             </a:defRPr>
           </a:pPr>
-          <a:endParaRPr lang="en-NL"/>
+          <a:endParaRPr lang="nl-NL"/>
         </a:p>
       </c:txPr>
     </c:title>
@@ -11204,7 +10796,7 @@
                 <a:cs typeface="+mn-cs"/>
               </a:defRPr>
             </a:pPr>
-            <a:endParaRPr lang="en-NL"/>
+            <a:endParaRPr lang="nl-NL"/>
           </a:p>
         </c:txPr>
         <c:crossAx val="860636544"/>
@@ -11249,7 +10841,7 @@
                 <a:cs typeface="+mn-cs"/>
               </a:defRPr>
             </a:pPr>
-            <a:endParaRPr lang="en-NL"/>
+            <a:endParaRPr lang="nl-NL"/>
           </a:p>
         </c:txPr>
         <c:crossAx val="860634624"/>
@@ -11290,7 +10882,7 @@
               <a:cs typeface="+mn-cs"/>
             </a:defRPr>
           </a:pPr>
-          <a:endParaRPr lang="en-NL"/>
+          <a:endParaRPr lang="nl-NL"/>
         </a:p>
       </c:txPr>
     </c:legend>
@@ -11315,7 +10907,7 @@
       <a:pPr>
         <a:defRPr/>
       </a:pPr>
-      <a:endParaRPr lang="en-NL"/>
+      <a:endParaRPr lang="nl-NL"/>
     </a:p>
   </c:txPr>
   <c:externalData r:id="rId3">
@@ -11393,7 +10985,7 @@
               <a:cs typeface="+mn-cs"/>
             </a:defRPr>
           </a:pPr>
-          <a:endParaRPr lang="en-NL"/>
+          <a:endParaRPr lang="nl-NL"/>
         </a:p>
       </c:txPr>
     </c:title>
@@ -11657,7 +11249,7 @@
                 <a:cs typeface="+mn-cs"/>
               </a:defRPr>
             </a:pPr>
-            <a:endParaRPr lang="en-NL"/>
+            <a:endParaRPr lang="nl-NL"/>
           </a:p>
         </c:txPr>
         <c:crossAx val="1389200511"/>
@@ -11702,7 +11294,7 @@
                 <a:cs typeface="+mn-cs"/>
               </a:defRPr>
             </a:pPr>
-            <a:endParaRPr lang="en-NL"/>
+            <a:endParaRPr lang="nl-NL"/>
           </a:p>
         </c:txPr>
         <c:crossAx val="1389208191"/>
@@ -11743,7 +11335,7 @@
               <a:cs typeface="+mn-cs"/>
             </a:defRPr>
           </a:pPr>
-          <a:endParaRPr lang="en-NL"/>
+          <a:endParaRPr lang="nl-NL"/>
         </a:p>
       </c:txPr>
     </c:legend>
@@ -11768,7 +11360,7 @@
       <a:pPr>
         <a:defRPr/>
       </a:pPr>
-      <a:endParaRPr lang="en-NL"/>
+      <a:endParaRPr lang="nl-NL"/>
     </a:p>
   </c:txPr>
   <c:externalData r:id="rId3">
@@ -11846,7 +11438,7 @@
               <a:cs typeface="+mn-cs"/>
             </a:defRPr>
           </a:pPr>
-          <a:endParaRPr lang="en-NL"/>
+          <a:endParaRPr lang="nl-NL"/>
         </a:p>
       </c:txPr>
     </c:title>
@@ -12092,7 +11684,7 @@
                 <a:cs typeface="+mn-cs"/>
               </a:defRPr>
             </a:pPr>
-            <a:endParaRPr lang="en-NL"/>
+            <a:endParaRPr lang="nl-NL"/>
           </a:p>
         </c:txPr>
         <c:crossAx val="1827817711"/>
@@ -12137,7 +11729,7 @@
                 <a:cs typeface="+mn-cs"/>
               </a:defRPr>
             </a:pPr>
-            <a:endParaRPr lang="en-NL"/>
+            <a:endParaRPr lang="nl-NL"/>
           </a:p>
         </c:txPr>
         <c:crossAx val="1827821071"/>
@@ -12178,7 +11770,7 @@
               <a:cs typeface="+mn-cs"/>
             </a:defRPr>
           </a:pPr>
-          <a:endParaRPr lang="en-NL"/>
+          <a:endParaRPr lang="nl-NL"/>
         </a:p>
       </c:txPr>
     </c:legend>
@@ -12210,7 +11802,7 @@
       <a:pPr>
         <a:defRPr/>
       </a:pPr>
-      <a:endParaRPr lang="en-NL"/>
+      <a:endParaRPr lang="nl-NL"/>
     </a:p>
   </c:txPr>
   <c:externalData r:id="rId3">
@@ -12297,7 +11889,7 @@
               <a:cs typeface="+mn-cs"/>
             </a:defRPr>
           </a:pPr>
-          <a:endParaRPr lang="en-NL"/>
+          <a:endParaRPr lang="nl-NL"/>
         </a:p>
       </c:txPr>
     </c:title>
@@ -12543,7 +12135,7 @@
                 <a:cs typeface="+mn-cs"/>
               </a:defRPr>
             </a:pPr>
-            <a:endParaRPr lang="en-NL"/>
+            <a:endParaRPr lang="nl-NL"/>
           </a:p>
         </c:txPr>
         <c:crossAx val="1818827967"/>
@@ -12588,7 +12180,7 @@
                 <a:cs typeface="+mn-cs"/>
               </a:defRPr>
             </a:pPr>
-            <a:endParaRPr lang="en-NL"/>
+            <a:endParaRPr lang="nl-NL"/>
           </a:p>
         </c:txPr>
         <c:crossAx val="1818825087"/>
@@ -12629,7 +12221,7 @@
               <a:cs typeface="+mn-cs"/>
             </a:defRPr>
           </a:pPr>
-          <a:endParaRPr lang="en-NL"/>
+          <a:endParaRPr lang="nl-NL"/>
         </a:p>
       </c:txPr>
     </c:legend>
@@ -12661,7 +12253,7 @@
       <a:pPr>
         <a:defRPr/>
       </a:pPr>
-      <a:endParaRPr lang="en-NL"/>
+      <a:endParaRPr lang="nl-NL"/>
     </a:p>
   </c:txPr>
   <c:externalData r:id="rId3">
@@ -12756,7 +12348,7 @@
               <a:cs typeface="+mn-cs"/>
             </a:defRPr>
           </a:pPr>
-          <a:endParaRPr lang="en-NL"/>
+          <a:endParaRPr lang="nl-NL"/>
         </a:p>
       </c:txPr>
     </c:title>
@@ -13130,7 +12722,7 @@
                 <a:cs typeface="+mn-cs"/>
               </a:defRPr>
             </a:pPr>
-            <a:endParaRPr lang="en-NL"/>
+            <a:endParaRPr lang="nl-NL"/>
           </a:p>
         </c:txPr>
         <c:crossAx val="1818825567"/>
@@ -13175,7 +12767,7 @@
                 <a:cs typeface="+mn-cs"/>
               </a:defRPr>
             </a:pPr>
-            <a:endParaRPr lang="en-NL"/>
+            <a:endParaRPr lang="nl-NL"/>
           </a:p>
         </c:txPr>
         <c:crossAx val="1818828447"/>
@@ -13216,7 +12808,7 @@
               <a:cs typeface="+mn-cs"/>
             </a:defRPr>
           </a:pPr>
-          <a:endParaRPr lang="en-NL"/>
+          <a:endParaRPr lang="nl-NL"/>
         </a:p>
       </c:txPr>
     </c:legend>
@@ -13248,7 +12840,7 @@
       <a:pPr>
         <a:defRPr/>
       </a:pPr>
-      <a:endParaRPr lang="en-NL"/>
+      <a:endParaRPr lang="nl-NL"/>
     </a:p>
   </c:txPr>
   <c:externalData r:id="rId3">

</xml_diff>

<commit_message>
Decouple template from xlsx file
</commit_message>
<xml_diff>
--- a/original/template.docx
+++ b/original/template.docx
@@ -663,7 +663,9 @@
                 <w:szCs w:val="20"/>
                 <w:lang w:val="en-GB"/>
               </w:rPr>
-              <w:t>These scores have been calculated based on the average of your responses to the surveys. The responses ranged from 1 “Strongly disagree” to 6 “Strongly Agree”.</w:t>
+              <w:t>These scores have been calculated based on the average of your
+								responses to the surveys. The responses ranged from 1 “Strongly
+								disagree” to 6 “Strongly Agree”.</w:t>
             </w:r>
             <w:r>
               <w:rPr>
@@ -891,7 +893,8 @@
                 <w:szCs w:val="20"/>
                 <w:lang w:val="en-GB"/>
               </w:rPr>
-              <w:t>). Figures 1 and 2 show your scores in comparison with the whole study population.</w:t>
+              <w:t>). Figures 1 and 2 show your scores in comparison with the whole
+								study population.</w:t>
             </w:r>
           </w:p>
         </w:tc>
@@ -2323,7 +2326,8 @@
                 <w:szCs w:val="20"/>
                 <w:lang w:val="en-GB"/>
               </w:rPr>
-              <w:t>In this study, engagement was measured during online mathematics homework in Grasple. Engagement was measured at four</w:t>
+              <w:t>In this study, engagement was measured during online mathematics
+								homework in Grasple. Engagement was measured at four</w:t>
             </w:r>
             <w:r>
               <w:rPr>
@@ -2403,7 +2407,8 @@
                 <w:szCs w:val="20"/>
                 <w:lang w:val="en-GB"/>
               </w:rPr>
-              <w:t>). Figures 3, 4, and 5 show your scores in comparison with the         whole study population.</w:t>
+              <w:t>). Figures 3, 4, and 5 show your scores in comparison with the
+								whole study population.</w:t>
             </w:r>
           </w:p>
           <w:p>
@@ -3998,7 +4003,8 @@
           <w:szCs w:val="20"/>
           <w:lang w:val="en-GB"/>
         </w:rPr>
-        <w:t>, please take a minute to think about your scores as illustrated in the tables      and figure</w:t>
+        <w:t>, please take a minute to think about your scores as illustrated in the tables
+					and figure</w:t>
       </w:r>
       <w:r>
         <w:rPr>
@@ -4037,7 +4043,8 @@
           <w:szCs w:val="20"/>
           <w:lang w:val="en-GB"/>
         </w:rPr>
-        <w:t>How high or low your score is at a specific time point in an absolute scale (0-6)?</w:t>
+        <w:t>How high or low your score is at a specific time point in an absolute scale
+					(0-6)?</w:t>
       </w:r>
     </w:p>
     <w:p>
@@ -4060,7 +4067,8 @@
           <w:szCs w:val="20"/>
           <w:lang w:val="en-GB"/>
         </w:rPr>
-        <w:t>How high or low your score is at a specific time point compared to the average score of the whole study population?</w:t>
+        <w:t>How high or low your score is at a specific time point compared to the average
+					score of the whole study population?</w:t>
       </w:r>
     </w:p>
     <w:p>
@@ -4175,7 +4183,8 @@
           <w:lang w:val="en-GB"/>
         </w:rPr>
         <w:lastRenderedPageBreak/>
-        <w:t>What do motivation and student engagement mean and why would I want to improve      them?</w:t>
+        <w:t>What do motivation and student engagement mean and why would I want to improve
+					them?</w:t>
       </w:r>
     </w:p>
     <w:p>
@@ -4948,7 +4957,10 @@
                                 <w:szCs w:val="18"/>
                                 <w:lang w:val="en-GB"/>
                               </w:rPr>
-                              <w:t>If your score on Values Beliefs is high, then you believe that your mathematics homework is very useful for your studies.</w:t>
+                              <w:t>If your score on Values Beliefs is
+																high, then you believe that your
+																mathematics homework is very useful
+																for your studies.</w:t>
                             </w:r>
                           </w:p>
                         </w:txbxContent>
@@ -5094,7 +5106,10 @@
                                 <w:szCs w:val="18"/>
                                 <w:lang w:val="en-GB"/>
                               </w:rPr>
-                              <w:t>If your score on Expectancy Beliefs is high, then you believe that you are able to successfully work and complete your mathematics homework.</w:t>
+                              <w:t>If your score on Expectancy Beliefs
+																is high, then you believe that you
+																are able to successfully work and
+																complete your mathematics homework.</w:t>
                             </w:r>
                           </w:p>
                           <w:p>
@@ -5288,7 +5303,9 @@
                                 <w:szCs w:val="20"/>
                                 <w:lang w:val="en-GB"/>
                               </w:rPr>
-                              <w:t>Strong motivation requires both  expectancy and value beliefs to be high.</w:t>
+                              <w:t>Strong motivation requires both
+																expectancy and value beliefs to be
+																high.</w:t>
                             </w:r>
                           </w:p>
                           <w:p>
@@ -5472,7 +5489,8 @@
                           <w:szCs w:val="20"/>
                           <w:lang w:val="en-GB"/>
                         </w:rPr>
-                        <w:t>Strong motivation requires both  expectancy and value beliefs to be high.</w:t>
+                        <w:t>Strong motivation requires both expectancy and
+													value beliefs to be high.</w:t>
                       </w:r>
                     </w:p>
                     <w:p>
@@ -5823,7 +5841,8 @@
                                 <w:szCs w:val="20"/>
                                 <w:lang w:val="en-GB"/>
                               </w:rPr>
-                              <w:t>The extent to which you exert                 effort during learning activities.</w:t>
+                              <w:t>The extent to which you exert
+																effort during learning activities.</w:t>
                             </w:r>
                           </w:p>
                         </w:txbxContent>
@@ -5983,7 +6002,9 @@
                                 <w:szCs w:val="20"/>
                                 <w:lang w:val="en-GB"/>
                               </w:rPr>
-                              <w:t>The extent to which you feel                 activated during learning                 activities.</w:t>
+                              <w:t>The extent to which you feel
+																activated during learning
+																activities.</w:t>
                             </w:r>
                           </w:p>
                         </w:txbxContent>
@@ -6143,7 +6164,8 @@
                                 <w:szCs w:val="20"/>
                                 <w:lang w:val="en-GB"/>
                               </w:rPr>
-                              <w:t>The extent to which you are absorbed during learning activities</w:t>
+                              <w:t>The extent to which you are
+																absorbed during learning activities</w:t>
                             </w:r>
                           </w:p>
                         </w:txbxContent>
@@ -6550,7 +6572,13 @@
                                 <w:szCs w:val="18"/>
                                 <w:lang w:val="en-GB"/>
                               </w:rPr>
-                              <w:t>If your score on Cognitive Engagement is high, then you are very focused and concentrated when solving your mathematics homework. Furthermore, you think about ways to solve the exercises and connect your homework with what you already know.</w:t>
+                              <w:t>If your score on Cognitive
+																Engagement is high, then you are
+																very focused and concentrated when
+																solving your mathematics homework.
+																Furthermore, you think about ways to
+																solve the exercises and connect your
+																homework with what you already know.</w:t>
                             </w:r>
                           </w:p>
                         </w:txbxContent>
@@ -6696,7 +6724,11 @@
                                 <w:szCs w:val="18"/>
                                 <w:lang w:val="en-GB"/>
                               </w:rPr>
-                              <w:t>If your score on Behavioural                 Engagement is high, then you are                 careful when solving mathematics                 homework and try hard to complete                 all the exercises.</w:t>
+                              <w:t>If your score on Behavioural
+																Engagement is high, then you are
+																careful when solving mathematics
+																homework and try hard to complete
+																all the exercises.</w:t>
                             </w:r>
                           </w:p>
                         </w:txbxContent>
@@ -6823,7 +6855,10 @@
                                 <w:szCs w:val="18"/>
                                 <w:lang w:val="en-GB"/>
                               </w:rPr>
-                              <w:t>In case your Affective Engagement                 is high, then you feel enjoyment and                 interest when working on your                 mathematics homework. Moreover, you</w:t>
+                              <w:t>In case your Affective Engagement
+																is high, then you feel enjoyment and
+																interest when working on your
+																mathematics homework. Moreover, you</w:t>
                             </w:r>
                             <w:r>
                               <w:rPr>
@@ -6890,7 +6925,9 @@
                           <w:szCs w:val="18"/>
                           <w:lang w:val="en-GB"/>
                         </w:rPr>
-                        <w:t>In case your Affective Engagement                 is high, then you feel enjoyment and                 interest when working on your                 mathematics homework. Moreover, you</w:t>
+                        <w:t>In case your Affective Engagement is high, then
+													you feel enjoyment and interest when working on
+													your mathematics homework. Moreover, you</w:t>
                       </w:r>
                       <w:r>
                         <w:rPr>
@@ -7723,7 +7760,9 @@
         <w:rPr>
           <w:lang w:val="en-GB"/>
         </w:rPr>
-        <w:t>As an exercise, you could think about the next important mathematics topic you will have to learn. Try to set three goals for what to study and three goals for how to study. You could use the SMART framework to create your goals.</w:t>
+        <w:t>As an exercise, you could think about the next important mathematics topic you
+					will have to learn. Try to set three goals for what to study and three goals for
+					how to study. You could use the SMART framework to create your goals.</w:t>
       </w:r>
     </w:p>
     <w:p>
@@ -7926,7 +7965,8 @@
         <w:rPr>
           <w:lang w:val="en-GB"/>
         </w:rPr>
-        <w:t>Try to generate your own arguments that prove the usefulness and relevance of the learning material for accomplishing your current and future goals.</w:t>
+        <w:t>Try to generate your own arguments that prove the usefulness and relevance of
+					the learning material for accomplishing your current and future goals.</w:t>
       </w:r>
     </w:p>
     <w:p>
@@ -8139,7 +8179,8 @@
         <w:rPr>
           <w:lang w:val="en-GB"/>
         </w:rPr>
-        <w:t>Constructive feedback is specific, and includes justifications and suggestions for improvement.</w:t>
+        <w:t>Constructive feedback is specific, and includes justifications and suggestions
+					for improvement.</w:t>
       </w:r>
     </w:p>
     <w:p>
@@ -8334,7 +8375,8 @@
         <w:rPr>
           <w:lang w:val="en-GB"/>
         </w:rPr>
-        <w:t>view effort and persistence, asking for help, and adjustment of strategies as necessary step</w:t>
+        <w:t>view effort and persistence, asking for help, and adjustment of strategies as
+					necessary step</w:t>
       </w:r>
       <w:r>
         <w:rPr>
@@ -10500,9 +10542,6 @@
       <a:endParaRPr lang="nl-NL"/>
     </a:p>
   </c:txPr>
-  <c:externalData r:id="rId3">
-    <c:autoUpdate val="0"/>
-  </c:externalData>
 </c:chartSpace>
 </file>
 
@@ -10911,9 +10950,6 @@
       <a:endParaRPr lang="nl-NL"/>
     </a:p>
   </c:txPr>
-  <c:externalData r:id="rId3">
-    <c:autoUpdate val="0"/>
-  </c:externalData>
 </c:chartSpace>
 </file>
 
@@ -11364,9 +11400,6 @@
       <a:endParaRPr lang="nl-NL"/>
     </a:p>
   </c:txPr>
-  <c:externalData r:id="rId3">
-    <c:autoUpdate val="0"/>
-  </c:externalData>
 </c:chartSpace>
 </file>
 
@@ -11806,9 +11839,6 @@
       <a:endParaRPr lang="nl-NL"/>
     </a:p>
   </c:txPr>
-  <c:externalData r:id="rId3">
-    <c:autoUpdate val="0"/>
-  </c:externalData>
 </c:chartSpace>
 </file>
 
@@ -12257,9 +12287,6 @@
       <a:endParaRPr lang="nl-NL"/>
     </a:p>
   </c:txPr>
-  <c:externalData r:id="rId3">
-    <c:autoUpdate val="0"/>
-  </c:externalData>
 </c:chartSpace>
 </file>
 
@@ -12844,9 +12871,6 @@
       <a:endParaRPr lang="nl-NL"/>
     </a:p>
   </c:txPr>
-  <c:externalData r:id="rId3">
-    <c:autoUpdate val="0"/>
-  </c:externalData>
 </c:chartSpace>
 </file>
 

</xml_diff>

<commit_message>
Update template and spreadsheet again
</commit_message>
<xml_diff>
--- a/original/template.docx
+++ b/original/template.docx
@@ -393,16 +393,11 @@
     </w:p>
     <w:tbl>
       <w:tblPr>
-        <w:tblStyle w:val="TableGrid"/>
         <w:tblW w:w="9781" w:type="dxa"/>
-        <w:tblBorders>
-          <w:top w:val="none" w:sz="0" w:space="0" w:color="auto"/>
-          <w:left w:val="none" w:sz="0" w:space="0" w:color="auto"/>
-          <w:bottom w:val="none" w:sz="0" w:space="0" w:color="auto"/>
-          <w:right w:val="none" w:sz="0" w:space="0" w:color="auto"/>
-          <w:insideH w:val="none" w:sz="0" w:space="0" w:color="auto"/>
-          <w:insideV w:val="none" w:sz="0" w:space="0" w:color="auto"/>
-        </w:tblBorders>
+        <w:tblCellMar>
+          <w:left w:w="10" w:type="dxa"/>
+          <w:right w:w="10" w:type="dxa"/>
+        </w:tblCellMar>
         <w:tblLook w:val="04A0" w:firstRow="1" w:lastRow="0" w:firstColumn="1" w:lastColumn="0" w:noHBand="0" w:noVBand="1"/>
       </w:tblPr>
       <w:tblGrid>
@@ -421,7 +416,6 @@
           </w:tcPr>
           <w:p>
             <w:pPr>
-              <w:pStyle w:val="ListParagraph"/>
               <w:numPr>
                 <w:ilvl w:val="0"/>
                 <w:numId w:val="1"/>
@@ -452,7 +446,6 @@
           </w:tcPr>
           <w:p>
             <w:pPr>
-              <w:pStyle w:val="ListParagraph"/>
               <w:numPr>
                 <w:ilvl w:val="0"/>
                 <w:numId w:val="1"/>
@@ -507,7 +500,6 @@
             <w:r>
               <w:rPr>
                 <w:noProof/>
-                <w14:ligatures w14:val="standardContextual"/>
               </w:rPr>
               <w:drawing>
                 <wp:inline distT="0" distB="0" distL="0" distR="0" wp14:anchorId="091F14FB" wp14:editId="1B6020C6">
@@ -627,6 +619,7 @@
           </w:p>
           <w:p>
             <w:pPr>
+              <w:jc w:val="both"/>
               <w:rPr>
                 <w:b/>
                 <w:bCs/>
@@ -663,9 +656,39 @@
                 <w:szCs w:val="20"/>
                 <w:lang w:val="en-GB"/>
               </w:rPr>
-              <w:t>These scores have been calculated based on the average of your
-								responses to the surveys. The responses ranged from 1 “Strongly
-								disagree” to 6 “Strongly Agree”.</w:t>
+              <w:t>These scores have been calculated based on the average of your</w:t>
+            </w:r>
+            <w:r>
+              <w:rPr>
+                <w:sz w:val="20"/>
+                <w:szCs w:val="20"/>
+                <w:lang w:val="en-GB"/>
+              </w:rPr>
+              <w:t xml:space="preserve"> </w:t>
+            </w:r>
+            <w:r>
+              <w:rPr>
+                <w:sz w:val="20"/>
+                <w:szCs w:val="20"/>
+                <w:lang w:val="en-GB"/>
+              </w:rPr>
+              <w:t>responses to the surveys. The responses ranged from 1 “Strongl</w:t>
+            </w:r>
+            <w:r>
+              <w:rPr>
+                <w:sz w:val="20"/>
+                <w:szCs w:val="20"/>
+                <w:lang w:val="en-GB"/>
+              </w:rPr>
+              <w:t>y</w:t>
+            </w:r>
+            <w:r>
+              <w:rPr>
+                <w:sz w:val="20"/>
+                <w:szCs w:val="20"/>
+                <w:lang w:val="en-GB"/>
+              </w:rPr>
+              <w:t xml:space="preserve"> disagree” to 6 “Strongly Agree”.</w:t>
             </w:r>
             <w:r>
               <w:rPr>
@@ -680,8 +703,6 @@
             <w:pPr>
               <w:jc w:val="both"/>
               <w:rPr>
-                <w:sz w:val="20"/>
-                <w:szCs w:val="20"/>
                 <w:lang w:val="en-GB"/>
               </w:rPr>
             </w:pPr>
@@ -744,7 +765,6 @@
             <w:hyperlink r:id="rId11" w:history="1">
               <w:r>
                 <w:rPr>
-                  <w:rStyle w:val="Hyperlink"/>
                   <w:sz w:val="20"/>
                   <w:szCs w:val="20"/>
                   <w:lang w:val="en-GB"/>
@@ -752,22 +772,6 @@
                 <w:t>here.</w:t>
               </w:r>
             </w:hyperlink>
-          </w:p>
-          <w:p>
-            <w:pPr>
-              <w:jc w:val="both"/>
-              <w:rPr>
-                <w:lang w:val="en-GB"/>
-              </w:rPr>
-            </w:pPr>
-          </w:p>
-          <w:p>
-            <w:pPr>
-              <w:jc w:val="both"/>
-              <w:rPr>
-                <w:lang w:val="en-GB"/>
-              </w:rPr>
-            </w:pPr>
           </w:p>
         </w:tc>
       </w:tr>
@@ -893,8 +897,7 @@
                 <w:szCs w:val="20"/>
                 <w:lang w:val="en-GB"/>
               </w:rPr>
-              <w:t>). Figures 1 and 2 show your scores in comparison with the whole
-								study population.</w:t>
+              <w:t>). Figures 1 and 2 show your scores in comparison with the whole         study population.</w:t>
             </w:r>
           </w:p>
         </w:tc>
@@ -910,7 +913,6 @@
         <w:rPr>
           <w:noProof/>
           <w:lang w:val="en-GB"/>
-          <w14:ligatures w14:val="standardContextual"/>
         </w:rPr>
         <mc:AlternateContent>
           <mc:Choice Requires="wps">
@@ -1035,7 +1037,6 @@
         <w:rPr>
           <w:noProof/>
           <w:lang w:val="en-GB"/>
-          <w14:ligatures w14:val="standardContextual"/>
         </w:rPr>
         <mc:AlternateContent>
           <mc:Choice Requires="wps">
@@ -1156,7 +1157,6 @@
     </w:p>
     <w:p>
       <w:pPr>
-        <w:pStyle w:val="ListParagraph"/>
         <w:ind w:left="360"/>
         <w:rPr>
           <w:lang w:val="en-GB"/>
@@ -1165,10 +1165,9 @@
       <w:r>
         <w:rPr>
           <w:noProof/>
-          <w14:ligatures w14:val="standardContextual"/>
         </w:rPr>
         <w:drawing>
-          <wp:anchor distT="0" distB="0" distL="114300" distR="114300" simplePos="0" relativeHeight="251662336" behindDoc="0" locked="0" layoutInCell="1" allowOverlap="1" wp14:anchorId="58765852" wp14:editId="41E49BC8">
+          <wp:anchor distT="0" distB="0" distL="114300" distR="114300" simplePos="0" relativeHeight="251662336" behindDoc="0" locked="0" layoutInCell="1" allowOverlap="1" wp14:anchorId="58765852" wp14:editId="3DF3494C">
             <wp:simplePos x="0" y="0"/>
             <wp:positionH relativeFrom="column">
               <wp:posOffset>3396256</wp:posOffset>
@@ -1204,10 +1203,9 @@
       <w:r>
         <w:rPr>
           <w:noProof/>
-          <w14:ligatures w14:val="standardContextual"/>
         </w:rPr>
         <w:drawing>
-          <wp:anchor distT="0" distB="0" distL="114300" distR="114300" simplePos="0" relativeHeight="251661312" behindDoc="0" locked="0" layoutInCell="1" allowOverlap="1" wp14:anchorId="4C0F0176" wp14:editId="66756D07">
+          <wp:anchor distT="0" distB="0" distL="114300" distR="114300" simplePos="0" relativeHeight="251661312" behindDoc="0" locked="0" layoutInCell="1" allowOverlap="1" wp14:anchorId="4C0F0176" wp14:editId="25757A6C">
             <wp:simplePos x="0" y="0"/>
             <wp:positionH relativeFrom="margin">
               <wp:align>left</wp:align>
@@ -1246,7 +1244,6 @@
     </w:p>
     <w:p>
       <w:pPr>
-        <w:pStyle w:val="ListParagraph"/>
         <w:ind w:left="360"/>
         <w:rPr>
           <w:lang w:val="en-GB"/>
@@ -1259,119 +1256,6 @@
           <w:lang w:val="en-GB"/>
         </w:rPr>
       </w:pPr>
-      <w:r>
-        <w:rPr>
-          <w:noProof/>
-          <w:lang w:val="en-GB"/>
-          <w14:ligatures w14:val="standardContextual"/>
-        </w:rPr>
-        <mc:AlternateContent>
-          <mc:Choice Requires="wps">
-            <w:drawing>
-              <wp:anchor distT="0" distB="0" distL="114300" distR="114300" simplePos="0" relativeHeight="251703296" behindDoc="0" locked="0" layoutInCell="1" allowOverlap="1" wp14:anchorId="6A5E2319" wp14:editId="0519546D">
-                <wp:simplePos x="0" y="0"/>
-                <wp:positionH relativeFrom="column">
-                  <wp:posOffset>3835400</wp:posOffset>
-                </wp:positionH>
-                <wp:positionV relativeFrom="paragraph">
-                  <wp:posOffset>194310</wp:posOffset>
-                </wp:positionV>
-                <wp:extent cx="644883" cy="419100"/>
-                <wp:effectExtent l="0" t="0" r="3175" b="0"/>
-                <wp:wrapNone/>
-                <wp:docPr id="44" name="Text Box 44"/>
-                <wp:cNvGraphicFramePr/>
-                <a:graphic xmlns:a="http://schemas.openxmlformats.org/drawingml/2006/main">
-                  <a:graphicData uri="http://schemas.microsoft.com/office/word/2010/wordprocessingShape">
-                    <wps:wsp>
-                      <wps:cNvSpPr txBox="1"/>
-                      <wps:spPr>
-                        <a:xfrm>
-                          <a:off x="0" y="0"/>
-                          <a:ext cx="644883" cy="419100"/>
-                        </a:xfrm>
-                        <a:prstGeom prst="rect">
-                          <a:avLst/>
-                        </a:prstGeom>
-                        <a:solidFill>
-                          <a:schemeClr val="lt1"/>
-                        </a:solidFill>
-                        <a:ln w="6350">
-                          <a:noFill/>
-                        </a:ln>
-                      </wps:spPr>
-                      <wps:txbx>
-                        <w:txbxContent>
-                          <w:p>
-                            <w:pPr>
-                              <w:rPr>
-                                <w:color w:val="4472C4" w:themeColor="accent1"/>
-                                <w:sz w:val="16"/>
-                                <w:szCs w:val="16"/>
-                                <w:lang w:val="en-GB"/>
-                              </w:rPr>
-                            </w:pPr>
-                            <w:r>
-                              <w:rPr>
-                                <w:color w:val="4472C4" w:themeColor="accent1"/>
-                                <w:sz w:val="16"/>
-                                <w:szCs w:val="16"/>
-                                <w:lang w:val="en-GB"/>
-                              </w:rPr>
-                              <w:t>{{num_vb_TotalScore_week2}}</w:t>
-                            </w:r>
-                          </w:p>
-                        </w:txbxContent>
-                      </wps:txbx>
-                      <wps:bodyPr rot="0" spcFirstLastPara="0" vertOverflow="overflow" horzOverflow="overflow" vert="horz" wrap="square" lIns="91440" tIns="45720" rIns="91440" bIns="45720" numCol="1" spcCol="0" rtlCol="0" fromWordArt="0" anchor="t" anchorCtr="0" forceAA="0" compatLnSpc="1">
-                        <a:prstTxWarp prst="textNoShape">
-                          <a:avLst/>
-                        </a:prstTxWarp>
-                        <a:noAutofit/>
-                      </wps:bodyPr>
-                    </wps:wsp>
-                  </a:graphicData>
-                </a:graphic>
-                <wp14:sizeRelH relativeFrom="margin">
-                  <wp14:pctWidth>0</wp14:pctWidth>
-                </wp14:sizeRelH>
-                <wp14:sizeRelV relativeFrom="margin">
-                  <wp14:pctHeight>0</wp14:pctHeight>
-                </wp14:sizeRelV>
-              </wp:anchor>
-            </w:drawing>
-          </mc:Choice>
-          <mc:Fallback>
-            <w:pict>
-              <v:shape w14:anchorId="6A5E2319" id="Text Box 44" o:spid="_x0000_s1028" type="#_x0000_t202" style="position:absolute;margin-left:302pt;margin-top:15.3pt;width:50.8pt;height:33pt;z-index:251703296;visibility:visible;mso-wrap-style:square;mso-width-percent:0;mso-height-percent:0;mso-wrap-distance-left:9pt;mso-wrap-distance-top:0;mso-wrap-distance-right:9pt;mso-wrap-distance-bottom:0;mso-position-horizontal:absolute;mso-position-horizontal-relative:text;mso-position-vertical:absolute;mso-position-vertical-relative:text;mso-width-percent:0;mso-height-percent:0;mso-width-relative:margin;mso-height-relative:margin;v-text-anchor:top" o:gfxdata="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" fillcolor="white [3201]" stroked="f" strokeweight=".5pt">
-                <v:textbox>
-                  <w:txbxContent>
-                    <w:p>
-                      <w:pPr>
-                        <w:rPr>
-                          <w:color w:val="4472C4" w:themeColor="accent1"/>
-                          <w:sz w:val="16"/>
-                          <w:szCs w:val="16"/>
-                          <w:lang w:val="en-GB"/>
-                        </w:rPr>
-                      </w:pPr>
-                      <w:r>
-                        <w:rPr>
-                          <w:color w:val="4472C4" w:themeColor="accent1"/>
-                          <w:sz w:val="16"/>
-                          <w:szCs w:val="16"/>
-                          <w:lang w:val="en-GB"/>
-                        </w:rPr>
-                        <w:t>{{num_vb_TotalScore_week2}}</w:t>
-                      </w:r>
-                    </w:p>
-                  </w:txbxContent>
-                </v:textbox>
-              </v:shape>
-            </w:pict>
-          </mc:Fallback>
-        </mc:AlternateContent>
-      </w:r>
     </w:p>
     <w:p>
       <w:pPr>
@@ -1379,346 +1263,6 @@
           <w:lang w:val="en-GB"/>
         </w:rPr>
       </w:pPr>
-      <w:r>
-        <w:rPr>
-          <w:noProof/>
-          <w:lang w:val="en-GB"/>
-          <w14:ligatures w14:val="standardContextual"/>
-        </w:rPr>
-        <mc:AlternateContent>
-          <mc:Choice Requires="wps">
-            <w:drawing>
-              <wp:anchor distT="0" distB="0" distL="114300" distR="114300" simplePos="0" relativeHeight="251699200" behindDoc="0" locked="0" layoutInCell="1" allowOverlap="1" wp14:anchorId="6109C973" wp14:editId="6C6410C8">
-                <wp:simplePos x="0" y="0"/>
-                <wp:positionH relativeFrom="column">
-                  <wp:posOffset>539750</wp:posOffset>
-                </wp:positionH>
-                <wp:positionV relativeFrom="paragraph">
-                  <wp:posOffset>86360</wp:posOffset>
-                </wp:positionV>
-                <wp:extent cx="644525" cy="279400"/>
-                <wp:effectExtent l="0" t="0" r="3175" b="6350"/>
-                <wp:wrapNone/>
-                <wp:docPr id="38" name="Text Box 38"/>
-                <wp:cNvGraphicFramePr/>
-                <a:graphic xmlns:a="http://schemas.openxmlformats.org/drawingml/2006/main">
-                  <a:graphicData uri="http://schemas.microsoft.com/office/word/2010/wordprocessingShape">
-                    <wps:wsp>
-                      <wps:cNvSpPr txBox="1"/>
-                      <wps:spPr>
-                        <a:xfrm>
-                          <a:off x="0" y="0"/>
-                          <a:ext cx="644525" cy="279400"/>
-                        </a:xfrm>
-                        <a:prstGeom prst="rect">
-                          <a:avLst/>
-                        </a:prstGeom>
-                        <a:solidFill>
-                          <a:schemeClr val="lt1"/>
-                        </a:solidFill>
-                        <a:ln w="6350">
-                          <a:noFill/>
-                        </a:ln>
-                      </wps:spPr>
-                      <wps:txbx>
-                        <w:txbxContent>
-                          <w:p>
-                            <w:pPr>
-                              <w:rPr>
-                                <w:color w:val="4472C4" w:themeColor="accent1"/>
-                                <w:sz w:val="16"/>
-                                <w:szCs w:val="16"/>
-                                <w:lang w:val="en-GB"/>
-                              </w:rPr>
-                            </w:pPr>
-                            <w:r>
-                              <w:rPr>
-                                <w:color w:val="4472C4" w:themeColor="accent1"/>
-                                <w:sz w:val="16"/>
-                                <w:szCs w:val="16"/>
-                                <w:lang w:val="en-GB"/>
-                              </w:rPr>
-                              <w:t>{{num_eb_MyScore_week2}}</w:t>
-                            </w:r>
-                          </w:p>
-                        </w:txbxContent>
-                      </wps:txbx>
-                      <wps:bodyPr rot="0" spcFirstLastPara="0" vertOverflow="overflow" horzOverflow="overflow" vert="horz" wrap="square" lIns="91440" tIns="45720" rIns="91440" bIns="45720" numCol="1" spcCol="0" rtlCol="0" fromWordArt="0" anchor="t" anchorCtr="0" forceAA="0" compatLnSpc="1">
-                        <a:prstTxWarp prst="textNoShape">
-                          <a:avLst/>
-                        </a:prstTxWarp>
-                        <a:noAutofit/>
-                      </wps:bodyPr>
-                    </wps:wsp>
-                  </a:graphicData>
-                </a:graphic>
-                <wp14:sizeRelH relativeFrom="margin">
-                  <wp14:pctWidth>0</wp14:pctWidth>
-                </wp14:sizeRelH>
-                <wp14:sizeRelV relativeFrom="margin">
-                  <wp14:pctHeight>0</wp14:pctHeight>
-                </wp14:sizeRelV>
-              </wp:anchor>
-            </w:drawing>
-          </mc:Choice>
-          <mc:Fallback>
-            <w:pict>
-              <v:shape w14:anchorId="6109C973" id="Text Box 38" o:spid="_x0000_s1029" type="#_x0000_t202" style="position:absolute;margin-left:42.5pt;margin-top:6.8pt;width:50.75pt;height:22pt;z-index:251699200;visibility:visible;mso-wrap-style:square;mso-width-percent:0;mso-height-percent:0;mso-wrap-distance-left:9pt;mso-wrap-distance-top:0;mso-wrap-distance-right:9pt;mso-wrap-distance-bottom:0;mso-position-horizontal:absolute;mso-position-horizontal-relative:text;mso-position-vertical:absolute;mso-position-vertical-relative:text;mso-width-percent:0;mso-height-percent:0;mso-width-relative:margin;mso-height-relative:margin;v-text-anchor:top" o:gfxdata="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" fillcolor="white [3201]" stroked="f" strokeweight=".5pt">
-                <v:textbox>
-                  <w:txbxContent>
-                    <w:p>
-                      <w:pPr>
-                        <w:rPr>
-                          <w:color w:val="4472C4" w:themeColor="accent1"/>
-                          <w:sz w:val="16"/>
-                          <w:szCs w:val="16"/>
-                          <w:lang w:val="en-GB"/>
-                        </w:rPr>
-                      </w:pPr>
-                      <w:r>
-                        <w:rPr>
-                          <w:color w:val="4472C4" w:themeColor="accent1"/>
-                          <w:sz w:val="16"/>
-                          <w:szCs w:val="16"/>
-                          <w:lang w:val="en-GB"/>
-                        </w:rPr>
-                        <w:t>{{num_eb_MyScore_week2}}</w:t>
-                      </w:r>
-                    </w:p>
-                  </w:txbxContent>
-                </v:textbox>
-              </v:shape>
-            </w:pict>
-          </mc:Fallback>
-        </mc:AlternateContent>
-      </w:r>
-      <w:r>
-        <w:rPr>
-          <w:noProof/>
-          <w:lang w:val="en-GB"/>
-          <w14:ligatures w14:val="standardContextual"/>
-        </w:rPr>
-        <mc:AlternateContent>
-          <mc:Choice Requires="wps">
-            <w:drawing>
-              <wp:anchor distT="0" distB="0" distL="114300" distR="114300" simplePos="0" relativeHeight="251701248" behindDoc="0" locked="0" layoutInCell="1" allowOverlap="1" wp14:anchorId="11ADE69A" wp14:editId="31BB434F">
-                <wp:simplePos x="0" y="0"/>
-                <wp:positionH relativeFrom="column">
-                  <wp:posOffset>1860550</wp:posOffset>
-                </wp:positionH>
-                <wp:positionV relativeFrom="paragraph">
-                  <wp:posOffset>54610</wp:posOffset>
-                </wp:positionV>
-                <wp:extent cx="667385" cy="285750"/>
-                <wp:effectExtent l="0" t="0" r="0" b="0"/>
-                <wp:wrapNone/>
-                <wp:docPr id="42" name="Text Box 42"/>
-                <wp:cNvGraphicFramePr/>
-                <a:graphic xmlns:a="http://schemas.openxmlformats.org/drawingml/2006/main">
-                  <a:graphicData uri="http://schemas.microsoft.com/office/word/2010/wordprocessingShape">
-                    <wps:wsp>
-                      <wps:cNvSpPr txBox="1"/>
-                      <wps:spPr>
-                        <a:xfrm>
-                          <a:off x="0" y="0"/>
-                          <a:ext cx="667385" cy="285750"/>
-                        </a:xfrm>
-                        <a:prstGeom prst="rect">
-                          <a:avLst/>
-                        </a:prstGeom>
-                        <a:solidFill>
-                          <a:schemeClr val="lt1"/>
-                        </a:solidFill>
-                        <a:ln w="6350">
-                          <a:noFill/>
-                        </a:ln>
-                      </wps:spPr>
-                      <wps:txbx>
-                        <w:txbxContent>
-                          <w:p>
-                            <w:pPr>
-                              <w:rPr>
-                                <w:color w:val="4472C4" w:themeColor="accent1"/>
-                                <w:sz w:val="16"/>
-                                <w:szCs w:val="16"/>
-                                <w:lang w:val="en-GB"/>
-                              </w:rPr>
-                            </w:pPr>
-                            <w:r>
-                              <w:rPr>
-                                <w:color w:val="4472C4" w:themeColor="accent1"/>
-                                <w:sz w:val="16"/>
-                                <w:szCs w:val="16"/>
-                                <w:lang w:val="en-GB"/>
-                              </w:rPr>
-                              <w:t>{{num_eb_MyScore_week7}}</w:t>
-                            </w:r>
-                          </w:p>
-                        </w:txbxContent>
-                      </wps:txbx>
-                      <wps:bodyPr rot="0" spcFirstLastPara="0" vertOverflow="overflow" horzOverflow="overflow" vert="horz" wrap="square" lIns="91440" tIns="45720" rIns="91440" bIns="45720" numCol="1" spcCol="0" rtlCol="0" fromWordArt="0" anchor="t" anchorCtr="0" forceAA="0" compatLnSpc="1">
-                        <a:prstTxWarp prst="textNoShape">
-                          <a:avLst/>
-                        </a:prstTxWarp>
-                        <a:noAutofit/>
-                      </wps:bodyPr>
-                    </wps:wsp>
-                  </a:graphicData>
-                </a:graphic>
-                <wp14:sizeRelH relativeFrom="margin">
-                  <wp14:pctWidth>0</wp14:pctWidth>
-                </wp14:sizeRelH>
-                <wp14:sizeRelV relativeFrom="margin">
-                  <wp14:pctHeight>0</wp14:pctHeight>
-                </wp14:sizeRelV>
-              </wp:anchor>
-            </w:drawing>
-          </mc:Choice>
-          <mc:Fallback>
-            <w:pict>
-              <v:shape w14:anchorId="11ADE69A" id="Text Box 42" o:spid="_x0000_s1030" type="#_x0000_t202" style="position:absolute;margin-left:146.5pt;margin-top:4.3pt;width:52.55pt;height:22.5pt;z-index:251701248;visibility:visible;mso-wrap-style:square;mso-width-percent:0;mso-height-percent:0;mso-wrap-distance-left:9pt;mso-wrap-distance-top:0;mso-wrap-distance-right:9pt;mso-wrap-distance-bottom:0;mso-position-horizontal:absolute;mso-position-horizontal-relative:text;mso-position-vertical:absolute;mso-position-vertical-relative:text;mso-width-percent:0;mso-height-percent:0;mso-width-relative:margin;mso-height-relative:margin;v-text-anchor:top" o:gfxdata="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" fillcolor="white [3201]" stroked="f" strokeweight=".5pt">
-                <v:textbox>
-                  <w:txbxContent>
-                    <w:p>
-                      <w:pPr>
-                        <w:rPr>
-                          <w:color w:val="4472C4" w:themeColor="accent1"/>
-                          <w:sz w:val="16"/>
-                          <w:szCs w:val="16"/>
-                          <w:lang w:val="en-GB"/>
-                        </w:rPr>
-                      </w:pPr>
-                      <w:r>
-                        <w:rPr>
-                          <w:color w:val="4472C4" w:themeColor="accent1"/>
-                          <w:sz w:val="16"/>
-                          <w:szCs w:val="16"/>
-                          <w:lang w:val="en-GB"/>
-                        </w:rPr>
-                        <w:t>{{num_eb_MyScore_week7}}</w:t>
-                      </w:r>
-                    </w:p>
-                  </w:txbxContent>
-                </v:textbox>
-              </v:shape>
-            </w:pict>
-          </mc:Fallback>
-        </mc:AlternateContent>
-      </w:r>
-      <w:r>
-        <w:rPr>
-          <w:noProof/>
-          <w:lang w:val="en-GB"/>
-          <w14:ligatures w14:val="standardContextual"/>
-        </w:rPr>
-        <mc:AlternateContent>
-          <mc:Choice Requires="wps">
-            <w:drawing>
-              <wp:anchor distT="0" distB="0" distL="114300" distR="114300" simplePos="0" relativeHeight="251705344" behindDoc="0" locked="0" layoutInCell="1" allowOverlap="1" wp14:anchorId="16F8FCF0" wp14:editId="07EE22B7">
-                <wp:simplePos x="0" y="0"/>
-                <wp:positionH relativeFrom="margin">
-                  <wp:align>right</wp:align>
-                </wp:positionH>
-                <wp:positionV relativeFrom="paragraph">
-                  <wp:posOffset>38128</wp:posOffset>
-                </wp:positionV>
-                <wp:extent cx="667909" cy="349250"/>
-                <wp:effectExtent l="0" t="0" r="0" b="0"/>
-                <wp:wrapNone/>
-                <wp:docPr id="45" name="Text Box 45"/>
-                <wp:cNvGraphicFramePr/>
-                <a:graphic xmlns:a="http://schemas.openxmlformats.org/drawingml/2006/main">
-                  <a:graphicData uri="http://schemas.microsoft.com/office/word/2010/wordprocessingShape">
-                    <wps:wsp>
-                      <wps:cNvSpPr txBox="1"/>
-                      <wps:spPr>
-                        <a:xfrm>
-                          <a:off x="0" y="0"/>
-                          <a:ext cx="667909" cy="349250"/>
-                        </a:xfrm>
-                        <a:prstGeom prst="rect">
-                          <a:avLst/>
-                        </a:prstGeom>
-                        <a:solidFill>
-                          <a:schemeClr val="lt1"/>
-                        </a:solidFill>
-                        <a:ln w="6350">
-                          <a:noFill/>
-                        </a:ln>
-                      </wps:spPr>
-                      <wps:txbx>
-                        <w:txbxContent>
-                          <w:p>
-                            <w:pPr>
-                              <w:rPr>
-                                <w:color w:val="4472C4" w:themeColor="accent1"/>
-                                <w:sz w:val="16"/>
-                                <w:szCs w:val="16"/>
-                                <w:lang w:val="en-GB"/>
-                              </w:rPr>
-                            </w:pPr>
-                            <w:r>
-                              <w:rPr>
-                                <w:color w:val="4472C4" w:themeColor="accent1"/>
-                                <w:sz w:val="16"/>
-                                <w:szCs w:val="16"/>
-                                <w:lang w:val="en-GB"/>
-                              </w:rPr>
-                              <w:t>{{num_vb_TotalScore_week7}}</w:t>
-                            </w:r>
-                          </w:p>
-                        </w:txbxContent>
-                      </wps:txbx>
-                      <wps:bodyPr rot="0" spcFirstLastPara="0" vertOverflow="overflow" horzOverflow="overflow" vert="horz" wrap="square" lIns="91440" tIns="45720" rIns="91440" bIns="45720" numCol="1" spcCol="0" rtlCol="0" fromWordArt="0" anchor="t" anchorCtr="0" forceAA="0" compatLnSpc="1">
-                        <a:prstTxWarp prst="textNoShape">
-                          <a:avLst/>
-                        </a:prstTxWarp>
-                        <a:noAutofit/>
-                      </wps:bodyPr>
-                    </wps:wsp>
-                  </a:graphicData>
-                </a:graphic>
-                <wp14:sizeRelH relativeFrom="margin">
-                  <wp14:pctWidth>0</wp14:pctWidth>
-                </wp14:sizeRelH>
-                <wp14:sizeRelV relativeFrom="margin">
-                  <wp14:pctHeight>0</wp14:pctHeight>
-                </wp14:sizeRelV>
-              </wp:anchor>
-            </w:drawing>
-          </mc:Choice>
-          <mc:Fallback>
-            <w:pict>
-              <v:shape w14:anchorId="16F8FCF0" id="Text Box 45" o:spid="_x0000_s1031" type="#_x0000_t202" style="position:absolute;margin-left:1.4pt;margin-top:3pt;width:52.6pt;height:27.5pt;z-index:251705344;visibility:visible;mso-wrap-style:square;mso-width-percent:0;mso-height-percent:0;mso-wrap-distance-left:9pt;mso-wrap-distance-top:0;mso-wrap-distance-right:9pt;mso-wrap-distance-bottom:0;mso-position-horizontal:right;mso-position-horizontal-relative:margin;mso-position-vertical:absolute;mso-position-vertical-relative:text;mso-width-percent:0;mso-height-percent:0;mso-width-relative:margin;mso-height-relative:margin;v-text-anchor:top" o:gfxdata="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" fillcolor="white [3201]" stroked="f" strokeweight=".5pt">
-                <v:textbox>
-                  <w:txbxContent>
-                    <w:p>
-                      <w:pPr>
-                        <w:rPr>
-                          <w:color w:val="4472C4" w:themeColor="accent1"/>
-                          <w:sz w:val="16"/>
-                          <w:szCs w:val="16"/>
-                          <w:lang w:val="en-GB"/>
-                        </w:rPr>
-                      </w:pPr>
-                      <w:r>
-                        <w:rPr>
-                          <w:color w:val="4472C4" w:themeColor="accent1"/>
-                          <w:sz w:val="16"/>
-                          <w:szCs w:val="16"/>
-                          <w:lang w:val="en-GB"/>
-                        </w:rPr>
-                        <w:t>{{num_vb_TotalScore_week7}}</w:t>
-                      </w:r>
-                    </w:p>
-                  </w:txbxContent>
-                </v:textbox>
-                <w10:wrap anchorx="margin"/>
-              </v:shape>
-            </w:pict>
-          </mc:Fallback>
-        </mc:AlternateContent>
-      </w:r>
     </w:p>
     <w:p>
       <w:pPr>
@@ -1728,58 +1272,6 @@
           <w:i/>
           <w:iCs/>
           <w:color w:val="4472C4" w:themeColor="accent1"/>
-          <w:sz w:val="24"/>
-          <w:szCs w:val="24"/>
-          <w:lang w:val="en-GB"/>
-        </w:rPr>
-      </w:pPr>
-    </w:p>
-    <w:p>
-      <w:pPr>
-        <w:rPr>
-          <w:b/>
-          <w:bCs/>
-          <w:i/>
-          <w:iCs/>
-          <w:color w:val="4472C4" w:themeColor="accent1"/>
-          <w:sz w:val="24"/>
-          <w:szCs w:val="24"/>
-          <w:lang w:val="en-GB"/>
-        </w:rPr>
-      </w:pPr>
-    </w:p>
-    <w:p>
-      <w:pPr>
-        <w:rPr>
-          <w:b/>
-          <w:bCs/>
-          <w:i/>
-          <w:iCs/>
-          <w:color w:val="4472C4" w:themeColor="accent1"/>
-          <w:lang w:val="en-GB"/>
-        </w:rPr>
-      </w:pPr>
-    </w:p>
-    <w:p>
-      <w:pPr>
-        <w:rPr>
-          <w:b/>
-          <w:bCs/>
-          <w:i/>
-          <w:iCs/>
-          <w:color w:val="4472C4" w:themeColor="accent1"/>
-          <w:lang w:val="en-GB"/>
-        </w:rPr>
-      </w:pPr>
-    </w:p>
-    <w:p>
-      <w:pPr>
-        <w:rPr>
-          <w:b/>
-          <w:bCs/>
-          <w:i/>
-          <w:iCs/>
-          <w:color w:val="4472C4" w:themeColor="accent1"/>
           <w:lang w:val="en-GB"/>
         </w:rPr>
       </w:pPr>
@@ -1787,126 +1279,11 @@
         <w:rPr>
           <w:noProof/>
           <w:lang w:val="en-GB"/>
-          <w14:ligatures w14:val="standardContextual"/>
-        </w:rPr>
-        <w:lastRenderedPageBreak/>
+        </w:rPr>
         <mc:AlternateContent>
           <mc:Choice Requires="wps">
             <w:drawing>
-              <wp:anchor distT="0" distB="0" distL="114300" distR="114300" simplePos="0" relativeHeight="251713536" behindDoc="0" locked="0" layoutInCell="1" allowOverlap="1" wp14:anchorId="772F7B2B" wp14:editId="57AD5D05">
-                <wp:simplePos x="0" y="0"/>
-                <wp:positionH relativeFrom="column">
-                  <wp:posOffset>5486400</wp:posOffset>
-                </wp:positionH>
-                <wp:positionV relativeFrom="paragraph">
-                  <wp:posOffset>590550</wp:posOffset>
-                </wp:positionV>
-                <wp:extent cx="644525" cy="241300"/>
-                <wp:effectExtent l="0" t="0" r="3175" b="6350"/>
-                <wp:wrapNone/>
-                <wp:docPr id="49" name="Text Box 49"/>
-                <wp:cNvGraphicFramePr/>
-                <a:graphic xmlns:a="http://schemas.openxmlformats.org/drawingml/2006/main">
-                  <a:graphicData uri="http://schemas.microsoft.com/office/word/2010/wordprocessingShape">
-                    <wps:wsp>
-                      <wps:cNvSpPr txBox="1"/>
-                      <wps:spPr>
-                        <a:xfrm>
-                          <a:off x="0" y="0"/>
-                          <a:ext cx="644525" cy="241300"/>
-                        </a:xfrm>
-                        <a:prstGeom prst="rect">
-                          <a:avLst/>
-                        </a:prstGeom>
-                        <a:solidFill>
-                          <a:schemeClr val="lt1"/>
-                        </a:solidFill>
-                        <a:ln w="6350">
-                          <a:noFill/>
-                        </a:ln>
-                      </wps:spPr>
-                      <wps:txbx>
-                        <w:txbxContent>
-                          <w:p>
-                            <w:pPr>
-                              <w:rPr>
-                                <w:color w:val="4472C4" w:themeColor="accent1"/>
-                                <w:sz w:val="16"/>
-                                <w:szCs w:val="16"/>
-                                <w:lang w:val="en-GB"/>
-                              </w:rPr>
-                            </w:pPr>
-                            <w:r>
-                              <w:rPr>
-                                <w:color w:val="4472C4" w:themeColor="accent1"/>
-                                <w:sz w:val="16"/>
-                                <w:szCs w:val="16"/>
-                                <w:lang w:val="en-GB"/>
-                              </w:rPr>
-                              <w:t>{{num_ae_MyScore_timePoint4}}</w:t>
-                            </w:r>
-                          </w:p>
-                        </w:txbxContent>
-                      </wps:txbx>
-                      <wps:bodyPr rot="0" spcFirstLastPara="0" vertOverflow="overflow" horzOverflow="overflow" vert="horz" wrap="square" lIns="91440" tIns="45720" rIns="91440" bIns="45720" numCol="1" spcCol="0" rtlCol="0" fromWordArt="0" anchor="t" anchorCtr="0" forceAA="0" compatLnSpc="1">
-                        <a:prstTxWarp prst="textNoShape">
-                          <a:avLst/>
-                        </a:prstTxWarp>
-                        <a:noAutofit/>
-                      </wps:bodyPr>
-                    </wps:wsp>
-                  </a:graphicData>
-                </a:graphic>
-                <wp14:sizeRelH relativeFrom="margin">
-                  <wp14:pctWidth>0</wp14:pctWidth>
-                </wp14:sizeRelH>
-                <wp14:sizeRelV relativeFrom="margin">
-                  <wp14:pctHeight>0</wp14:pctHeight>
-                </wp14:sizeRelV>
-              </wp:anchor>
-            </w:drawing>
-          </mc:Choice>
-          <mc:Fallback>
-            <w:pict>
-              <v:shape w14:anchorId="772F7B2B" id="Text Box 49" o:spid="_x0000_s1032" type="#_x0000_t202" style="position:absolute;margin-left:6in;margin-top:46.5pt;width:50.75pt;height:19pt;z-index:251713536;visibility:visible;mso-wrap-style:square;mso-width-percent:0;mso-height-percent:0;mso-wrap-distance-left:9pt;mso-wrap-distance-top:0;mso-wrap-distance-right:9pt;mso-wrap-distance-bottom:0;mso-position-horizontal:absolute;mso-position-horizontal-relative:text;mso-position-vertical:absolute;mso-position-vertical-relative:text;mso-width-percent:0;mso-height-percent:0;mso-width-relative:margin;mso-height-relative:margin;v-text-anchor:top" o:gfxdata="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" fillcolor="white [3201]" stroked="f" strokeweight=".5pt">
-                <v:textbox>
-                  <w:txbxContent>
-                    <w:p>
-                      <w:pPr>
-                        <w:rPr>
-                          <w:color w:val="4472C4" w:themeColor="accent1"/>
-                          <w:sz w:val="16"/>
-                          <w:szCs w:val="16"/>
-                          <w:lang w:val="en-GB"/>
-                        </w:rPr>
-                      </w:pPr>
-                      <w:r>
-                        <w:rPr>
-                          <w:color w:val="4472C4" w:themeColor="accent1"/>
-                          <w:sz w:val="16"/>
-                          <w:szCs w:val="16"/>
-                          <w:lang w:val="en-GB"/>
-                        </w:rPr>
-                        <w:t>{{num_ae_MyScore_timePoint4}}</w:t>
-                      </w:r>
-                    </w:p>
-                  </w:txbxContent>
-                </v:textbox>
-              </v:shape>
-            </w:pict>
-          </mc:Fallback>
-        </mc:AlternateContent>
-      </w:r>
-      <w:r>
-        <w:rPr>
-          <w:noProof/>
-          <w:lang w:val="en-GB"/>
-          <w14:ligatures w14:val="standardContextual"/>
-        </w:rPr>
-        <mc:AlternateContent>
-          <mc:Choice Requires="wps">
-            <w:drawing>
-              <wp:anchor distT="0" distB="0" distL="114300" distR="114300" simplePos="0" relativeHeight="251711488" behindDoc="0" locked="0" layoutInCell="1" allowOverlap="1" wp14:anchorId="3988D2F1" wp14:editId="781011B2">
+              <wp:anchor distT="0" distB="0" distL="114300" distR="114300" simplePos="0" relativeHeight="251711488" behindDoc="0" locked="0" layoutInCell="1" allowOverlap="1" wp14:anchorId="3988D2F1" wp14:editId="03B89887">
                 <wp:simplePos x="0" y="0"/>
                 <wp:positionH relativeFrom="column">
                   <wp:posOffset>4921250</wp:posOffset>
@@ -1981,7 +1358,7 @@
           </mc:Choice>
           <mc:Fallback>
             <w:pict>
-              <v:shape w14:anchorId="3988D2F1" id="Text Box 48" o:spid="_x0000_s1033" type="#_x0000_t202" style="position:absolute;margin-left:387.5pt;margin-top:113pt;width:50.75pt;height:20.5pt;z-index:251711488;visibility:visible;mso-wrap-style:square;mso-width-percent:0;mso-height-percent:0;mso-wrap-distance-left:9pt;mso-wrap-distance-top:0;mso-wrap-distance-right:9pt;mso-wrap-distance-bottom:0;mso-position-horizontal:absolute;mso-position-horizontal-relative:text;mso-position-vertical:absolute;mso-position-vertical-relative:text;mso-width-percent:0;mso-height-percent:0;mso-width-relative:margin;mso-height-relative:margin;v-text-anchor:top" o:gfxdata="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" fillcolor="white [3201]" stroked="f" strokeweight=".5pt">
+              <v:shape w14:anchorId="3988D2F1" id="Text Box 48" o:spid="_x0000_s1028" type="#_x0000_t202" style="position:absolute;margin-left:387.5pt;margin-top:113pt;width:50.75pt;height:20.5pt;z-index:251711488;visibility:visible;mso-wrap-style:square;mso-width-percent:0;mso-height-percent:0;mso-wrap-distance-left:9pt;mso-wrap-distance-top:0;mso-wrap-distance-right:9pt;mso-wrap-distance-bottom:0;mso-position-horizontal:absolute;mso-position-horizontal-relative:text;mso-position-vertical:absolute;mso-position-vertical-relative:text;mso-width-percent:0;mso-height-percent:0;mso-width-relative:margin;mso-height-relative:margin;v-text-anchor:top" o:gfxdata="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" fillcolor="white [3201]" stroked="f" strokeweight=".5pt">
                 <v:textbox>
                   <w:txbxContent>
                     <w:p>
@@ -2014,12 +1391,11 @@
         <w:rPr>
           <w:noProof/>
           <w:lang w:val="en-GB"/>
-          <w14:ligatures w14:val="standardContextual"/>
         </w:rPr>
         <mc:AlternateContent>
           <mc:Choice Requires="wps">
             <w:drawing>
-              <wp:anchor distT="0" distB="0" distL="114300" distR="114300" simplePos="0" relativeHeight="251709440" behindDoc="0" locked="0" layoutInCell="1" allowOverlap="1" wp14:anchorId="07752A7B" wp14:editId="734C2002">
+              <wp:anchor distT="0" distB="0" distL="114300" distR="114300" simplePos="0" relativeHeight="251709440" behindDoc="0" locked="0" layoutInCell="1" allowOverlap="1" wp14:anchorId="07752A7B" wp14:editId="6BA8730F">
                 <wp:simplePos x="0" y="0"/>
                 <wp:positionH relativeFrom="column">
                   <wp:posOffset>4057650</wp:posOffset>
@@ -2094,7 +1470,7 @@
           </mc:Choice>
           <mc:Fallback>
             <w:pict>
-              <v:shape w14:anchorId="07752A7B" id="Text Box 47" o:spid="_x0000_s1034" type="#_x0000_t202" style="position:absolute;margin-left:319.5pt;margin-top:95pt;width:50.75pt;height:23pt;z-index:251709440;visibility:visible;mso-wrap-style:square;mso-width-percent:0;mso-height-percent:0;mso-wrap-distance-left:9pt;mso-wrap-distance-top:0;mso-wrap-distance-right:9pt;mso-wrap-distance-bottom:0;mso-position-horizontal:absolute;mso-position-horizontal-relative:text;mso-position-vertical:absolute;mso-position-vertical-relative:text;mso-width-percent:0;mso-height-percent:0;mso-width-relative:margin;mso-height-relative:margin;v-text-anchor:top" o:gfxdata="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" fillcolor="white [3201]" stroked="f" strokeweight=".5pt">
+              <v:shape w14:anchorId="07752A7B" id="Text Box 47" o:spid="_x0000_s1029" type="#_x0000_t202" style="position:absolute;margin-left:319.5pt;margin-top:95pt;width:50.75pt;height:23pt;z-index:251709440;visibility:visible;mso-wrap-style:square;mso-width-percent:0;mso-height-percent:0;mso-wrap-distance-left:9pt;mso-wrap-distance-top:0;mso-wrap-distance-right:9pt;mso-wrap-distance-bottom:0;mso-position-horizontal:absolute;mso-position-horizontal-relative:text;mso-position-vertical:absolute;mso-position-vertical-relative:text;mso-width-percent:0;mso-height-percent:0;mso-width-relative:margin;mso-height-relative:margin;v-text-anchor:top" o:gfxdata="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" fillcolor="white [3201]" stroked="f" strokeweight=".5pt">
                 <v:textbox>
                   <w:txbxContent>
                     <w:p>
@@ -2125,160 +1501,6 @@
       </w:r>
       <w:r>
         <w:rPr>
-          <w:noProof/>
-          <w:lang w:val="en-GB"/>
-          <w14:ligatures w14:val="standardContextual"/>
-        </w:rPr>
-        <mc:AlternateContent>
-          <mc:Choice Requires="wps">
-            <w:drawing>
-              <wp:anchor distT="0" distB="0" distL="114300" distR="114300" simplePos="0" relativeHeight="251707392" behindDoc="0" locked="0" layoutInCell="1" allowOverlap="1" wp14:anchorId="3D9A38D3" wp14:editId="5A716A19">
-                <wp:simplePos x="0" y="0"/>
-                <wp:positionH relativeFrom="column">
-                  <wp:posOffset>3435626</wp:posOffset>
-                </wp:positionH>
-                <wp:positionV relativeFrom="paragraph">
-                  <wp:posOffset>509657</wp:posOffset>
-                </wp:positionV>
-                <wp:extent cx="644883" cy="247650"/>
-                <wp:effectExtent l="0" t="0" r="3175" b="0"/>
-                <wp:wrapNone/>
-                <wp:docPr id="46" name="Text Box 46"/>
-                <wp:cNvGraphicFramePr/>
-                <a:graphic xmlns:a="http://schemas.openxmlformats.org/drawingml/2006/main">
-                  <a:graphicData uri="http://schemas.microsoft.com/office/word/2010/wordprocessingShape">
-                    <wps:wsp>
-                      <wps:cNvSpPr txBox="1"/>
-                      <wps:spPr>
-                        <a:xfrm>
-                          <a:off x="0" y="0"/>
-                          <a:ext cx="644883" cy="247650"/>
-                        </a:xfrm>
-                        <a:prstGeom prst="rect">
-                          <a:avLst/>
-                        </a:prstGeom>
-                        <a:solidFill>
-                          <a:schemeClr val="lt1"/>
-                        </a:solidFill>
-                        <a:ln w="6350">
-                          <a:noFill/>
-                        </a:ln>
-                      </wps:spPr>
-                      <wps:txbx>
-                        <w:txbxContent>
-                          <w:p>
-                            <w:pPr>
-                              <w:rPr>
-                                <w:color w:val="4472C4" w:themeColor="accent1"/>
-                                <w:sz w:val="16"/>
-                                <w:szCs w:val="16"/>
-                                <w:lang w:val="en-GB"/>
-                              </w:rPr>
-                            </w:pPr>
-                            <w:r>
-                              <w:rPr>
-                                <w:color w:val="4472C4" w:themeColor="accent1"/>
-                                <w:sz w:val="16"/>
-                                <w:szCs w:val="16"/>
-                                <w:lang w:val="en-GB"/>
-                              </w:rPr>
-                              <w:t>{{num_ae_MyScore_timePoint1}}</w:t>
-                            </w:r>
-                          </w:p>
-                        </w:txbxContent>
-                      </wps:txbx>
-                      <wps:bodyPr rot="0" spcFirstLastPara="0" vertOverflow="overflow" horzOverflow="overflow" vert="horz" wrap="square" lIns="91440" tIns="45720" rIns="91440" bIns="45720" numCol="1" spcCol="0" rtlCol="0" fromWordArt="0" anchor="t" anchorCtr="0" forceAA="0" compatLnSpc="1">
-                        <a:prstTxWarp prst="textNoShape">
-                          <a:avLst/>
-                        </a:prstTxWarp>
-                        <a:noAutofit/>
-                      </wps:bodyPr>
-                    </wps:wsp>
-                  </a:graphicData>
-                </a:graphic>
-                <wp14:sizeRelH relativeFrom="margin">
-                  <wp14:pctWidth>0</wp14:pctWidth>
-                </wp14:sizeRelH>
-                <wp14:sizeRelV relativeFrom="margin">
-                  <wp14:pctHeight>0</wp14:pctHeight>
-                </wp14:sizeRelV>
-              </wp:anchor>
-            </w:drawing>
-          </mc:Choice>
-          <mc:Fallback>
-            <w:pict>
-              <v:shape w14:anchorId="3D9A38D3" id="Text Box 46" o:spid="_x0000_s1035" type="#_x0000_t202" style="position:absolute;margin-left:270.5pt;margin-top:40.15pt;width:50.8pt;height:19.5pt;z-index:251707392;visibility:visible;mso-wrap-style:square;mso-width-percent:0;mso-height-percent:0;mso-wrap-distance-left:9pt;mso-wrap-distance-top:0;mso-wrap-distance-right:9pt;mso-wrap-distance-bottom:0;mso-position-horizontal:absolute;mso-position-horizontal-relative:text;mso-position-vertical:absolute;mso-position-vertical-relative:text;mso-width-percent:0;mso-height-percent:0;mso-width-relative:margin;mso-height-relative:margin;v-text-anchor:top" o:gfxdata="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" fillcolor="white [3201]" stroked="f" strokeweight=".5pt">
-                <v:textbox>
-                  <w:txbxContent>
-                    <w:p>
-                      <w:pPr>
-                        <w:rPr>
-                          <w:color w:val="4472C4" w:themeColor="accent1"/>
-                          <w:sz w:val="16"/>
-                          <w:szCs w:val="16"/>
-                          <w:lang w:val="en-GB"/>
-                        </w:rPr>
-                      </w:pPr>
-                      <w:r>
-                        <w:rPr>
-                          <w:color w:val="4472C4" w:themeColor="accent1"/>
-                          <w:sz w:val="16"/>
-                          <w:szCs w:val="16"/>
-                          <w:lang w:val="en-GB"/>
-                        </w:rPr>
-                        <w:t>{{num_ae_MyScore_timePoint1}}</w:t>
-                      </w:r>
-                    </w:p>
-                  </w:txbxContent>
-                </v:textbox>
-              </v:shape>
-            </w:pict>
-          </mc:Fallback>
-        </mc:AlternateContent>
-      </w:r>
-      <w:r>
-        <w:rPr>
-          <w:noProof/>
-          <w:sz w:val="20"/>
-          <w:szCs w:val="20"/>
-          <w14:ligatures w14:val="standardContextual"/>
-        </w:rPr>
-        <w:drawing>
-          <wp:anchor distT="0" distB="0" distL="114300" distR="114300" simplePos="0" relativeHeight="251665408" behindDoc="0" locked="0" layoutInCell="1" allowOverlap="1" wp14:anchorId="2269879D" wp14:editId="7A391341">
-            <wp:simplePos x="0" y="0"/>
-            <wp:positionH relativeFrom="page">
-              <wp:posOffset>4086970</wp:posOffset>
-            </wp:positionH>
-            <wp:positionV relativeFrom="paragraph">
-              <wp:posOffset>175426</wp:posOffset>
-            </wp:positionV>
-            <wp:extent cx="3068955" cy="2631440"/>
-            <wp:effectExtent l="0" t="0" r="0" b="0"/>
-            <wp:wrapNone/>
-            <wp:docPr id="12" name="ae">
-              <a:extLst xmlns:a="http://schemas.openxmlformats.org/drawingml/2006/main">
-                <a:ext uri="{FF2B5EF4-FFF2-40B4-BE49-F238E27FC236}">
-                  <a16:creationId xmlns:a16="http://schemas.microsoft.com/office/drawing/2014/main" id="{5C4462AA-8E93-0477-1A3F-7F086036CDDC}"/>
-                </a:ext>
-              </a:extLst>
-            </wp:docPr>
-            <wp:cNvGraphicFramePr/>
-            <a:graphic xmlns:a="http://schemas.openxmlformats.org/drawingml/2006/main">
-              <a:graphicData uri="http://schemas.openxmlformats.org/drawingml/2006/chart">
-                <c:chart xmlns:c="http://schemas.openxmlformats.org/drawingml/2006/chart" xmlns:r="http://schemas.openxmlformats.org/officeDocument/2006/relationships" r:id="rId14"/>
-              </a:graphicData>
-            </a:graphic>
-            <wp14:sizeRelH relativeFrom="margin">
-              <wp14:pctWidth>0</wp14:pctWidth>
-            </wp14:sizeRelH>
-            <wp14:sizeRelV relativeFrom="margin">
-              <wp14:pctHeight>0</wp14:pctHeight>
-            </wp14:sizeRelV>
-          </wp:anchor>
-        </w:drawing>
-      </w:r>
-      <w:r>
-        <w:rPr>
           <w:b/>
           <w:bCs/>
           <w:i/>
@@ -2291,16 +1513,11 @@
     </w:p>
     <w:tbl>
       <w:tblPr>
-        <w:tblStyle w:val="TableGrid"/>
         <w:tblW w:w="0" w:type="auto"/>
-        <w:tblBorders>
-          <w:top w:val="none" w:sz="0" w:space="0" w:color="auto"/>
-          <w:left w:val="none" w:sz="0" w:space="0" w:color="auto"/>
-          <w:bottom w:val="none" w:sz="0" w:space="0" w:color="auto"/>
-          <w:right w:val="none" w:sz="0" w:space="0" w:color="auto"/>
-          <w:insideH w:val="none" w:sz="0" w:space="0" w:color="auto"/>
-          <w:insideV w:val="none" w:sz="0" w:space="0" w:color="auto"/>
-        </w:tblBorders>
+        <w:tblCellMar>
+          <w:left w:w="10" w:type="dxa"/>
+          <w:right w:w="10" w:type="dxa"/>
+        </w:tblCellMar>
         <w:tblLook w:val="04A0" w:firstRow="1" w:lastRow="0" w:firstColumn="1" w:lastColumn="0" w:noHBand="0" w:noVBand="1"/>
       </w:tblPr>
       <w:tblGrid>
@@ -2326,8 +1543,24 @@
                 <w:szCs w:val="20"/>
                 <w:lang w:val="en-GB"/>
               </w:rPr>
-              <w:t>In this study, engagement was measured during online mathematics
-								homework in Grasple. Engagement was measured at four</w:t>
+              <w:lastRenderedPageBreak/>
+              <w:t>In this study, engagement was measured during online mathematic</w:t>
+            </w:r>
+            <w:r>
+              <w:rPr>
+                <w:sz w:val="20"/>
+                <w:szCs w:val="20"/>
+                <w:lang w:val="en-GB"/>
+              </w:rPr>
+              <w:t xml:space="preserve">s </w:t>
+            </w:r>
+            <w:r>
+              <w:rPr>
+                <w:sz w:val="20"/>
+                <w:szCs w:val="20"/>
+                <w:lang w:val="en-GB"/>
+              </w:rPr>
+              <w:t>homework in Grasple. Engagement was measured at four</w:t>
             </w:r>
             <w:r>
               <w:rPr>
@@ -2407,8 +1640,7 @@
                 <w:szCs w:val="20"/>
                 <w:lang w:val="en-GB"/>
               </w:rPr>
-              <w:t>). Figures 3, 4, and 5 show your scores in comparison with the
-								whole study population.</w:t>
+              <w:t>). Figures 3, 4, and 5 show your scores in comparison with the  whole study population.</w:t>
             </w:r>
           </w:p>
           <w:p>
@@ -2433,158 +1665,24 @@
         <w:rPr>
           <w:b/>
           <w:bCs/>
-          <w:i/>
-          <w:iCs/>
-          <w:color w:val="4472C4" w:themeColor="accent1"/>
-          <w:sz w:val="24"/>
-          <w:szCs w:val="24"/>
           <w:lang w:val="en-GB"/>
         </w:rPr>
       </w:pPr>
       <w:r>
         <w:rPr>
           <w:noProof/>
-          <w:sz w:val="20"/>
-          <w:szCs w:val="20"/>
-          <w:lang w:val="en-GB"/>
-          <w14:ligatures w14:val="standardContextual"/>
+          <w:lang w:val="en-GB"/>
         </w:rPr>
         <mc:AlternateContent>
           <mc:Choice Requires="wps">
             <w:drawing>
-              <wp:anchor distT="0" distB="0" distL="114300" distR="114300" simplePos="0" relativeHeight="251668480" behindDoc="0" locked="0" layoutInCell="1" allowOverlap="1" wp14:anchorId="77DF38B6" wp14:editId="51106D91">
+              <wp:anchor distT="0" distB="0" distL="114300" distR="114300" simplePos="0" relativeHeight="251670528" behindDoc="0" locked="0" layoutInCell="1" allowOverlap="1" wp14:anchorId="0250F764" wp14:editId="426DFCA1">
                 <wp:simplePos x="0" y="0"/>
                 <wp:positionH relativeFrom="column">
-                  <wp:posOffset>3328035</wp:posOffset>
+                  <wp:posOffset>3363264</wp:posOffset>
                 </wp:positionH>
                 <wp:positionV relativeFrom="paragraph">
-                  <wp:posOffset>-2651760</wp:posOffset>
-                </wp:positionV>
-                <wp:extent cx="960120" cy="312420"/>
-                <wp:effectExtent l="0" t="0" r="0" b="0"/>
-                <wp:wrapNone/>
-                <wp:docPr id="7" name="Text Box 7"/>
-                <wp:cNvGraphicFramePr/>
-                <a:graphic xmlns:a="http://schemas.openxmlformats.org/drawingml/2006/main">
-                  <a:graphicData uri="http://schemas.microsoft.com/office/word/2010/wordprocessingShape">
-                    <wps:wsp>
-                      <wps:cNvSpPr txBox="1"/>
-                      <wps:spPr>
-                        <a:xfrm>
-                          <a:off x="0" y="0"/>
-                          <a:ext cx="960120" cy="312420"/>
-                        </a:xfrm>
-                        <a:prstGeom prst="rect">
-                          <a:avLst/>
-                        </a:prstGeom>
-                        <a:solidFill>
-                          <a:schemeClr val="lt1"/>
-                        </a:solidFill>
-                        <a:ln w="6350">
-                          <a:noFill/>
-                        </a:ln>
-                      </wps:spPr>
-                      <wps:txbx>
-                        <w:txbxContent>
-                          <w:p>
-                            <w:pPr>
-                              <w:rPr>
-                                <w:b/>
-                                <w:bCs/>
-                                <w:sz w:val="18"/>
-                                <w:szCs w:val="18"/>
-                                <w:lang w:val="en-GB"/>
-                              </w:rPr>
-                            </w:pPr>
-                            <w:r>
-                              <w:rPr>
-                                <w:b/>
-                                <w:bCs/>
-                                <w:color w:val="4472C4" w:themeColor="accent1"/>
-                                <w:sz w:val="18"/>
-                                <w:szCs w:val="18"/>
-                                <w:lang w:val="en-GB"/>
-                              </w:rPr>
-                              <w:t>Figure 3</w:t>
-                            </w:r>
-                          </w:p>
-                        </w:txbxContent>
-                      </wps:txbx>
-                      <wps:bodyPr rot="0" spcFirstLastPara="0" vertOverflow="overflow" horzOverflow="overflow" vert="horz" wrap="square" lIns="91440" tIns="45720" rIns="91440" bIns="45720" numCol="1" spcCol="0" rtlCol="0" fromWordArt="0" anchor="t" anchorCtr="0" forceAA="0" compatLnSpc="1">
-                        <a:prstTxWarp prst="textNoShape">
-                          <a:avLst/>
-                        </a:prstTxWarp>
-                        <a:noAutofit/>
-                      </wps:bodyPr>
-                    </wps:wsp>
-                  </a:graphicData>
-                </a:graphic>
-                <wp14:sizeRelH relativeFrom="margin">
-                  <wp14:pctWidth>0</wp14:pctWidth>
-                </wp14:sizeRelH>
-                <wp14:sizeRelV relativeFrom="margin">
-                  <wp14:pctHeight>0</wp14:pctHeight>
-                </wp14:sizeRelV>
-              </wp:anchor>
-            </w:drawing>
-          </mc:Choice>
-          <mc:Fallback>
-            <w:pict>
-              <v:shape w14:anchorId="77DF38B6" id="Text Box 7" o:spid="_x0000_s1036" type="#_x0000_t202" style="position:absolute;margin-left:262.05pt;margin-top:-208.8pt;width:75.6pt;height:24.6pt;z-index:251668480;visibility:visible;mso-wrap-style:square;mso-width-percent:0;mso-height-percent:0;mso-wrap-distance-left:9pt;mso-wrap-distance-top:0;mso-wrap-distance-right:9pt;mso-wrap-distance-bottom:0;mso-position-horizontal:absolute;mso-position-horizontal-relative:text;mso-position-vertical:absolute;mso-position-vertical-relative:text;mso-width-percent:0;mso-height-percent:0;mso-width-relative:margin;mso-height-relative:margin;v-text-anchor:top" o:gfxdata="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" fillcolor="white [3201]" stroked="f" strokeweight=".5pt">
-                <v:textbox>
-                  <w:txbxContent>
-                    <w:p>
-                      <w:pPr>
-                        <w:rPr>
-                          <w:b/>
-                          <w:bCs/>
-                          <w:sz w:val="18"/>
-                          <w:szCs w:val="18"/>
-                          <w:lang w:val="en-GB"/>
-                        </w:rPr>
-                      </w:pPr>
-                      <w:r>
-                        <w:rPr>
-                          <w:b/>
-                          <w:bCs/>
-                          <w:color w:val="4472C4" w:themeColor="accent1"/>
-                          <w:sz w:val="18"/>
-                          <w:szCs w:val="18"/>
-                          <w:lang w:val="en-GB"/>
-                        </w:rPr>
-                        <w:t>Figure 3</w:t>
-                      </w:r>
-                    </w:p>
-                  </w:txbxContent>
-                </v:textbox>
-              </v:shape>
-            </w:pict>
-          </mc:Fallback>
-        </mc:AlternateContent>
-      </w:r>
-    </w:p>
-    <w:p>
-      <w:pPr>
-        <w:rPr>
-          <w:lang w:val="en-GB"/>
-        </w:rPr>
-      </w:pPr>
-      <w:r>
-        <w:rPr>
-          <w:noProof/>
-          <w:lang w:val="en-GB"/>
-          <w14:ligatures w14:val="standardContextual"/>
-        </w:rPr>
-        <mc:AlternateContent>
-          <mc:Choice Requires="wps">
-            <w:drawing>
-              <wp:anchor distT="0" distB="0" distL="114300" distR="114300" simplePos="0" relativeHeight="251670528" behindDoc="0" locked="0" layoutInCell="1" allowOverlap="1" wp14:anchorId="0250F764" wp14:editId="7E48365A">
-                <wp:simplePos x="0" y="0"/>
-                <wp:positionH relativeFrom="column">
-                  <wp:posOffset>3371325</wp:posOffset>
-                </wp:positionH>
-                <wp:positionV relativeFrom="paragraph">
-                  <wp:posOffset>281194</wp:posOffset>
+                  <wp:posOffset>10326</wp:posOffset>
                 </wp:positionV>
                 <wp:extent cx="960120" cy="312420"/>
                 <wp:effectExtent l="0" t="0" r="0" b="0"/>
@@ -2657,7 +1755,7 @@
           </mc:Choice>
           <mc:Fallback>
             <w:pict>
-              <v:shape w14:anchorId="0250F764" id="Text Box 9" o:spid="_x0000_s1037" type="#_x0000_t202" style="position:absolute;margin-left:265.45pt;margin-top:22.15pt;width:75.6pt;height:24.6pt;z-index:251670528;visibility:visible;mso-wrap-style:square;mso-width-percent:0;mso-height-percent:0;mso-wrap-distance-left:9pt;mso-wrap-distance-top:0;mso-wrap-distance-right:9pt;mso-wrap-distance-bottom:0;mso-position-horizontal:absolute;mso-position-horizontal-relative:text;mso-position-vertical:absolute;mso-position-vertical-relative:text;mso-width-percent:0;mso-height-percent:0;mso-width-relative:margin;mso-height-relative:margin;v-text-anchor:top" o:gfxdata="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" fillcolor="white [3201]" stroked="f" strokeweight=".5pt">
+              <v:shape w14:anchorId="0250F764" id="Text Box 9" o:spid="_x0000_s1030" type="#_x0000_t202" style="position:absolute;margin-left:264.8pt;margin-top:.8pt;width:75.6pt;height:24.6pt;z-index:251670528;visibility:visible;mso-wrap-style:square;mso-width-percent:0;mso-height-percent:0;mso-wrap-distance-left:9pt;mso-wrap-distance-top:0;mso-wrap-distance-right:9pt;mso-wrap-distance-bottom:0;mso-position-horizontal:absolute;mso-position-horizontal-relative:text;mso-position-vertical:absolute;mso-position-vertical-relative:text;mso-width-percent:0;mso-height-percent:0;mso-width-relative:margin;mso-height-relative:margin;v-text-anchor:top" o:gfxdata="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" fillcolor="white [3201]" stroked="f" strokeweight=".5pt">
                 <v:textbox>
                   <w:txbxContent>
                     <w:p>
@@ -2693,8 +1791,391 @@
       <w:r>
         <w:rPr>
           <w:noProof/>
-          <w:lang w:val="en-GB"/>
-          <w14:ligatures w14:val="standardContextual"/>
+          <w:sz w:val="20"/>
+          <w:szCs w:val="20"/>
+          <w:lang w:val="en-GB"/>
+        </w:rPr>
+        <mc:AlternateContent>
+          <mc:Choice Requires="wps">
+            <w:drawing>
+              <wp:anchor distT="0" distB="0" distL="114300" distR="114300" simplePos="0" relativeHeight="251668480" behindDoc="0" locked="0" layoutInCell="1" allowOverlap="1" wp14:anchorId="77DF38B6" wp14:editId="0BC04EB4">
+                <wp:simplePos x="0" y="0"/>
+                <wp:positionH relativeFrom="column">
+                  <wp:posOffset>3431402</wp:posOffset>
+                </wp:positionH>
+                <wp:positionV relativeFrom="paragraph">
+                  <wp:posOffset>-3202719</wp:posOffset>
+                </wp:positionV>
+                <wp:extent cx="960120" cy="312420"/>
+                <wp:effectExtent l="0" t="0" r="0" b="0"/>
+                <wp:wrapNone/>
+                <wp:docPr id="7" name="Text Box 7"/>
+                <wp:cNvGraphicFramePr/>
+                <a:graphic xmlns:a="http://schemas.openxmlformats.org/drawingml/2006/main">
+                  <a:graphicData uri="http://schemas.microsoft.com/office/word/2010/wordprocessingShape">
+                    <wps:wsp>
+                      <wps:cNvSpPr txBox="1"/>
+                      <wps:spPr>
+                        <a:xfrm>
+                          <a:off x="0" y="0"/>
+                          <a:ext cx="960120" cy="312420"/>
+                        </a:xfrm>
+                        <a:prstGeom prst="rect">
+                          <a:avLst/>
+                        </a:prstGeom>
+                        <a:solidFill>
+                          <a:schemeClr val="lt1"/>
+                        </a:solidFill>
+                        <a:ln w="6350">
+                          <a:noFill/>
+                        </a:ln>
+                      </wps:spPr>
+                      <wps:txbx>
+                        <w:txbxContent>
+                          <w:p>
+                            <w:pPr>
+                              <w:rPr>
+                                <w:b/>
+                                <w:bCs/>
+                                <w:sz w:val="18"/>
+                                <w:szCs w:val="18"/>
+                                <w:lang w:val="en-GB"/>
+                              </w:rPr>
+                            </w:pPr>
+                            <w:r>
+                              <w:rPr>
+                                <w:b/>
+                                <w:bCs/>
+                                <w:color w:val="4472C4" w:themeColor="accent1"/>
+                                <w:sz w:val="18"/>
+                                <w:szCs w:val="18"/>
+                                <w:lang w:val="en-GB"/>
+                              </w:rPr>
+                              <w:t>Figure 3</w:t>
+                            </w:r>
+                          </w:p>
+                        </w:txbxContent>
+                      </wps:txbx>
+                      <wps:bodyPr rot="0" spcFirstLastPara="0" vertOverflow="overflow" horzOverflow="overflow" vert="horz" wrap="square" lIns="91440" tIns="45720" rIns="91440" bIns="45720" numCol="1" spcCol="0" rtlCol="0" fromWordArt="0" anchor="t" anchorCtr="0" forceAA="0" compatLnSpc="1">
+                        <a:prstTxWarp prst="textNoShape">
+                          <a:avLst/>
+                        </a:prstTxWarp>
+                        <a:noAutofit/>
+                      </wps:bodyPr>
+                    </wps:wsp>
+                  </a:graphicData>
+                </a:graphic>
+                <wp14:sizeRelH relativeFrom="margin">
+                  <wp14:pctWidth>0</wp14:pctWidth>
+                </wp14:sizeRelH>
+                <wp14:sizeRelV relativeFrom="margin">
+                  <wp14:pctHeight>0</wp14:pctHeight>
+                </wp14:sizeRelV>
+              </wp:anchor>
+            </w:drawing>
+          </mc:Choice>
+          <mc:Fallback>
+            <w:pict>
+              <v:shape w14:anchorId="77DF38B6" id="Text Box 7" o:spid="_x0000_s1031" type="#_x0000_t202" style="position:absolute;margin-left:270.2pt;margin-top:-252.2pt;width:75.6pt;height:24.6pt;z-index:251668480;visibility:visible;mso-wrap-style:square;mso-width-percent:0;mso-height-percent:0;mso-wrap-distance-left:9pt;mso-wrap-distance-top:0;mso-wrap-distance-right:9pt;mso-wrap-distance-bottom:0;mso-position-horizontal:absolute;mso-position-horizontal-relative:text;mso-position-vertical:absolute;mso-position-vertical-relative:text;mso-width-percent:0;mso-height-percent:0;mso-width-relative:margin;mso-height-relative:margin;v-text-anchor:top" o:gfxdata="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" fillcolor="white [3201]" stroked="f" strokeweight=".5pt">
+                <v:textbox>
+                  <w:txbxContent>
+                    <w:p>
+                      <w:pPr>
+                        <w:rPr>
+                          <w:b/>
+                          <w:bCs/>
+                          <w:sz w:val="18"/>
+                          <w:szCs w:val="18"/>
+                          <w:lang w:val="en-GB"/>
+                        </w:rPr>
+                      </w:pPr>
+                      <w:r>
+                        <w:rPr>
+                          <w:b/>
+                          <w:bCs/>
+                          <w:color w:val="4472C4" w:themeColor="accent1"/>
+                          <w:sz w:val="18"/>
+                          <w:szCs w:val="18"/>
+                          <w:lang w:val="en-GB"/>
+                        </w:rPr>
+                        <w:t>Figure 3</w:t>
+                      </w:r>
+                    </w:p>
+                  </w:txbxContent>
+                </v:textbox>
+              </v:shape>
+            </w:pict>
+          </mc:Fallback>
+        </mc:AlternateContent>
+      </w:r>
+      <w:r>
+        <w:rPr>
+          <w:noProof/>
+          <w:sz w:val="20"/>
+          <w:szCs w:val="20"/>
+        </w:rPr>
+        <w:drawing>
+          <wp:anchor distT="0" distB="0" distL="114300" distR="114300" simplePos="0" relativeHeight="251665408" behindDoc="0" locked="0" layoutInCell="1" allowOverlap="1" wp14:anchorId="2269879D" wp14:editId="74F4F6DF">
+            <wp:simplePos x="0" y="0"/>
+            <wp:positionH relativeFrom="page">
+              <wp:posOffset>4285339</wp:posOffset>
+            </wp:positionH>
+            <wp:positionV relativeFrom="paragraph">
+              <wp:posOffset>-2887980</wp:posOffset>
+            </wp:positionV>
+            <wp:extent cx="3068955" cy="2631440"/>
+            <wp:effectExtent l="0" t="0" r="0" b="0"/>
+            <wp:wrapNone/>
+            <wp:docPr id="12" name="ae">
+              <a:extLst xmlns:a="http://schemas.openxmlformats.org/drawingml/2006/main">
+                <a:ext uri="{FF2B5EF4-FFF2-40B4-BE49-F238E27FC236}">
+                  <a16:creationId xmlns:a16="http://schemas.microsoft.com/office/drawing/2014/main" id="{5C4462AA-8E93-0477-1A3F-7F086036CDDC}"/>
+                </a:ext>
+              </a:extLst>
+            </wp:docPr>
+            <wp:cNvGraphicFramePr/>
+            <a:graphic xmlns:a="http://schemas.openxmlformats.org/drawingml/2006/main">
+              <a:graphicData uri="http://schemas.openxmlformats.org/drawingml/2006/chart">
+                <c:chart xmlns:c="http://schemas.openxmlformats.org/drawingml/2006/chart" xmlns:r="http://schemas.openxmlformats.org/officeDocument/2006/relationships" r:id="rId14"/>
+              </a:graphicData>
+            </a:graphic>
+            <wp14:sizeRelH relativeFrom="margin">
+              <wp14:pctWidth>0</wp14:pctWidth>
+            </wp14:sizeRelH>
+            <wp14:sizeRelV relativeFrom="margin">
+              <wp14:pctHeight>0</wp14:pctHeight>
+            </wp14:sizeRelV>
+          </wp:anchor>
+        </w:drawing>
+      </w:r>
+      <w:r>
+        <w:rPr>
+          <w:noProof/>
+          <w:lang w:val="en-GB"/>
+        </w:rPr>
+        <mc:AlternateContent>
+          <mc:Choice Requires="wps">
+            <w:drawing>
+              <wp:anchor distT="0" distB="0" distL="114300" distR="114300" simplePos="0" relativeHeight="251713536" behindDoc="0" locked="0" layoutInCell="1" allowOverlap="1" wp14:anchorId="772F7B2B" wp14:editId="5C028C23">
+                <wp:simplePos x="0" y="0"/>
+                <wp:positionH relativeFrom="column">
+                  <wp:posOffset>5351228</wp:posOffset>
+                </wp:positionH>
+                <wp:positionV relativeFrom="paragraph">
+                  <wp:posOffset>-2600601</wp:posOffset>
+                </wp:positionV>
+                <wp:extent cx="699715" cy="246490"/>
+                <wp:effectExtent l="0" t="0" r="5715" b="1270"/>
+                <wp:wrapNone/>
+                <wp:docPr id="49" name="Text Box 49"/>
+                <wp:cNvGraphicFramePr/>
+                <a:graphic xmlns:a="http://schemas.openxmlformats.org/drawingml/2006/main">
+                  <a:graphicData uri="http://schemas.microsoft.com/office/word/2010/wordprocessingShape">
+                    <wps:wsp>
+                      <wps:cNvSpPr txBox="1"/>
+                      <wps:spPr>
+                        <a:xfrm>
+                          <a:off x="0" y="0"/>
+                          <a:ext cx="699715" cy="246490"/>
+                        </a:xfrm>
+                        <a:prstGeom prst="rect">
+                          <a:avLst/>
+                        </a:prstGeom>
+                        <a:solidFill>
+                          <a:schemeClr val="lt1"/>
+                        </a:solidFill>
+                        <a:ln w="6350">
+                          <a:noFill/>
+                        </a:ln>
+                      </wps:spPr>
+                      <wps:txbx>
+                        <w:txbxContent>
+                          <w:p>
+                            <w:pPr>
+                              <w:rPr>
+                                <w:color w:val="4472C4" w:themeColor="accent1"/>
+                                <w:sz w:val="16"/>
+                                <w:szCs w:val="16"/>
+                                <w:lang w:val="en-GB"/>
+                              </w:rPr>
+                            </w:pPr>
+                            <w:r>
+                              <w:rPr>
+                                <w:color w:val="4472C4" w:themeColor="accent1"/>
+                                <w:sz w:val="16"/>
+                                <w:szCs w:val="16"/>
+                                <w:lang w:val="en-GB"/>
+                              </w:rPr>
+                              <w:t>{{num_ae_MyScore_timePoint4}}</w:t>
+                            </w:r>
+                          </w:p>
+                        </w:txbxContent>
+                      </wps:txbx>
+                      <wps:bodyPr rot="0" spcFirstLastPara="0" vertOverflow="overflow" horzOverflow="overflow" vert="horz" wrap="square" lIns="91440" tIns="45720" rIns="91440" bIns="45720" numCol="1" spcCol="0" rtlCol="0" fromWordArt="0" anchor="t" anchorCtr="0" forceAA="0" compatLnSpc="1">
+                        <a:prstTxWarp prst="textNoShape">
+                          <a:avLst/>
+                        </a:prstTxWarp>
+                        <a:noAutofit/>
+                      </wps:bodyPr>
+                    </wps:wsp>
+                  </a:graphicData>
+                </a:graphic>
+                <wp14:sizeRelH relativeFrom="margin">
+                  <wp14:pctWidth>0</wp14:pctWidth>
+                </wp14:sizeRelH>
+                <wp14:sizeRelV relativeFrom="margin">
+                  <wp14:pctHeight>0</wp14:pctHeight>
+                </wp14:sizeRelV>
+              </wp:anchor>
+            </w:drawing>
+          </mc:Choice>
+          <mc:Fallback>
+            <w:pict>
+              <v:shape w14:anchorId="772F7B2B" id="Text Box 49" o:spid="_x0000_s1032" type="#_x0000_t202" style="position:absolute;margin-left:421.35pt;margin-top:-204.75pt;width:55.1pt;height:19.4pt;z-index:251713536;visibility:visible;mso-wrap-style:square;mso-width-percent:0;mso-height-percent:0;mso-wrap-distance-left:9pt;mso-wrap-distance-top:0;mso-wrap-distance-right:9pt;mso-wrap-distance-bottom:0;mso-position-horizontal:absolute;mso-position-horizontal-relative:text;mso-position-vertical:absolute;mso-position-vertical-relative:text;mso-width-percent:0;mso-height-percent:0;mso-width-relative:margin;mso-height-relative:margin;v-text-anchor:top" o:gfxdata="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" fillcolor="white [3201]" stroked="f" strokeweight=".5pt">
+                <v:textbox>
+                  <w:txbxContent>
+                    <w:p>
+                      <w:pPr>
+                        <w:rPr>
+                          <w:color w:val="4472C4" w:themeColor="accent1"/>
+                          <w:sz w:val="16"/>
+                          <w:szCs w:val="16"/>
+                          <w:lang w:val="en-GB"/>
+                        </w:rPr>
+                      </w:pPr>
+                      <w:r>
+                        <w:rPr>
+                          <w:color w:val="4472C4" w:themeColor="accent1"/>
+                          <w:sz w:val="16"/>
+                          <w:szCs w:val="16"/>
+                          <w:lang w:val="en-GB"/>
+                        </w:rPr>
+                        <w:t>{{num_ae_MyScore_timePoint4}}</w:t>
+                      </w:r>
+                    </w:p>
+                  </w:txbxContent>
+                </v:textbox>
+              </v:shape>
+            </w:pict>
+          </mc:Fallback>
+        </mc:AlternateContent>
+      </w:r>
+      <w:r>
+        <w:rPr>
+          <w:noProof/>
+          <w:lang w:val="en-GB"/>
+        </w:rPr>
+        <mc:AlternateContent>
+          <mc:Choice Requires="wps">
+            <w:drawing>
+              <wp:anchor distT="0" distB="0" distL="114300" distR="114300" simplePos="0" relativeHeight="251707392" behindDoc="0" locked="0" layoutInCell="1" allowOverlap="1" wp14:anchorId="3D9A38D3" wp14:editId="59FF7D46">
+                <wp:simplePos x="0" y="0"/>
+                <wp:positionH relativeFrom="column">
+                  <wp:posOffset>3801110</wp:posOffset>
+                </wp:positionH>
+                <wp:positionV relativeFrom="paragraph">
+                  <wp:posOffset>-2618078</wp:posOffset>
+                </wp:positionV>
+                <wp:extent cx="644883" cy="247650"/>
+                <wp:effectExtent l="0" t="0" r="3175" b="0"/>
+                <wp:wrapNone/>
+                <wp:docPr id="46" name="Text Box 46"/>
+                <wp:cNvGraphicFramePr/>
+                <a:graphic xmlns:a="http://schemas.openxmlformats.org/drawingml/2006/main">
+                  <a:graphicData uri="http://schemas.microsoft.com/office/word/2010/wordprocessingShape">
+                    <wps:wsp>
+                      <wps:cNvSpPr txBox="1"/>
+                      <wps:spPr>
+                        <a:xfrm>
+                          <a:off x="0" y="0"/>
+                          <a:ext cx="644883" cy="247650"/>
+                        </a:xfrm>
+                        <a:prstGeom prst="rect">
+                          <a:avLst/>
+                        </a:prstGeom>
+                        <a:solidFill>
+                          <a:schemeClr val="lt1"/>
+                        </a:solidFill>
+                        <a:ln w="6350">
+                          <a:noFill/>
+                        </a:ln>
+                      </wps:spPr>
+                      <wps:txbx>
+                        <w:txbxContent>
+                          <w:p>
+                            <w:pPr>
+                              <w:rPr>
+                                <w:color w:val="4472C4" w:themeColor="accent1"/>
+                                <w:sz w:val="16"/>
+                                <w:szCs w:val="16"/>
+                                <w:lang w:val="en-GB"/>
+                              </w:rPr>
+                            </w:pPr>
+                            <w:r>
+                              <w:rPr>
+                                <w:color w:val="4472C4" w:themeColor="accent1"/>
+                                <w:sz w:val="16"/>
+                                <w:szCs w:val="16"/>
+                                <w:lang w:val="en-GB"/>
+                              </w:rPr>
+                              <w:t>{{num_ae_MyScore_timePoint1}}</w:t>
+                            </w:r>
+                          </w:p>
+                        </w:txbxContent>
+                      </wps:txbx>
+                      <wps:bodyPr rot="0" spcFirstLastPara="0" vertOverflow="overflow" horzOverflow="overflow" vert="horz" wrap="square" lIns="91440" tIns="45720" rIns="91440" bIns="45720" numCol="1" spcCol="0" rtlCol="0" fromWordArt="0" anchor="t" anchorCtr="0" forceAA="0" compatLnSpc="1">
+                        <a:prstTxWarp prst="textNoShape">
+                          <a:avLst/>
+                        </a:prstTxWarp>
+                        <a:noAutofit/>
+                      </wps:bodyPr>
+                    </wps:wsp>
+                  </a:graphicData>
+                </a:graphic>
+                <wp14:sizeRelH relativeFrom="margin">
+                  <wp14:pctWidth>0</wp14:pctWidth>
+                </wp14:sizeRelH>
+                <wp14:sizeRelV relativeFrom="margin">
+                  <wp14:pctHeight>0</wp14:pctHeight>
+                </wp14:sizeRelV>
+              </wp:anchor>
+            </w:drawing>
+          </mc:Choice>
+          <mc:Fallback>
+            <w:pict>
+              <v:shape w14:anchorId="3D9A38D3" id="Text Box 46" o:spid="_x0000_s1033" type="#_x0000_t202" style="position:absolute;margin-left:299.3pt;margin-top:-206.15pt;width:50.8pt;height:19.5pt;z-index:251707392;visibility:visible;mso-wrap-style:square;mso-width-percent:0;mso-height-percent:0;mso-wrap-distance-left:9pt;mso-wrap-distance-top:0;mso-wrap-distance-right:9pt;mso-wrap-distance-bottom:0;mso-position-horizontal:absolute;mso-position-horizontal-relative:text;mso-position-vertical:absolute;mso-position-vertical-relative:text;mso-width-percent:0;mso-height-percent:0;mso-width-relative:margin;mso-height-relative:margin;v-text-anchor:top" o:gfxdata="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" fillcolor="white [3201]" stroked="f" strokeweight=".5pt">
+                <v:textbox>
+                  <w:txbxContent>
+                    <w:p>
+                      <w:pPr>
+                        <w:rPr>
+                          <w:color w:val="4472C4" w:themeColor="accent1"/>
+                          <w:sz w:val="16"/>
+                          <w:szCs w:val="16"/>
+                          <w:lang w:val="en-GB"/>
+                        </w:rPr>
+                      </w:pPr>
+                      <w:r>
+                        <w:rPr>
+                          <w:color w:val="4472C4" w:themeColor="accent1"/>
+                          <w:sz w:val="16"/>
+                          <w:szCs w:val="16"/>
+                          <w:lang w:val="en-GB"/>
+                        </w:rPr>
+                        <w:t>{{num_ae_MyScore_timePoint1}}</w:t>
+                      </w:r>
+                    </w:p>
+                  </w:txbxContent>
+                </v:textbox>
+              </v:shape>
+            </w:pict>
+          </mc:Fallback>
+        </mc:AlternateContent>
+      </w:r>
+      <w:r>
+        <w:rPr>
+          <w:noProof/>
+          <w:lang w:val="en-GB"/>
         </w:rPr>
         <mc:AlternateContent>
           <mc:Choice Requires="wps">
@@ -2778,7 +2259,7 @@
           </mc:Choice>
           <mc:Fallback>
             <w:pict>
-              <v:shape w14:anchorId="6F7AA585" id="Text Box 8" o:spid="_x0000_s1038" type="#_x0000_t202" style="position:absolute;margin-left:0;margin-top:17.7pt;width:75.6pt;height:24.6pt;z-index:251669504;visibility:visible;mso-wrap-style:square;mso-width-percent:0;mso-height-percent:0;mso-wrap-distance-left:9pt;mso-wrap-distance-top:0;mso-wrap-distance-right:9pt;mso-wrap-distance-bottom:0;mso-position-horizontal:left;mso-position-horizontal-relative:margin;mso-position-vertical:absolute;mso-position-vertical-relative:text;mso-width-percent:0;mso-height-percent:0;mso-width-relative:margin;mso-height-relative:margin;v-text-anchor:top" o:gfxdata="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" fillcolor="white [3201]" stroked="f" strokeweight=".5pt">
+              <v:shape w14:anchorId="6F7AA585" id="Text Box 8" o:spid="_x0000_s1034" type="#_x0000_t202" style="position:absolute;margin-left:0;margin-top:17.7pt;width:75.6pt;height:24.6pt;z-index:251669504;visibility:visible;mso-wrap-style:square;mso-width-percent:0;mso-height-percent:0;mso-wrap-distance-left:9pt;mso-wrap-distance-top:0;mso-wrap-distance-right:9pt;mso-wrap-distance-bottom:0;mso-position-horizontal:left;mso-position-horizontal-relative:margin;mso-position-vertical:absolute;mso-position-vertical-relative:text;mso-width-percent:0;mso-height-percent:0;mso-width-relative:margin;mso-height-relative:margin;v-text-anchor:top" o:gfxdata="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" fillcolor="white [3201]" stroked="f" strokeweight=".5pt">
                 <v:textbox>
                   <w:txbxContent>
                     <w:p>
@@ -2812,19 +2293,9 @@
           </mc:Fallback>
         </mc:AlternateContent>
       </w:r>
-    </w:p>
-    <w:p>
-      <w:pPr>
-        <w:rPr>
-          <w:b/>
-          <w:bCs/>
-          <w:lang w:val="en-GB"/>
-        </w:rPr>
-      </w:pPr>
       <w:r>
         <w:rPr>
           <w:noProof/>
-          <w14:ligatures w14:val="standardContextual"/>
         </w:rPr>
         <w:drawing>
           <wp:anchor distT="0" distB="0" distL="114300" distR="114300" simplePos="0" relativeHeight="251666432" behindDoc="0" locked="0" layoutInCell="1" allowOverlap="1" wp14:anchorId="3CC74A9C" wp14:editId="7AA4AF61">
@@ -2873,7 +2344,6 @@
       <w:r>
         <w:rPr>
           <w:noProof/>
-          <w14:ligatures w14:val="standardContextual"/>
         </w:rPr>
         <w:drawing>
           <wp:anchor distT="0" distB="0" distL="114300" distR="114300" simplePos="0" relativeHeight="251667456" behindDoc="0" locked="0" layoutInCell="1" allowOverlap="1" wp14:anchorId="03F5AC31" wp14:editId="1AE9055E">
@@ -2923,7 +2393,6 @@
         <w:rPr>
           <w:noProof/>
           <w:lang w:val="en-GB"/>
-          <w14:ligatures w14:val="standardContextual"/>
         </w:rPr>
         <mc:AlternateContent>
           <mc:Choice Requires="wps">
@@ -3003,7 +2472,7 @@
           </mc:Choice>
           <mc:Fallback>
             <w:pict>
-              <v:shape w14:anchorId="4BCCE54B" id="Text Box 61" o:spid="_x0000_s1039" type="#_x0000_t202" style="position:absolute;margin-left:441pt;margin-top:6.4pt;width:50.75pt;height:19pt;z-index:251723776;visibility:visible;mso-wrap-style:square;mso-width-percent:0;mso-height-percent:0;mso-wrap-distance-left:9pt;mso-wrap-distance-top:0;mso-wrap-distance-right:9pt;mso-wrap-distance-bottom:0;mso-position-horizontal:absolute;mso-position-horizontal-relative:text;mso-position-vertical:absolute;mso-position-vertical-relative:text;mso-width-percent:0;mso-height-percent:0;mso-width-relative:margin;mso-height-relative:margin;v-text-anchor:top" o:gfxdata="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" fillcolor="white [3201]" stroked="f" strokeweight=".5pt">
+              <v:shape w14:anchorId="4BCCE54B" id="Text Box 61" o:spid="_x0000_s1035" type="#_x0000_t202" style="position:absolute;margin-left:441pt;margin-top:6.4pt;width:50.75pt;height:19pt;z-index:251723776;visibility:visible;mso-wrap-style:square;mso-width-percent:0;mso-height-percent:0;mso-wrap-distance-left:9pt;mso-wrap-distance-top:0;mso-wrap-distance-right:9pt;mso-wrap-distance-bottom:0;mso-position-horizontal:absolute;mso-position-horizontal-relative:text;mso-position-vertical:absolute;mso-position-vertical-relative:text;mso-width-percent:0;mso-height-percent:0;mso-width-relative:margin;mso-height-relative:margin;v-text-anchor:top" o:gfxdata="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" fillcolor="white [3201]" stroked="f" strokeweight=".5pt">
                 <v:textbox>
                   <w:txbxContent>
                     <w:p>
@@ -3036,7 +2505,6 @@
         <w:rPr>
           <w:noProof/>
           <w:lang w:val="en-GB"/>
-          <w14:ligatures w14:val="standardContextual"/>
         </w:rPr>
         <mc:AlternateContent>
           <mc:Choice Requires="wps">
@@ -3116,7 +2584,7 @@
           </mc:Choice>
           <mc:Fallback>
             <w:pict>
-              <v:shape w14:anchorId="60D41815" id="Text Box 59" o:spid="_x0000_s1040" type="#_x0000_t202" style="position:absolute;margin-left:333pt;margin-top:2.4pt;width:50.75pt;height:20pt;z-index:251721728;visibility:visible;mso-wrap-style:square;mso-width-percent:0;mso-height-percent:0;mso-wrap-distance-left:9pt;mso-wrap-distance-top:0;mso-wrap-distance-right:9pt;mso-wrap-distance-bottom:0;mso-position-horizontal:absolute;mso-position-horizontal-relative:text;mso-position-vertical:absolute;mso-position-vertical-relative:text;mso-width-percent:0;mso-height-percent:0;mso-width-relative:margin;mso-height-relative:margin;v-text-anchor:top" o:gfxdata="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" fillcolor="white [3201]" stroked="f" strokeweight=".5pt">
+              <v:shape w14:anchorId="60D41815" id="Text Box 59" o:spid="_x0000_s1036" type="#_x0000_t202" style="position:absolute;margin-left:333pt;margin-top:2.4pt;width:50.75pt;height:20pt;z-index:251721728;visibility:visible;mso-wrap-style:square;mso-width-percent:0;mso-height-percent:0;mso-wrap-distance-left:9pt;mso-wrap-distance-top:0;mso-wrap-distance-right:9pt;mso-wrap-distance-bottom:0;mso-position-horizontal:absolute;mso-position-horizontal-relative:text;mso-position-vertical:absolute;mso-position-vertical-relative:text;mso-width-percent:0;mso-height-percent:0;mso-width-relative:margin;mso-height-relative:margin;v-text-anchor:top" o:gfxdata="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" fillcolor="white [3201]" stroked="f" strokeweight=".5pt">
                 <v:textbox>
                   <w:txbxContent>
                     <w:p>
@@ -3149,125 +2617,11 @@
         <w:rPr>
           <w:noProof/>
           <w:lang w:val="en-GB"/>
-          <w14:ligatures w14:val="standardContextual"/>
         </w:rPr>
         <mc:AlternateContent>
           <mc:Choice Requires="wps">
             <w:drawing>
-              <wp:anchor distT="0" distB="0" distL="114300" distR="114300" simplePos="0" relativeHeight="251720704" behindDoc="0" locked="0" layoutInCell="1" allowOverlap="1" wp14:anchorId="038C2EC7" wp14:editId="148380F6">
-                <wp:simplePos x="0" y="0"/>
-                <wp:positionH relativeFrom="column">
-                  <wp:posOffset>3530600</wp:posOffset>
-                </wp:positionH>
-                <wp:positionV relativeFrom="paragraph">
-                  <wp:posOffset>125730</wp:posOffset>
-                </wp:positionV>
-                <wp:extent cx="644525" cy="241300"/>
-                <wp:effectExtent l="0" t="0" r="3175" b="6350"/>
-                <wp:wrapNone/>
-                <wp:docPr id="58" name="Text Box 58"/>
-                <wp:cNvGraphicFramePr/>
-                <a:graphic xmlns:a="http://schemas.openxmlformats.org/drawingml/2006/main">
-                  <a:graphicData uri="http://schemas.microsoft.com/office/word/2010/wordprocessingShape">
-                    <wps:wsp>
-                      <wps:cNvSpPr txBox="1"/>
-                      <wps:spPr>
-                        <a:xfrm>
-                          <a:off x="0" y="0"/>
-                          <a:ext cx="644525" cy="241300"/>
-                        </a:xfrm>
-                        <a:prstGeom prst="rect">
-                          <a:avLst/>
-                        </a:prstGeom>
-                        <a:solidFill>
-                          <a:schemeClr val="lt1"/>
-                        </a:solidFill>
-                        <a:ln w="6350">
-                          <a:noFill/>
-                        </a:ln>
-                      </wps:spPr>
-                      <wps:txbx>
-                        <w:txbxContent>
-                          <w:p>
-                            <w:pPr>
-                              <w:rPr>
-                                <w:color w:val="4472C4" w:themeColor="accent1"/>
-                                <w:sz w:val="16"/>
-                                <w:szCs w:val="16"/>
-                                <w:lang w:val="en-GB"/>
-                              </w:rPr>
-                            </w:pPr>
-                            <w:r>
-                              <w:rPr>
-                                <w:color w:val="4472C4" w:themeColor="accent1"/>
-                                <w:sz w:val="16"/>
-                                <w:szCs w:val="16"/>
-                                <w:lang w:val="en-GB"/>
-                              </w:rPr>
-                              <w:t>{{num_ce_MyScore_timePoint1}}</w:t>
-                            </w:r>
-                          </w:p>
-                        </w:txbxContent>
-                      </wps:txbx>
-                      <wps:bodyPr rot="0" spcFirstLastPara="0" vertOverflow="overflow" horzOverflow="overflow" vert="horz" wrap="square" lIns="91440" tIns="45720" rIns="91440" bIns="45720" numCol="1" spcCol="0" rtlCol="0" fromWordArt="0" anchor="t" anchorCtr="0" forceAA="0" compatLnSpc="1">
-                        <a:prstTxWarp prst="textNoShape">
-                          <a:avLst/>
-                        </a:prstTxWarp>
-                        <a:noAutofit/>
-                      </wps:bodyPr>
-                    </wps:wsp>
-                  </a:graphicData>
-                </a:graphic>
-                <wp14:sizeRelH relativeFrom="margin">
-                  <wp14:pctWidth>0</wp14:pctWidth>
-                </wp14:sizeRelH>
-                <wp14:sizeRelV relativeFrom="margin">
-                  <wp14:pctHeight>0</wp14:pctHeight>
-                </wp14:sizeRelV>
-              </wp:anchor>
-            </w:drawing>
-          </mc:Choice>
-          <mc:Fallback>
-            <w:pict>
-              <v:shape w14:anchorId="038C2EC7" id="Text Box 58" o:spid="_x0000_s1041" type="#_x0000_t202" style="position:absolute;margin-left:278pt;margin-top:9.9pt;width:50.75pt;height:19pt;z-index:251720704;visibility:visible;mso-wrap-style:square;mso-width-percent:0;mso-height-percent:0;mso-wrap-distance-left:9pt;mso-wrap-distance-top:0;mso-wrap-distance-right:9pt;mso-wrap-distance-bottom:0;mso-position-horizontal:absolute;mso-position-horizontal-relative:text;mso-position-vertical:absolute;mso-position-vertical-relative:text;mso-width-percent:0;mso-height-percent:0;mso-width-relative:margin;mso-height-relative:margin;v-text-anchor:top" o:gfxdata="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" fillcolor="white [3201]" stroked="f" strokeweight=".5pt">
-                <v:textbox>
-                  <w:txbxContent>
-                    <w:p>
-                      <w:pPr>
-                        <w:rPr>
-                          <w:color w:val="4472C4" w:themeColor="accent1"/>
-                          <w:sz w:val="16"/>
-                          <w:szCs w:val="16"/>
-                          <w:lang w:val="en-GB"/>
-                        </w:rPr>
-                      </w:pPr>
-                      <w:r>
-                        <w:rPr>
-                          <w:color w:val="4472C4" w:themeColor="accent1"/>
-                          <w:sz w:val="16"/>
-                          <w:szCs w:val="16"/>
-                          <w:lang w:val="en-GB"/>
-                        </w:rPr>
-                        <w:t>{{num_ce_MyScore_timePoint1}}</w:t>
-                      </w:r>
-                    </w:p>
-                  </w:txbxContent>
-                </v:textbox>
-              </v:shape>
-            </w:pict>
-          </mc:Fallback>
-        </mc:AlternateContent>
-      </w:r>
-      <w:r>
-        <w:rPr>
-          <w:noProof/>
-          <w:lang w:val="en-GB"/>
-          <w14:ligatures w14:val="standardContextual"/>
-        </w:rPr>
-        <mc:AlternateContent>
-          <mc:Choice Requires="wps">
-            <w:drawing>
-              <wp:anchor distT="0" distB="0" distL="114300" distR="114300" simplePos="0" relativeHeight="251716608" behindDoc="0" locked="0" layoutInCell="1" allowOverlap="1" wp14:anchorId="300416AA" wp14:editId="54E326C3">
+              <wp:anchor distT="0" distB="0" distL="114300" distR="114300" simplePos="0" relativeHeight="251716608" behindDoc="0" locked="0" layoutInCell="1" allowOverlap="1" wp14:anchorId="300416AA" wp14:editId="2B3EFBAC">
                 <wp:simplePos x="0" y="0"/>
                 <wp:positionH relativeFrom="column">
                   <wp:posOffset>996950</wp:posOffset>
@@ -3352,7 +2706,7 @@
           </mc:Choice>
           <mc:Fallback>
             <w:pict>
-              <v:shape w14:anchorId="300416AA" id="Text Box 51" o:spid="_x0000_s1042" type="#_x0000_t202" style="position:absolute;margin-left:78.5pt;margin-top:7.9pt;width:50.75pt;height:19.5pt;z-index:251716608;visibility:visible;mso-wrap-style:square;mso-width-percent:0;mso-height-percent:0;mso-wrap-distance-left:9pt;mso-wrap-distance-top:0;mso-wrap-distance-right:9pt;mso-wrap-distance-bottom:0;mso-position-horizontal:absolute;mso-position-horizontal-relative:text;mso-position-vertical:absolute;mso-position-vertical-relative:text;mso-width-percent:0;mso-height-percent:0;mso-width-relative:margin;mso-height-relative:margin;v-text-anchor:top" o:gfxdata="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" fillcolor="white [3201]" stroked="f" strokeweight=".5pt">
+              <v:shape w14:anchorId="300416AA" id="Text Box 51" o:spid="_x0000_s1037" type="#_x0000_t202" style="position:absolute;margin-left:78.5pt;margin-top:7.9pt;width:50.75pt;height:19.5pt;z-index:251716608;visibility:visible;mso-wrap-style:square;mso-width-percent:0;mso-height-percent:0;mso-wrap-distance-left:9pt;mso-wrap-distance-top:0;mso-wrap-distance-right:9pt;mso-wrap-distance-bottom:0;mso-position-horizontal:absolute;mso-position-horizontal-relative:text;mso-position-vertical:absolute;mso-position-vertical-relative:text;mso-width-percent:0;mso-height-percent:0;mso-width-relative:margin;mso-height-relative:margin;v-text-anchor:top" o:gfxdata="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" fillcolor="white [3201]" stroked="f" strokeweight=".5pt">
                 <v:textbox>
                   <w:txbxContent>
                     <w:p>
@@ -3395,7 +2749,6 @@
         <w:rPr>
           <w:noProof/>
           <w:lang w:val="en-GB"/>
-          <w14:ligatures w14:val="standardContextual"/>
         </w:rPr>
         <mc:AlternateContent>
           <mc:Choice Requires="wps">
@@ -3475,7 +2828,7 @@
           </mc:Choice>
           <mc:Fallback>
             <w:pict>
-              <v:shape w14:anchorId="7496D2EA" id="Text Box 50" o:spid="_x0000_s1043" type="#_x0000_t202" style="position:absolute;margin-left:15pt;margin-top:12.9pt;width:50.75pt;height:19pt;z-index:251715584;visibility:visible;mso-wrap-style:square;mso-width-percent:0;mso-height-percent:0;mso-wrap-distance-left:9pt;mso-wrap-distance-top:0;mso-wrap-distance-right:9pt;mso-wrap-distance-bottom:0;mso-position-horizontal:absolute;mso-position-horizontal-relative:text;mso-position-vertical:absolute;mso-position-vertical-relative:text;mso-width-percent:0;mso-height-percent:0;mso-width-relative:margin;mso-height-relative:margin;v-text-anchor:top" o:gfxdata="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" fillcolor="white [3201]" stroked="f" strokeweight=".5pt">
+              <v:shape w14:anchorId="7496D2EA" id="Text Box 50" o:spid="_x0000_s1038" type="#_x0000_t202" style="position:absolute;margin-left:15pt;margin-top:12.9pt;width:50.75pt;height:19pt;z-index:251715584;visibility:visible;mso-wrap-style:square;mso-width-percent:0;mso-height-percent:0;mso-wrap-distance-left:9pt;mso-wrap-distance-top:0;mso-wrap-distance-right:9pt;mso-wrap-distance-bottom:0;mso-position-horizontal:absolute;mso-position-horizontal-relative:text;mso-position-vertical:absolute;mso-position-vertical-relative:text;mso-width-percent:0;mso-height-percent:0;mso-width-relative:margin;mso-height-relative:margin;v-text-anchor:top" o:gfxdata="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" fillcolor="white [3201]" stroked="f" strokeweight=".5pt">
                 <v:textbox>
                   <w:txbxContent>
                     <w:p>
@@ -3528,7 +2881,6 @@
         <w:rPr>
           <w:noProof/>
           <w:lang w:val="en-GB"/>
-          <w14:ligatures w14:val="standardContextual"/>
         </w:rPr>
         <mc:AlternateContent>
           <mc:Choice Requires="wps">
@@ -3608,7 +2960,7 @@
           </mc:Choice>
           <mc:Fallback>
             <w:pict>
-              <v:shape w14:anchorId="58B31277" id="Text Box 60" o:spid="_x0000_s1044" type="#_x0000_t202" style="position:absolute;margin-left:385.5pt;margin-top:13.9pt;width:50.75pt;height:23.5pt;z-index:251722752;visibility:visible;mso-wrap-style:square;mso-width-percent:0;mso-height-percent:0;mso-wrap-distance-left:9pt;mso-wrap-distance-top:0;mso-wrap-distance-right:9pt;mso-wrap-distance-bottom:0;mso-position-horizontal:absolute;mso-position-horizontal-relative:text;mso-position-vertical:absolute;mso-position-vertical-relative:text;mso-width-percent:0;mso-height-percent:0;mso-width-relative:margin;mso-height-relative:margin;v-text-anchor:top" o:gfxdata="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" fillcolor="white [3201]" stroked="f" strokeweight=".5pt">
+              <v:shape w14:anchorId="58B31277" id="Text Box 60" o:spid="_x0000_s1039" type="#_x0000_t202" style="position:absolute;margin-left:385.5pt;margin-top:13.9pt;width:50.75pt;height:23.5pt;z-index:251722752;visibility:visible;mso-wrap-style:square;mso-width-percent:0;mso-height-percent:0;mso-wrap-distance-left:9pt;mso-wrap-distance-top:0;mso-wrap-distance-right:9pt;mso-wrap-distance-bottom:0;mso-position-horizontal:absolute;mso-position-horizontal-relative:text;mso-position-vertical:absolute;mso-position-vertical-relative:text;mso-width-percent:0;mso-height-percent:0;mso-width-relative:margin;mso-height-relative:margin;v-text-anchor:top" o:gfxdata="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" fillcolor="white [3201]" stroked="f" strokeweight=".5pt">
                 <v:textbox>
                   <w:txbxContent>
                     <w:p>
@@ -3641,7 +2993,6 @@
         <w:rPr>
           <w:noProof/>
           <w:lang w:val="en-GB"/>
-          <w14:ligatures w14:val="standardContextual"/>
         </w:rPr>
         <mc:AlternateContent>
           <mc:Choice Requires="wps">
@@ -3721,7 +3072,7 @@
           </mc:Choice>
           <mc:Fallback>
             <w:pict>
-              <v:shape w14:anchorId="72394C1F" id="Text Box 53" o:spid="_x0000_s1045" type="#_x0000_t202" style="position:absolute;margin-left:188pt;margin-top:13.9pt;width:50.75pt;height:21.5pt;z-index:251718656;visibility:visible;mso-wrap-style:square;mso-width-percent:0;mso-height-percent:0;mso-wrap-distance-left:9pt;mso-wrap-distance-top:0;mso-wrap-distance-right:9pt;mso-wrap-distance-bottom:0;mso-position-horizontal:absolute;mso-position-horizontal-relative:text;mso-position-vertical:absolute;mso-position-vertical-relative:text;mso-width-percent:0;mso-height-percent:0;mso-width-relative:margin;mso-height-relative:margin;v-text-anchor:top" o:gfxdata="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" fillcolor="white [3201]" stroked="f" strokeweight=".5pt">
+              <v:shape w14:anchorId="72394C1F" id="Text Box 53" o:spid="_x0000_s1040" type="#_x0000_t202" style="position:absolute;margin-left:188pt;margin-top:13.9pt;width:50.75pt;height:21.5pt;z-index:251718656;visibility:visible;mso-wrap-style:square;mso-width-percent:0;mso-height-percent:0;mso-wrap-distance-left:9pt;mso-wrap-distance-top:0;mso-wrap-distance-right:9pt;mso-wrap-distance-bottom:0;mso-position-horizontal:absolute;mso-position-horizontal-relative:text;mso-position-vertical:absolute;mso-position-vertical-relative:text;mso-width-percent:0;mso-height-percent:0;mso-width-relative:margin;mso-height-relative:margin;v-text-anchor:top" o:gfxdata="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" fillcolor="white [3201]" stroked="f" strokeweight=".5pt">
                 <v:textbox>
                   <w:txbxContent>
                     <w:p>
@@ -3754,7 +3105,6 @@
         <w:rPr>
           <w:noProof/>
           <w:lang w:val="en-GB"/>
-          <w14:ligatures w14:val="standardContextual"/>
         </w:rPr>
         <mc:AlternateContent>
           <mc:Choice Requires="wps">
@@ -3834,7 +3184,7 @@
           </mc:Choice>
           <mc:Fallback>
             <w:pict>
-              <v:shape w14:anchorId="465174BC" id="Text Box 52" o:spid="_x0000_s1046" type="#_x0000_t202" style="position:absolute;margin-left:121.5pt;margin-top:17.9pt;width:50.75pt;height:20pt;z-index:251717632;visibility:visible;mso-wrap-style:square;mso-width-percent:0;mso-height-percent:0;mso-wrap-distance-left:9pt;mso-wrap-distance-top:0;mso-wrap-distance-right:9pt;mso-wrap-distance-bottom:0;mso-position-horizontal:absolute;mso-position-horizontal-relative:text;mso-position-vertical:absolute;mso-position-vertical-relative:text;mso-width-percent:0;mso-height-percent:0;mso-width-relative:margin;mso-height-relative:margin;v-text-anchor:top" o:gfxdata="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" fillcolor="white [3201]" stroked="f" strokeweight=".5pt">
+              <v:shape w14:anchorId="465174BC" id="Text Box 52" o:spid="_x0000_s1041" type="#_x0000_t202" style="position:absolute;margin-left:121.5pt;margin-top:17.9pt;width:50.75pt;height:20pt;z-index:251717632;visibility:visible;mso-wrap-style:square;mso-width-percent:0;mso-height-percent:0;mso-wrap-distance-left:9pt;mso-wrap-distance-top:0;mso-wrap-distance-right:9pt;mso-wrap-distance-bottom:0;mso-position-horizontal:absolute;mso-position-horizontal-relative:text;mso-position-vertical:absolute;mso-position-vertical-relative:text;mso-width-percent:0;mso-height-percent:0;mso-width-relative:margin;mso-height-relative:margin;v-text-anchor:top" o:gfxdata="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" fillcolor="white [3201]" stroked="f" strokeweight=".5pt">
                 <v:textbox>
                   <w:txbxContent>
                     <w:p>
@@ -3915,20 +3265,11 @@
     <w:p>
       <w:pPr>
         <w:rPr>
-          <w:lang w:val="en-GB"/>
-        </w:rPr>
-      </w:pPr>
-    </w:p>
-    <w:p>
-      <w:pPr>
-        <w:rPr>
           <w:b/>
           <w:bCs/>
           <w:i/>
           <w:iCs/>
           <w:color w:val="4472C4" w:themeColor="accent1"/>
-          <w:sz w:val="24"/>
-          <w:szCs w:val="24"/>
           <w:lang w:val="en-GB"/>
         </w:rPr>
       </w:pPr>
@@ -4003,8 +3344,7 @@
           <w:szCs w:val="20"/>
           <w:lang w:val="en-GB"/>
         </w:rPr>
-        <w:t>, please take a minute to think about your scores as illustrated in the tables
-					and figure</w:t>
+        <w:t>, please take a minute to think about your scores as illustrated in the tables      and figure</w:t>
       </w:r>
       <w:r>
         <w:rPr>
@@ -4025,7 +3365,6 @@
     </w:p>
     <w:p>
       <w:pPr>
-        <w:pStyle w:val="ListParagraph"/>
         <w:numPr>
           <w:ilvl w:val="0"/>
           <w:numId w:val="3"/>
@@ -4043,13 +3382,11 @@
           <w:szCs w:val="20"/>
           <w:lang w:val="en-GB"/>
         </w:rPr>
-        <w:t>How high or low your score is at a specific time point in an absolute scale
-					(0-6)?</w:t>
+        <w:t>How high or low your score is at a specific time point in an absolute scale      (0-6)?</w:t>
       </w:r>
     </w:p>
     <w:p>
       <w:pPr>
-        <w:pStyle w:val="ListParagraph"/>
         <w:numPr>
           <w:ilvl w:val="0"/>
           <w:numId w:val="3"/>
@@ -4067,13 +3404,11 @@
           <w:szCs w:val="20"/>
           <w:lang w:val="en-GB"/>
         </w:rPr>
-        <w:t>How high or low your score is at a specific time point compared to the average
-					score of the whole study population?</w:t>
+        <w:t>How high or low your score is at a specific time point compared to the average     score of the whole study population?</w:t>
       </w:r>
     </w:p>
     <w:p>
       <w:pPr>
-        <w:pStyle w:val="ListParagraph"/>
         <w:numPr>
           <w:ilvl w:val="0"/>
           <w:numId w:val="3"/>
@@ -4096,7 +3431,6 @@
     </w:p>
     <w:p>
       <w:pPr>
-        <w:pStyle w:val="ListParagraph"/>
         <w:numPr>
           <w:ilvl w:val="0"/>
           <w:numId w:val="3"/>
@@ -4135,35 +3469,43 @@
     </w:p>
     <w:p>
       <w:pPr>
+        <w:tabs>
+          <w:tab w:val="left" w:pos="3494"/>
+        </w:tabs>
         <w:ind w:left="360"/>
-        <w:jc w:val="both"/>
         <w:rPr>
           <w:b/>
           <w:bCs/>
           <w:color w:val="4472C4" w:themeColor="accent1"/>
-          <w:sz w:val="24"/>
-          <w:szCs w:val="24"/>
-          <w:lang w:val="en-GB"/>
-        </w:rPr>
-      </w:pPr>
-    </w:p>
-    <w:p>
-      <w:pPr>
-        <w:ind w:left="360"/>
-        <w:jc w:val="both"/>
+          <w:lang w:val="en-GB"/>
+        </w:rPr>
+      </w:pPr>
+      <w:r>
         <w:rPr>
           <w:b/>
           <w:bCs/>
           <w:color w:val="4472C4" w:themeColor="accent1"/>
-          <w:sz w:val="24"/>
-          <w:szCs w:val="24"/>
-          <w:lang w:val="en-GB"/>
-        </w:rPr>
-      </w:pPr>
+          <w:lang w:val="en-GB"/>
+        </w:rPr>
+        <w:tab/>
+      </w:r>
     </w:p>
     <w:p>
       <w:pPr>
-        <w:pStyle w:val="ListParagraph"/>
+        <w:tabs>
+          <w:tab w:val="left" w:pos="3494"/>
+        </w:tabs>
+        <w:ind w:left="360"/>
+        <w:rPr>
+          <w:b/>
+          <w:bCs/>
+          <w:color w:val="4472C4" w:themeColor="accent1"/>
+          <w:lang w:val="en-GB"/>
+        </w:rPr>
+      </w:pPr>
+    </w:p>
+    <w:p>
+      <w:pPr>
         <w:numPr>
           <w:ilvl w:val="0"/>
           <w:numId w:val="1"/>
@@ -4183,8 +3525,7 @@
           <w:lang w:val="en-GB"/>
         </w:rPr>
         <w:lastRenderedPageBreak/>
-        <w:t>What do motivation and student engagement mean and why would I want to improve
-					them?</w:t>
+        <w:t>What do motivation and student engagement mean and why would I want to improve      them?</w:t>
       </w:r>
     </w:p>
     <w:p>
@@ -4276,7 +3617,7 @@
           </mc:Choice>
           <mc:Fallback>
             <w:pict>
-              <v:shape w14:anchorId="576C9D84" id="TextBox 6" o:spid="_x0000_s1047" type="#_x0000_t202" style="position:absolute;margin-left:213.3pt;margin-top:8.15pt;width:21.5pt;height:32pt;z-index:251673600;visibility:visible;mso-wrap-style:square;mso-width-percent:0;mso-height-percent:0;mso-wrap-distance-left:9pt;mso-wrap-distance-top:0;mso-wrap-distance-right:9pt;mso-wrap-distance-bottom:0;mso-position-horizontal:absolute;mso-position-horizontal-relative:margin;mso-position-vertical:absolute;mso-position-vertical-relative:text;mso-width-percent:0;mso-height-percent:0;mso-width-relative:margin;mso-height-relative:margin;v-text-anchor:top" o:gfxdata="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" filled="f" stroked="f">
+              <v:shape w14:anchorId="576C9D84" id="TextBox 6" o:spid="_x0000_s1042" type="#_x0000_t202" style="position:absolute;margin-left:213.3pt;margin-top:8.15pt;width:21.5pt;height:32pt;z-index:251673600;visibility:visible;mso-wrap-style:square;mso-width-percent:0;mso-height-percent:0;mso-wrap-distance-left:9pt;mso-wrap-distance-top:0;mso-wrap-distance-right:9pt;mso-wrap-distance-bottom:0;mso-position-horizontal:absolute;mso-position-horizontal-relative:margin;mso-position-vertical:absolute;mso-position-vertical-relative:text;mso-width-percent:0;mso-height-percent:0;mso-width-relative:margin;mso-height-relative:margin;v-text-anchor:top" o:gfxdata="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" filled="f" stroked="f">
                 <v:textbox>
                   <w:txbxContent>
                     <w:p>
@@ -4312,7 +3653,6 @@
         <w:rPr>
           <w:noProof/>
           <w:lang w:val="en-GB"/>
-          <w14:ligatures w14:val="standardContextual"/>
         </w:rPr>
         <mc:AlternateContent>
           <mc:Choice Requires="wps">
@@ -4426,7 +3766,7 @@
           </mc:Choice>
           <mc:Fallback>
             <w:pict>
-              <v:shape w14:anchorId="670C6141" id="Text Box 15" o:spid="_x0000_s1048" type="#_x0000_t202" style="position:absolute;margin-left:264.75pt;margin-top:.9pt;width:141.75pt;height:49.5pt;z-index:251672576;visibility:visible;mso-wrap-style:square;mso-width-percent:0;mso-height-percent:0;mso-wrap-distance-left:9pt;mso-wrap-distance-top:0;mso-wrap-distance-right:9pt;mso-wrap-distance-bottom:0;mso-position-horizontal:absolute;mso-position-horizontal-relative:text;mso-position-vertical:absolute;mso-position-vertical-relative:text;mso-width-percent:0;mso-height-percent:0;mso-width-relative:margin;mso-height-relative:margin;v-text-anchor:top" o:gfxdata="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" fillcolor="white [3201]" strokeweight=".5pt">
+              <v:shape w14:anchorId="670C6141" id="Text Box 15" o:spid="_x0000_s1043" type="#_x0000_t202" style="position:absolute;margin-left:264.75pt;margin-top:.9pt;width:141.75pt;height:49.5pt;z-index:251672576;visibility:visible;mso-wrap-style:square;mso-width-percent:0;mso-height-percent:0;mso-wrap-distance-left:9pt;mso-wrap-distance-top:0;mso-wrap-distance-right:9pt;mso-wrap-distance-bottom:0;mso-position-horizontal:absolute;mso-position-horizontal-relative:text;mso-position-vertical:absolute;mso-position-vertical-relative:text;mso-width-percent:0;mso-height-percent:0;mso-width-relative:margin;mso-height-relative:margin;v-text-anchor:top" o:gfxdata="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" fillcolor="white [3201]" strokeweight=".5pt">
                 <v:textbox>
                   <w:txbxContent>
                     <w:p>
@@ -4491,7 +3831,6 @@
         <w:rPr>
           <w:noProof/>
           <w:lang w:val="en-GB"/>
-          <w14:ligatures w14:val="standardContextual"/>
         </w:rPr>
         <mc:AlternateContent>
           <mc:Choice Requires="wps">
@@ -4605,7 +3944,7 @@
           </mc:Choice>
           <mc:Fallback>
             <w:pict>
-              <v:shape w14:anchorId="3D257D5C" id="Text Box 14" o:spid="_x0000_s1049" type="#_x0000_t202" style="position:absolute;margin-left:50.25pt;margin-top:.9pt;width:129.75pt;height:47.25pt;z-index:251671552;visibility:visible;mso-wrap-style:square;mso-width-percent:0;mso-height-percent:0;mso-wrap-distance-left:9pt;mso-wrap-distance-top:0;mso-wrap-distance-right:9pt;mso-wrap-distance-bottom:0;mso-position-horizontal:absolute;mso-position-horizontal-relative:text;mso-position-vertical:absolute;mso-position-vertical-relative:text;mso-width-percent:0;mso-height-percent:0;mso-width-relative:margin;mso-height-relative:margin;v-text-anchor:top" o:gfxdata="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" fillcolor="white [3201]" strokeweight=".5pt">
+              <v:shape w14:anchorId="3D257D5C" id="Text Box 14" o:spid="_x0000_s1044" type="#_x0000_t202" style="position:absolute;margin-left:50.25pt;margin-top:.9pt;width:129.75pt;height:47.25pt;z-index:251671552;visibility:visible;mso-wrap-style:square;mso-width-percent:0;mso-height-percent:0;mso-wrap-distance-left:9pt;mso-wrap-distance-top:0;mso-wrap-distance-right:9pt;mso-wrap-distance-bottom:0;mso-position-horizontal:absolute;mso-position-horizontal-relative:text;mso-position-vertical:absolute;mso-position-vertical-relative:text;mso-width-percent:0;mso-height-percent:0;mso-width-relative:margin;mso-height-relative:margin;v-text-anchor:top" o:gfxdata="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" fillcolor="white [3201]" strokeweight=".5pt">
                 <v:textbox>
                   <w:txbxContent>
                     <w:p>
@@ -4677,7 +4016,6 @@
         <w:rPr>
           <w:noProof/>
           <w:lang w:val="en-GB"/>
-          <w14:ligatures w14:val="standardContextual"/>
         </w:rPr>
         <mc:AlternateContent>
           <mc:Choice Requires="wps">
@@ -4750,7 +4088,6 @@
         <w:rPr>
           <w:noProof/>
           <w:lang w:val="en-GB"/>
-          <w14:ligatures w14:val="standardContextual"/>
         </w:rPr>
         <mc:AlternateContent>
           <mc:Choice Requires="wps">
@@ -4826,7 +4163,6 @@
         <w:rPr>
           <w:noProof/>
           <w:lang w:val="en-GB"/>
-          <w14:ligatures w14:val="standardContextual"/>
         </w:rPr>
         <mc:AlternateContent>
           <mc:Choice Requires="wps">
@@ -4894,7 +4230,6 @@
         <w:rPr>
           <w:noProof/>
           <w:lang w:val="en-GB"/>
-          <w14:ligatures w14:val="standardContextual"/>
         </w:rPr>
         <mc:AlternateContent>
           <mc:Choice Requires="wps">
@@ -4957,10 +4292,7 @@
                                 <w:szCs w:val="18"/>
                                 <w:lang w:val="en-GB"/>
                               </w:rPr>
-                              <w:t>If your score on Values Beliefs is
-																high, then you believe that your
-																mathematics homework is very useful
-																for your studies.</w:t>
+                              <w:t>If your score on Values Beliefs is                 high, then you believe that your                 mathematics homework is very useful                 for your studies.</w:t>
                             </w:r>
                           </w:p>
                         </w:txbxContent>
@@ -4985,7 +4317,7 @@
           </mc:Choice>
           <mc:Fallback>
             <w:pict>
-              <v:shape w14:anchorId="7006FD55" id="Text Box 18" o:spid="_x0000_s1050" type="#_x0000_t202" style="position:absolute;margin-left:327pt;margin-top:21.9pt;width:160.5pt;height:57.75pt;z-index:251675648;visibility:visible;mso-wrap-style:square;mso-width-percent:0;mso-height-percent:0;mso-wrap-distance-left:9pt;mso-wrap-distance-top:0;mso-wrap-distance-right:9pt;mso-wrap-distance-bottom:0;mso-position-horizontal:absolute;mso-position-horizontal-relative:text;mso-position-vertical:absolute;mso-position-vertical-relative:text;mso-width-percent:0;mso-height-percent:0;mso-width-relative:margin;mso-height-relative:margin;v-text-anchor:top" o:gfxdata="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" fillcolor="#d5dce4 [671]" strokeweight=".5pt">
+              <v:shape w14:anchorId="7006FD55" id="Text Box 18" o:spid="_x0000_s1045" type="#_x0000_t202" style="position:absolute;margin-left:327pt;margin-top:21.9pt;width:160.5pt;height:57.75pt;z-index:251675648;visibility:visible;mso-wrap-style:square;mso-width-percent:0;mso-height-percent:0;mso-wrap-distance-left:9pt;mso-wrap-distance-top:0;mso-wrap-distance-right:9pt;mso-wrap-distance-bottom:0;mso-position-horizontal:absolute;mso-position-horizontal-relative:text;mso-position-vertical:absolute;mso-position-vertical-relative:text;mso-width-percent:0;mso-height-percent:0;mso-width-relative:margin;mso-height-relative:margin;v-text-anchor:top" o:gfxdata="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" fillcolor="#d5dce4 [671]" strokeweight=".5pt">
                 <v:fill opacity="26214f"/>
                 <v:textbox>
                   <w:txbxContent>
@@ -5007,29 +4339,7 @@
                           <w:szCs w:val="18"/>
                           <w:lang w:val="en-GB"/>
                         </w:rPr>
-                        <w:t xml:space="preserve">If your score on Values Beliefs is high, then you believe that your mathematics homework is </w:t>
-                      </w:r>
-                      <w:proofErr w:type="gramStart"/>
-                      <w:r>
-                        <w:rPr>
-                          <w:i/>
-                          <w:iCs/>
-                          <w:sz w:val="18"/>
-                          <w:szCs w:val="18"/>
-                          <w:lang w:val="en-GB"/>
-                        </w:rPr>
-                        <w:t>very useful</w:t>
-                      </w:r>
-                      <w:proofErr w:type="gramEnd"/>
-                      <w:r>
-                        <w:rPr>
-                          <w:i/>
-                          <w:iCs/>
-                          <w:sz w:val="18"/>
-                          <w:szCs w:val="18"/>
-                          <w:lang w:val="en-GB"/>
-                        </w:rPr>
-                        <w:t xml:space="preserve"> for your studies.</w:t>
+                        <w:t>If your score on Values Beliefs is                 high, then you believe that your                 mathematics homework is very useful                 for your studies.</w:t>
                       </w:r>
                     </w:p>
                   </w:txbxContent>
@@ -5043,7 +4353,6 @@
         <w:rPr>
           <w:noProof/>
           <w:lang w:val="en-GB"/>
-          <w14:ligatures w14:val="standardContextual"/>
         </w:rPr>
         <mc:AlternateContent>
           <mc:Choice Requires="wps">
@@ -5106,10 +4415,7 @@
                                 <w:szCs w:val="18"/>
                                 <w:lang w:val="en-GB"/>
                               </w:rPr>
-                              <w:t>If your score on Expectancy Beliefs
-																is high, then you believe that you
-																are able to successfully work and
-																complete your mathematics homework.</w:t>
+                              <w:t>If your score on Expectancy Beliefs                 is high, then you believe that you                 are able to successfully work and                 complete your mathematics homework.</w:t>
                             </w:r>
                           </w:p>
                           <w:p>
@@ -5145,7 +4451,7 @@
           </mc:Choice>
           <mc:Fallback>
             <w:pict>
-              <v:shape w14:anchorId="249B1DF3" id="Text Box 17" o:spid="_x0000_s1051" type="#_x0000_t202" style="position:absolute;margin-left:-27pt;margin-top:19.65pt;width:160.5pt;height:57.75pt;z-index:251674624;visibility:visible;mso-wrap-style:square;mso-width-percent:0;mso-height-percent:0;mso-wrap-distance-left:9pt;mso-wrap-distance-top:0;mso-wrap-distance-right:9pt;mso-wrap-distance-bottom:0;mso-position-horizontal:absolute;mso-position-horizontal-relative:text;mso-position-vertical:absolute;mso-position-vertical-relative:text;mso-width-percent:0;mso-height-percent:0;mso-width-relative:margin;mso-height-relative:margin;v-text-anchor:top" o:gfxdata="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" fillcolor="#e2efd9 [665]" strokeweight=".5pt">
+              <v:shape w14:anchorId="249B1DF3" id="Text Box 17" o:spid="_x0000_s1046" type="#_x0000_t202" style="position:absolute;margin-left:-27pt;margin-top:19.65pt;width:160.5pt;height:57.75pt;z-index:251674624;visibility:visible;mso-wrap-style:square;mso-width-percent:0;mso-height-percent:0;mso-wrap-distance-left:9pt;mso-wrap-distance-top:0;mso-wrap-distance-right:9pt;mso-wrap-distance-bottom:0;mso-position-horizontal:absolute;mso-position-horizontal-relative:text;mso-position-vertical:absolute;mso-position-vertical-relative:text;mso-width-percent:0;mso-height-percent:0;mso-width-relative:margin;mso-height-relative:margin;v-text-anchor:top" o:gfxdata="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" fillcolor="#e2efd9 [665]" strokeweight=".5pt">
                 <v:fill opacity="26214f"/>
                 <v:textbox>
                   <w:txbxContent>
@@ -5167,29 +4473,7 @@
                           <w:szCs w:val="18"/>
                           <w:lang w:val="en-GB"/>
                         </w:rPr>
-                        <w:t xml:space="preserve">If your score on Expectancy Beliefs is high, then you believe that you </w:t>
-                      </w:r>
-                      <w:proofErr w:type="gramStart"/>
-                      <w:r>
-                        <w:rPr>
-                          <w:i/>
-                          <w:iCs/>
-                          <w:sz w:val="18"/>
-                          <w:szCs w:val="18"/>
-                          <w:lang w:val="en-GB"/>
-                        </w:rPr>
-                        <w:t>are able to</w:t>
-                      </w:r>
-                      <w:proofErr w:type="gramEnd"/>
-                      <w:r>
-                        <w:rPr>
-                          <w:i/>
-                          <w:iCs/>
-                          <w:sz w:val="18"/>
-                          <w:szCs w:val="18"/>
-                          <w:lang w:val="en-GB"/>
-                        </w:rPr>
-                        <w:t xml:space="preserve"> successfully work and complete your mathematics homework.</w:t>
+                        <w:t>If your score on Expectancy Beliefs                 is high, then you believe that you                 are able to successfully work and                 complete your mathematics homework.</w:t>
                       </w:r>
                     </w:p>
                     <w:p>
@@ -5242,12 +4526,11 @@
         <w:rPr>
           <w:noProof/>
           <w:lang w:val="en-GB"/>
-          <w14:ligatures w14:val="standardContextual"/>
         </w:rPr>
         <mc:AlternateContent>
           <mc:Choice Requires="wps">
             <w:drawing>
-              <wp:anchor distT="0" distB="0" distL="114300" distR="114300" simplePos="0" relativeHeight="251676672" behindDoc="0" locked="0" layoutInCell="1" allowOverlap="1" wp14:anchorId="2ED7C560" wp14:editId="26BBD103">
+              <wp:anchor distT="0" distB="0" distL="114300" distR="114300" simplePos="0" relativeHeight="251676672" behindDoc="0" locked="0" layoutInCell="1" allowOverlap="1" wp14:anchorId="2ED7C560" wp14:editId="52806327">
                 <wp:simplePos x="0" y="0"/>
                 <wp:positionH relativeFrom="margin">
                   <wp:align>center</wp:align>
@@ -5255,8 +4538,8 @@
                 <wp:positionV relativeFrom="paragraph">
                   <wp:posOffset>193040</wp:posOffset>
                 </wp:positionV>
-                <wp:extent cx="3762375" cy="990600"/>
-                <wp:effectExtent l="0" t="0" r="28575" b="19050"/>
+                <wp:extent cx="3762375" cy="1089329"/>
+                <wp:effectExtent l="0" t="0" r="28575" b="15875"/>
                 <wp:wrapNone/>
                 <wp:docPr id="21" name="Text Box 21"/>
                 <wp:cNvGraphicFramePr/>
@@ -5267,7 +4550,7 @@
                       <wps:spPr>
                         <a:xfrm>
                           <a:off x="0" y="0"/>
-                          <a:ext cx="3762375" cy="990600"/>
+                          <a:ext cx="3762375" cy="1089329"/>
                         </a:xfrm>
                         <a:prstGeom prst="rect">
                           <a:avLst/>
@@ -5286,7 +4569,6 @@
                         <w:txbxContent>
                           <w:p>
                             <w:pPr>
-                              <w:pStyle w:val="ListParagraph"/>
                               <w:numPr>
                                 <w:ilvl w:val="0"/>
                                 <w:numId w:val="4"/>
@@ -5303,14 +4585,11 @@
                                 <w:szCs w:val="20"/>
                                 <w:lang w:val="en-GB"/>
                               </w:rPr>
-                              <w:t>Strong motivation requires both
-																expectancy and value beliefs to be
-																high.</w:t>
+                              <w:t>Strong motivation requires both expectancy and value beliefs to be high.</w:t>
                             </w:r>
                           </w:p>
                           <w:p>
                             <w:pPr>
-                              <w:pStyle w:val="ListParagraph"/>
                               <w:numPr>
                                 <w:ilvl w:val="0"/>
                                 <w:numId w:val="4"/>
@@ -5462,17 +4741,12 @@
           </mc:Choice>
           <mc:Fallback>
             <w:pict>
-              <v:shapetype w14:anchorId="2ED7C560" id="_x0000_t202" coordsize="21600,21600" o:spt="202" path="m,l,21600r21600,l21600,xe">
-                <v:stroke joinstyle="miter"/>
-                <v:path gradientshapeok="t" o:connecttype="rect"/>
-              </v:shapetype>
-              <v:shape id="Text Box 21" o:spid="_x0000_s1052" type="#_x0000_t202" style="position:absolute;margin-left:0;margin-top:15.2pt;width:296.25pt;height:78pt;z-index:251676672;visibility:visible;mso-wrap-style:square;mso-width-percent:0;mso-height-percent:0;mso-wrap-distance-left:9pt;mso-wrap-distance-top:0;mso-wrap-distance-right:9pt;mso-wrap-distance-bottom:0;mso-position-horizontal:center;mso-position-horizontal-relative:margin;mso-position-vertical:absolute;mso-position-vertical-relative:text;mso-width-percent:0;mso-height-percent:0;mso-width-relative:margin;mso-height-relative:margin;v-text-anchor:top" o:gfxdata="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" fillcolor="white [3201]" strokeweight=".5pt">
+              <v:shape w14:anchorId="2ED7C560" id="Text Box 21" o:spid="_x0000_s1047" type="#_x0000_t202" style="position:absolute;margin-left:0;margin-top:15.2pt;width:296.25pt;height:85.75pt;z-index:251676672;visibility:visible;mso-wrap-style:square;mso-width-percent:0;mso-height-percent:0;mso-wrap-distance-left:9pt;mso-wrap-distance-top:0;mso-wrap-distance-right:9pt;mso-wrap-distance-bottom:0;mso-position-horizontal:center;mso-position-horizontal-relative:margin;mso-position-vertical:absolute;mso-position-vertical-relative:text;mso-width-percent:0;mso-height-percent:0;mso-width-relative:margin;mso-height-relative:margin;v-text-anchor:top" o:gfxdata="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" fillcolor="white [3201]" strokeweight=".5pt">
                 <v:stroke dashstyle="longDashDotDot"/>
                 <v:textbox>
                   <w:txbxContent>
                     <w:p>
                       <w:pPr>
-                        <w:pStyle w:val="ListParagraph"/>
                         <w:numPr>
                           <w:ilvl w:val="0"/>
                           <w:numId w:val="4"/>
@@ -5489,13 +4763,11 @@
                           <w:szCs w:val="20"/>
                           <w:lang w:val="en-GB"/>
                         </w:rPr>
-                        <w:t>Strong motivation requires both expectancy and
-													value beliefs to be high.</w:t>
+                        <w:t>Strong motivation requires both expectancy and value beliefs to be high.</w:t>
                       </w:r>
                     </w:p>
                     <w:p>
                       <w:pPr>
-                        <w:pStyle w:val="ListParagraph"/>
                         <w:numPr>
                           <w:ilvl w:val="0"/>
                           <w:numId w:val="4"/>
@@ -5671,7 +4943,6 @@
         <w:rPr>
           <w:noProof/>
           <w:lang w:val="en-GB"/>
-          <w14:ligatures w14:val="standardContextual"/>
         </w:rPr>
         <mc:AlternateContent>
           <mc:Choice Requires="wps">
@@ -5761,7 +5032,6 @@
         <w:rPr>
           <w:noProof/>
           <w:lang w:val="en-GB"/>
-          <w14:ligatures w14:val="standardContextual"/>
         </w:rPr>
         <mc:AlternateContent>
           <mc:Choice Requires="wps">
@@ -5841,8 +5111,7 @@
                                 <w:szCs w:val="20"/>
                                 <w:lang w:val="en-GB"/>
                               </w:rPr>
-                              <w:t>The extent to which you exert
-																effort during learning activities.</w:t>
+                              <w:t>The extent to which you exert                 effort during learning activities.</w:t>
                             </w:r>
                           </w:p>
                         </w:txbxContent>
@@ -5864,7 +5133,7 @@
           </mc:Choice>
           <mc:Fallback>
             <w:pict>
-              <v:shape w14:anchorId="0382011A" id="Text Box 25" o:spid="_x0000_s1053" type="#_x0000_t202" style="position:absolute;margin-left:153.65pt;margin-top:12.25pt;width:142.5pt;height:69.75pt;z-index:251680768;visibility:visible;mso-wrap-style:square;mso-height-percent:0;mso-wrap-distance-left:9pt;mso-wrap-distance-top:0;mso-wrap-distance-right:9pt;mso-wrap-distance-bottom:0;mso-position-horizontal:absolute;mso-position-horizontal-relative:margin;mso-position-vertical:absolute;mso-position-vertical-relative:text;mso-height-percent:0;mso-height-relative:margin;v-text-anchor:top" o:gfxdata="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" fillcolor="white [3201]" strokeweight=".5pt">
+              <v:shape w14:anchorId="0382011A" id="Text Box 25" o:spid="_x0000_s1048" type="#_x0000_t202" style="position:absolute;margin-left:153.65pt;margin-top:12.25pt;width:142.5pt;height:69.75pt;z-index:251680768;visibility:visible;mso-wrap-style:square;mso-height-percent:0;mso-wrap-distance-left:9pt;mso-wrap-distance-top:0;mso-wrap-distance-right:9pt;mso-wrap-distance-bottom:0;mso-position-horizontal:absolute;mso-position-horizontal-relative:margin;mso-position-vertical:absolute;mso-position-vertical-relative:text;mso-height-percent:0;mso-height-relative:margin;v-text-anchor:top" o:gfxdata="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" fillcolor="white [3201]" strokeweight=".5pt">
                 <v:textbox>
                   <w:txbxContent>
                     <w:p>
@@ -5906,8 +5175,7 @@
                           <w:szCs w:val="20"/>
                           <w:lang w:val="en-GB"/>
                         </w:rPr>
-                        <w:t>The extent to which you exert effort during
-													learning activities.</w:t>
+                        <w:t>The extent to which you exert                 effort during learning activities.</w:t>
                       </w:r>
                     </w:p>
                   </w:txbxContent>
@@ -5922,7 +5190,6 @@
         <w:rPr>
           <w:noProof/>
           <w:lang w:val="en-GB"/>
-          <w14:ligatures w14:val="standardContextual"/>
         </w:rPr>
         <mc:AlternateContent>
           <mc:Choice Requires="wps">
@@ -6002,9 +5269,7 @@
                                 <w:szCs w:val="20"/>
                                 <w:lang w:val="en-GB"/>
                               </w:rPr>
-                              <w:t>The extent to which you feel
-																activated during learning
-																activities.</w:t>
+                              <w:t>The extent to which you feel                 activated during learning                 activities.</w:t>
                             </w:r>
                           </w:p>
                         </w:txbxContent>
@@ -6026,7 +5291,7 @@
           </mc:Choice>
           <mc:Fallback>
             <w:pict>
-              <v:shape w14:anchorId="5F414B4E" id="Text Box 24" o:spid="_x0000_s1054" type="#_x0000_t202" style="position:absolute;margin-left:0;margin-top:11.5pt;width:142.5pt;height:69.75pt;z-index:251679744;visibility:visible;mso-wrap-style:square;mso-height-percent:0;mso-wrap-distance-left:9pt;mso-wrap-distance-top:0;mso-wrap-distance-right:9pt;mso-wrap-distance-bottom:0;mso-position-horizontal:absolute;mso-position-horizontal-relative:margin;mso-position-vertical:absolute;mso-position-vertical-relative:text;mso-height-percent:0;mso-height-relative:margin;v-text-anchor:top" o:gfxdata="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" fillcolor="white [3201]" strokeweight=".5pt">
+              <v:shape w14:anchorId="5F414B4E" id="Text Box 24" o:spid="_x0000_s1049" type="#_x0000_t202" style="position:absolute;margin-left:0;margin-top:11.5pt;width:142.5pt;height:69.75pt;z-index:251679744;visibility:visible;mso-wrap-style:square;mso-height-percent:0;mso-wrap-distance-left:9pt;mso-wrap-distance-top:0;mso-wrap-distance-right:9pt;mso-wrap-distance-bottom:0;mso-position-horizontal:absolute;mso-position-horizontal-relative:margin;mso-position-vertical:absolute;mso-position-vertical-relative:text;mso-height-percent:0;mso-height-relative:margin;v-text-anchor:top" o:gfxdata="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" fillcolor="white [3201]" strokeweight=".5pt">
                 <v:textbox>
                   <w:txbxContent>
                     <w:p>
@@ -6068,8 +5333,7 @@
                           <w:szCs w:val="20"/>
                           <w:lang w:val="en-GB"/>
                         </w:rPr>
-                        <w:t>The extent to which you feel activated during
-													learning activities.</w:t>
+                        <w:t>The extent to which you feel                 activated during learning                 activities.</w:t>
                       </w:r>
                     </w:p>
                   </w:txbxContent>
@@ -6084,7 +5348,6 @@
         <w:rPr>
           <w:noProof/>
           <w:lang w:val="en-GB"/>
-          <w14:ligatures w14:val="standardContextual"/>
         </w:rPr>
         <mc:AlternateContent>
           <mc:Choice Requires="wps">
@@ -6164,8 +5427,7 @@
                                 <w:szCs w:val="20"/>
                                 <w:lang w:val="en-GB"/>
                               </w:rPr>
-                              <w:t>The extent to which you are
-																absorbed during learning activities</w:t>
+                              <w:t>The extent to which you are                 absorbed during learning activities</w:t>
                             </w:r>
                           </w:p>
                         </w:txbxContent>
@@ -6187,7 +5449,7 @@
           </mc:Choice>
           <mc:Fallback>
             <w:pict>
-              <v:shape w14:anchorId="0D053F0A" id="Text Box 26" o:spid="_x0000_s1055" type="#_x0000_t202" style="position:absolute;margin-left:307.3pt;margin-top:12.7pt;width:142.5pt;height:69.75pt;z-index:251681792;visibility:visible;mso-wrap-style:square;mso-height-percent:0;mso-wrap-distance-left:9pt;mso-wrap-distance-top:0;mso-wrap-distance-right:9pt;mso-wrap-distance-bottom:0;mso-position-horizontal:absolute;mso-position-horizontal-relative:margin;mso-position-vertical:absolute;mso-position-vertical-relative:text;mso-height-percent:0;mso-height-relative:margin;v-text-anchor:top" o:gfxdata="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" fillcolor="white [3201]" strokeweight=".5pt">
+              <v:shape w14:anchorId="0D053F0A" id="Text Box 26" o:spid="_x0000_s1050" type="#_x0000_t202" style="position:absolute;margin-left:307.3pt;margin-top:12.7pt;width:142.5pt;height:69.75pt;z-index:251681792;visibility:visible;mso-wrap-style:square;mso-height-percent:0;mso-wrap-distance-left:9pt;mso-wrap-distance-top:0;mso-wrap-distance-right:9pt;mso-wrap-distance-bottom:0;mso-position-horizontal:absolute;mso-position-horizontal-relative:margin;mso-position-vertical:absolute;mso-position-vertical-relative:text;mso-height-percent:0;mso-height-relative:margin;v-text-anchor:top" o:gfxdata="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" fillcolor="white [3201]" strokeweight=".5pt">
                 <v:textbox>
                   <w:txbxContent>
                     <w:p>
@@ -6229,18 +5491,8 @@
                           <w:szCs w:val="20"/>
                           <w:lang w:val="en-GB"/>
                         </w:rPr>
-                        <w:t xml:space="preserve">The extent to which you are absorbed during learning </w:t>
+                        <w:t>The extent to which you are                 absorbed during learning activities</w:t>
                       </w:r>
-                      <w:proofErr w:type="gramStart"/>
-                      <w:r>
-                        <w:rPr>
-                          <w:sz w:val="20"/>
-                          <w:szCs w:val="20"/>
-                          <w:lang w:val="en-GB"/>
-                        </w:rPr>
-                        <w:t>activities</w:t>
-                      </w:r>
-                      <w:proofErr w:type="gramEnd"/>
                     </w:p>
                   </w:txbxContent>
                 </v:textbox>
@@ -6283,7 +5535,6 @@
           <w:iCs/>
           <w:noProof/>
           <w:lang w:val="en-GB"/>
-          <w14:ligatures w14:val="standardContextual"/>
         </w:rPr>
         <mc:AlternateContent>
           <mc:Choice Requires="wps">
@@ -6356,7 +5607,6 @@
           <w:iCs/>
           <w:noProof/>
           <w:lang w:val="en-GB"/>
-          <w14:ligatures w14:val="standardContextual"/>
         </w:rPr>
         <mc:AlternateContent>
           <mc:Choice Requires="wps">
@@ -6429,7 +5679,6 @@
           <w:iCs/>
           <w:noProof/>
           <w:lang w:val="en-GB"/>
-          <w14:ligatures w14:val="standardContextual"/>
         </w:rPr>
         <mc:AlternateContent>
           <mc:Choice Requires="wps">
@@ -6509,7 +5758,6 @@
         <w:rPr>
           <w:noProof/>
           <w:lang w:val="en-GB"/>
-          <w14:ligatures w14:val="standardContextual"/>
         </w:rPr>
         <mc:AlternateContent>
           <mc:Choice Requires="wps">
@@ -6572,13 +5820,7 @@
                                 <w:szCs w:val="18"/>
                                 <w:lang w:val="en-GB"/>
                               </w:rPr>
-                              <w:t>If your score on Cognitive
-																Engagement is high, then you are
-																very focused and concentrated when
-																solving your mathematics homework.
-																Furthermore, you think about ways to
-																solve the exercises and connect your
-																homework with what you already know.</w:t>
+                              <w:t>If your score on Cognitive                 Engagement is high, then you are                 very focused and concentrated when                 solving your mathematics homework.                 Furthermore, you think about ways to                 solve the exercises and connect your                 homework with what you already know.</w:t>
                             </w:r>
                           </w:p>
                         </w:txbxContent>
@@ -6603,7 +5845,7 @@
           </mc:Choice>
           <mc:Fallback>
             <w:pict>
-              <v:shape w14:anchorId="75C21077" id="Text Box 29" o:spid="_x0000_s1056" type="#_x0000_t202" style="position:absolute;margin-left:317.25pt;margin-top:10.05pt;width:160.5pt;height:92.25pt;z-index:251684864;visibility:visible;mso-wrap-style:square;mso-width-percent:0;mso-height-percent:0;mso-wrap-distance-left:9pt;mso-wrap-distance-top:0;mso-wrap-distance-right:9pt;mso-wrap-distance-bottom:0;mso-position-horizontal:absolute;mso-position-horizontal-relative:text;mso-position-vertical:absolute;mso-position-vertical-relative:text;mso-width-percent:0;mso-height-percent:0;mso-width-relative:margin;mso-height-relative:margin;v-text-anchor:top" o:gfxdata="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" fillcolor="#fff2cc [663]" strokeweight=".5pt">
+              <v:shape w14:anchorId="75C21077" id="Text Box 29" o:spid="_x0000_s1051" type="#_x0000_t202" style="position:absolute;margin-left:317.25pt;margin-top:10.05pt;width:160.5pt;height:92.25pt;z-index:251684864;visibility:visible;mso-wrap-style:square;mso-width-percent:0;mso-height-percent:0;mso-wrap-distance-left:9pt;mso-wrap-distance-top:0;mso-wrap-distance-right:9pt;mso-wrap-distance-bottom:0;mso-position-horizontal:absolute;mso-position-horizontal-relative:text;mso-position-vertical:absolute;mso-position-vertical-relative:text;mso-width-percent:0;mso-height-percent:0;mso-width-relative:margin;mso-height-relative:margin;v-text-anchor:top" o:gfxdata="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" fillcolor="#fff2cc [663]" strokeweight=".5pt">
                 <v:fill opacity="26214f"/>
                 <v:textbox>
                   <w:txbxContent>
@@ -6625,29 +5867,7 @@
                           <w:szCs w:val="18"/>
                           <w:lang w:val="en-GB"/>
                         </w:rPr>
-                        <w:t xml:space="preserve">If your score on Cognitive Engagement is high, then you are </w:t>
-                      </w:r>
-                      <w:proofErr w:type="gramStart"/>
-                      <w:r>
-                        <w:rPr>
-                          <w:i/>
-                          <w:iCs/>
-                          <w:sz w:val="18"/>
-                          <w:szCs w:val="18"/>
-                          <w:lang w:val="en-GB"/>
-                        </w:rPr>
-                        <w:t>very focused</w:t>
-                      </w:r>
-                      <w:proofErr w:type="gramEnd"/>
-                      <w:r>
-                        <w:rPr>
-                          <w:i/>
-                          <w:iCs/>
-                          <w:sz w:val="18"/>
-                          <w:szCs w:val="18"/>
-                          <w:lang w:val="en-GB"/>
-                        </w:rPr>
-                        <w:t xml:space="preserve"> and concentrated when solving your mathematics homework. Furthermore, you think about ways to solve the exercises and connect your homework with what you already know.</w:t>
+                        <w:t>If your score on Cognitive                 Engagement is high, then you are                 very focused and concentrated when                 solving your mathematics homework.                 Furthermore, you think about ways to                 solve the exercises and connect your                 homework with what you already know.</w:t>
                       </w:r>
                     </w:p>
                   </w:txbxContent>
@@ -6661,7 +5881,6 @@
         <w:rPr>
           <w:noProof/>
           <w:lang w:val="en-GB"/>
-          <w14:ligatures w14:val="standardContextual"/>
         </w:rPr>
         <mc:AlternateContent>
           <mc:Choice Requires="wps">
@@ -6724,11 +5943,7 @@
                                 <w:szCs w:val="18"/>
                                 <w:lang w:val="en-GB"/>
                               </w:rPr>
-                              <w:t>If your score on Behavioural
-																Engagement is high, then you are
-																careful when solving mathematics
-																homework and try hard to complete
-																all the exercises.</w:t>
+                              <w:t>If your score on Behavioural                 Engagement is high, then you are                 careful when solving mathematics                 homework and try hard to complete                 all the exercises.</w:t>
                             </w:r>
                           </w:p>
                         </w:txbxContent>
@@ -6753,7 +5968,7 @@
           </mc:Choice>
           <mc:Fallback>
             <w:pict>
-              <v:shape w14:anchorId="3359EDDE" id="Text Box 28" o:spid="_x0000_s1057" type="#_x0000_t202" style="position:absolute;margin-left:142.5pt;margin-top:10.05pt;width:149.25pt;height:66.75pt;z-index:251683840;visibility:visible;mso-wrap-style:square;mso-width-percent:0;mso-height-percent:0;mso-wrap-distance-left:9pt;mso-wrap-distance-top:0;mso-wrap-distance-right:9pt;mso-wrap-distance-bottom:0;mso-position-horizontal:absolute;mso-position-horizontal-relative:text;mso-position-vertical:absolute;mso-position-vertical-relative:text;mso-width-percent:0;mso-height-percent:0;mso-width-relative:margin;mso-height-relative:margin;v-text-anchor:top" o:gfxdata="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" fillcolor="#fff2cc [663]" strokeweight=".5pt">
+              <v:shape w14:anchorId="3359EDDE" id="Text Box 28" o:spid="_x0000_s1052" type="#_x0000_t202" style="position:absolute;margin-left:142.5pt;margin-top:10.05pt;width:149.25pt;height:66.75pt;z-index:251683840;visibility:visible;mso-wrap-style:square;mso-width-percent:0;mso-height-percent:0;mso-wrap-distance-left:9pt;mso-wrap-distance-top:0;mso-wrap-distance-right:9pt;mso-wrap-distance-bottom:0;mso-position-horizontal:absolute;mso-position-horizontal-relative:text;mso-position-vertical:absolute;mso-position-vertical-relative:text;mso-width-percent:0;mso-height-percent:0;mso-width-relative:margin;mso-height-relative:margin;v-text-anchor:top" o:gfxdata="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" fillcolor="#fff2cc [663]" strokeweight=".5pt">
                 <v:fill opacity="26214f"/>
                 <v:textbox>
                   <w:txbxContent>
@@ -6775,10 +5990,7 @@
                           <w:szCs w:val="18"/>
                           <w:lang w:val="en-GB"/>
                         </w:rPr>
-                        <w:t>If your score on Behavioural Engagement is
-													high, then you are careful when solving
-													mathematics homework and try hard to complete
-													all the exercises.</w:t>
+                        <w:t>If your score on Behavioural                 Engagement is high, then you are                 careful when solving mathematics                 homework and try hard to complete                 all the exercises.</w:t>
                       </w:r>
                     </w:p>
                   </w:txbxContent>
@@ -6792,7 +6004,6 @@
         <w:rPr>
           <w:noProof/>
           <w:lang w:val="en-GB"/>
-          <w14:ligatures w14:val="standardContextual"/>
         </w:rPr>
         <mc:AlternateContent>
           <mc:Choice Requires="wps">
@@ -6855,10 +6066,7 @@
                                 <w:szCs w:val="18"/>
                                 <w:lang w:val="en-GB"/>
                               </w:rPr>
-                              <w:t>In case your Affective Engagement
-																is high, then you feel enjoyment and
-																interest when working on your
-																mathematics homework. Moreover, you</w:t>
+                              <w:t>In case your Affective Engagement                 is high, then you feel enjoyment and                 interest when working on your                 mathematics homework. Moreover, you</w:t>
                             </w:r>
                             <w:r>
                               <w:rPr>
@@ -6903,7 +6111,7 @@
           </mc:Choice>
           <mc:Fallback>
             <w:pict>
-              <v:shape w14:anchorId="58E34ADF" id="Text Box 27" o:spid="_x0000_s1058" type="#_x0000_t202" style="position:absolute;margin-left:-30pt;margin-top:7.8pt;width:160.5pt;height:77.25pt;z-index:251682816;visibility:visible;mso-wrap-style:square;mso-width-percent:0;mso-height-percent:0;mso-wrap-distance-left:9pt;mso-wrap-distance-top:0;mso-wrap-distance-right:9pt;mso-wrap-distance-bottom:0;mso-position-horizontal:absolute;mso-position-horizontal-relative:text;mso-position-vertical:absolute;mso-position-vertical-relative:text;mso-width-percent:0;mso-height-percent:0;mso-width-relative:margin;mso-height-relative:margin;v-text-anchor:top" o:gfxdata="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" fillcolor="#fff2cc [663]" strokeweight=".5pt">
+              <v:shape w14:anchorId="58E34ADF" id="Text Box 27" o:spid="_x0000_s1053" type="#_x0000_t202" style="position:absolute;margin-left:-30pt;margin-top:7.8pt;width:160.5pt;height:77.25pt;z-index:251682816;visibility:visible;mso-wrap-style:square;mso-width-percent:0;mso-height-percent:0;mso-wrap-distance-left:9pt;mso-wrap-distance-top:0;mso-wrap-distance-right:9pt;mso-wrap-distance-bottom:0;mso-position-horizontal:absolute;mso-position-horizontal-relative:text;mso-position-vertical:absolute;mso-position-vertical-relative:text;mso-width-percent:0;mso-height-percent:0;mso-width-relative:margin;mso-height-relative:margin;v-text-anchor:top" o:gfxdata="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" fillcolor="#fff2cc [663]" strokeweight=".5pt">
                 <v:fill opacity="26214f"/>
                 <v:textbox>
                   <w:txbxContent>
@@ -6925,9 +6133,7 @@
                           <w:szCs w:val="18"/>
                           <w:lang w:val="en-GB"/>
                         </w:rPr>
-                        <w:t>In case your Affective Engagement is high, then
-													you feel enjoyment and interest when working on
-													your mathematics homework. Moreover, you</w:t>
+                        <w:t>In case your Affective Engagement                 is high, then you feel enjoyment and                 interest when working on your                 mathematics homework. Moreover, you</w:t>
                       </w:r>
                       <w:r>
                         <w:rPr>
@@ -7005,7 +6211,6 @@
         <w:rPr>
           <w:noProof/>
           <w:lang w:val="en-GB"/>
-          <w14:ligatures w14:val="standardContextual"/>
         </w:rPr>
         <mc:AlternateContent>
           <mc:Choice Requires="wps">
@@ -7081,7 +6286,6 @@
         <w:rPr>
           <w:noProof/>
           <w:lang w:val="en-GB"/>
-          <w14:ligatures w14:val="standardContextual"/>
         </w:rPr>
         <mc:AlternateContent>
           <mc:Choice Requires="wps">
@@ -7162,7 +6366,7 @@
           </mc:Choice>
           <mc:Fallback>
             <w:pict>
-              <v:shape w14:anchorId="7D4BD1E4" id="Text Box 34" o:spid="_x0000_s1059" type="#_x0000_t202" style="position:absolute;margin-left:262.5pt;margin-top:5.65pt;width:213.75pt;height:61.5pt;z-index:251686912;visibility:visible;mso-wrap-style:square;mso-width-percent:0;mso-height-percent:0;mso-wrap-distance-left:9pt;mso-wrap-distance-top:0;mso-wrap-distance-right:9pt;mso-wrap-distance-bottom:0;mso-position-horizontal:absolute;mso-position-horizontal-relative:margin;mso-position-vertical:absolute;mso-position-vertical-relative:text;mso-width-percent:0;mso-height-percent:0;mso-width-relative:margin;mso-height-relative:margin;v-text-anchor:top" o:gfxdata="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" fillcolor="white [3201]" strokeweight=".5pt">
+              <v:shape w14:anchorId="7D4BD1E4" id="Text Box 34" o:spid="_x0000_s1054" type="#_x0000_t202" style="position:absolute;margin-left:262.5pt;margin-top:5.65pt;width:213.75pt;height:61.5pt;z-index:251686912;visibility:visible;mso-wrap-style:square;mso-width-percent:0;mso-height-percent:0;mso-wrap-distance-left:9pt;mso-wrap-distance-top:0;mso-wrap-distance-right:9pt;mso-wrap-distance-bottom:0;mso-position-horizontal:absolute;mso-position-horizontal-relative:margin;mso-position-vertical:absolute;mso-position-vertical-relative:text;mso-width-percent:0;mso-height-percent:0;mso-width-relative:margin;mso-height-relative:margin;v-text-anchor:top" o:gfxdata="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" fillcolor="white [3201]" strokeweight=".5pt">
                 <v:stroke dashstyle="longDashDotDot"/>
                 <v:textbox>
                   <w:txbxContent>
@@ -7180,25 +6384,7 @@
                           <w:szCs w:val="20"/>
                           <w:lang w:val="en-GB"/>
                         </w:rPr>
-                        <w:t xml:space="preserve">If your scores on all the engagement components are high, then your engagement is more “powerful” resulting in </w:t>
-                      </w:r>
-                      <w:proofErr w:type="gramStart"/>
-                      <w:r>
-                        <w:rPr>
-                          <w:sz w:val="20"/>
-                          <w:szCs w:val="20"/>
-                          <w:lang w:val="en-GB"/>
-                        </w:rPr>
-                        <w:t>better performance</w:t>
-                      </w:r>
-                      <w:proofErr w:type="gramEnd"/>
-                      <w:r>
-                        <w:rPr>
-                          <w:sz w:val="20"/>
-                          <w:szCs w:val="20"/>
-                          <w:lang w:val="en-GB"/>
-                        </w:rPr>
-                        <w:t xml:space="preserve"> in your mathematics course. </w:t>
+                        <w:t xml:space="preserve">If your scores on all the engagement components are high, then your engagement is more “powerful” resulting in better performance in your mathematics course. </w:t>
                       </w:r>
                     </w:p>
                   </w:txbxContent>
@@ -7234,7 +6420,6 @@
         <w:rPr>
           <w:noProof/>
           <w:lang w:val="en-GB"/>
-          <w14:ligatures w14:val="standardContextual"/>
         </w:rPr>
         <mc:AlternateContent>
           <mc:Choice Requires="wps">
@@ -7316,7 +6501,7 @@
           </mc:Choice>
           <mc:Fallback>
             <w:pict>
-              <v:shape w14:anchorId="44AE9958" id="Text Box 35" o:spid="_x0000_s1060" type="#_x0000_t202" style="position:absolute;margin-left:151.5pt;margin-top:13.15pt;width:142.5pt;height:24pt;z-index:251687936;visibility:visible;mso-wrap-style:square;mso-height-percent:0;mso-wrap-distance-left:9pt;mso-wrap-distance-top:0;mso-wrap-distance-right:9pt;mso-wrap-distance-bottom:0;mso-position-horizontal:absolute;mso-position-horizontal-relative:margin;mso-position-vertical:absolute;mso-position-vertical-relative:text;mso-height-percent:0;mso-height-relative:margin;v-text-anchor:top" o:gfxdata="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" fillcolor="white [3201]" strokeweight=".5pt">
+              <v:shape w14:anchorId="44AE9958" id="Text Box 35" o:spid="_x0000_s1055" type="#_x0000_t202" style="position:absolute;margin-left:151.5pt;margin-top:13.15pt;width:142.5pt;height:24pt;z-index:251687936;visibility:visible;mso-wrap-style:square;mso-height-percent:0;mso-wrap-distance-left:9pt;mso-wrap-distance-top:0;mso-wrap-distance-right:9pt;mso-wrap-distance-bottom:0;mso-position-horizontal:absolute;mso-position-horizontal-relative:margin;mso-position-vertical:absolute;mso-position-vertical-relative:text;mso-height-percent:0;mso-height-relative:margin;v-text-anchor:top" o:gfxdata="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" fillcolor="white [3201]" strokeweight=".5pt">
                 <v:textbox>
                   <w:txbxContent>
                     <w:p>
@@ -7372,7 +6557,6 @@
     </w:p>
     <w:p>
       <w:pPr>
-        <w:pStyle w:val="ListParagraph"/>
         <w:numPr>
           <w:ilvl w:val="0"/>
           <w:numId w:val="1"/>
@@ -7411,7 +6595,6 @@
           <w:szCs w:val="27"/>
           <w:shd w:val="clear" w:color="auto" w:fill="FCFCFC"/>
           <w:lang w:val="en-GB"/>
-          <w14:ligatures w14:val="standardContextual"/>
         </w:rPr>
         <w:drawing>
           <wp:anchor distT="0" distB="0" distL="114300" distR="114300" simplePos="0" relativeHeight="251694080" behindDoc="0" locked="0" layoutInCell="1" allowOverlap="1" wp14:anchorId="0E12595E" wp14:editId="7EDB9C50">
@@ -7644,7 +6827,6 @@
       <w:hyperlink r:id="rId19" w:history="1">
         <w:r>
           <w:rPr>
-            <w:rStyle w:val="Hyperlink"/>
             <w:lang w:val="en-GB"/>
           </w:rPr>
           <w:t>here</w:t>
@@ -7677,7 +6859,6 @@
     </w:p>
     <w:p>
       <w:pPr>
-        <w:pStyle w:val="ListParagraph"/>
         <w:numPr>
           <w:ilvl w:val="0"/>
           <w:numId w:val="7"/>
@@ -7695,7 +6876,6 @@
           <w:noProof/>
           <w:color w:val="4472C4" w:themeColor="accent1"/>
           <w:lang w:val="en-GB"/>
-          <w14:ligatures w14:val="standardContextual"/>
         </w:rPr>
         <w:drawing>
           <wp:anchor distT="0" distB="0" distL="114300" distR="114300" simplePos="0" relativeHeight="251695104" behindDoc="0" locked="0" layoutInCell="1" allowOverlap="1" wp14:anchorId="45937C95" wp14:editId="3A3FB6B4">
@@ -7760,9 +6940,7 @@
         <w:rPr>
           <w:lang w:val="en-GB"/>
         </w:rPr>
-        <w:t>As an exercise, you could think about the next important mathematics topic you
-					will have to learn. Try to set three goals for what to study and three goals for
-					how to study. You could use the SMART framework to create your goals.</w:t>
+        <w:t>As an exercise, you could think about the next important mathematics topic you      will have to learn. Try to set three goals for what to study and three goals for      how to study. You could use the SMART framework to create your goals.</w:t>
       </w:r>
     </w:p>
     <w:p>
@@ -7822,7 +7000,6 @@
     </w:p>
     <w:p>
       <w:pPr>
-        <w:pStyle w:val="ListParagraph"/>
         <w:numPr>
           <w:ilvl w:val="0"/>
           <w:numId w:val="6"/>
@@ -7882,7 +7059,6 @@
     </w:p>
     <w:p>
       <w:pPr>
-        <w:pStyle w:val="ListParagraph"/>
         <w:numPr>
           <w:ilvl w:val="0"/>
           <w:numId w:val="6"/>
@@ -7900,7 +7076,6 @@
           <w:noProof/>
           <w:color w:val="4472C4" w:themeColor="accent1"/>
           <w:lang w:val="en-GB"/>
-          <w14:ligatures w14:val="standardContextual"/>
         </w:rPr>
         <w:drawing>
           <wp:anchor distT="0" distB="0" distL="114300" distR="114300" simplePos="0" relativeHeight="251696128" behindDoc="0" locked="0" layoutInCell="1" allowOverlap="1" wp14:anchorId="388F5B06" wp14:editId="1048695A">
@@ -7965,8 +7140,7 @@
         <w:rPr>
           <w:lang w:val="en-GB"/>
         </w:rPr>
-        <w:t>Try to generate your own arguments that prove the usefulness and relevance of
-					the learning material for accomplishing your current and future goals.</w:t>
+        <w:t>Try to generate your own arguments that prove the usefulness and relevance of      the learning material for accomplishing your current and future goals.</w:t>
       </w:r>
     </w:p>
     <w:p>
@@ -8004,7 +7178,6 @@
         <w:rPr>
           <w:noProof/>
           <w:lang w:val="en-GB"/>
-          <w14:ligatures w14:val="standardContextual"/>
         </w:rPr>
         <w:drawing>
           <wp:anchor distT="0" distB="0" distL="114300" distR="114300" simplePos="0" relativeHeight="251697152" behindDoc="0" locked="0" layoutInCell="1" allowOverlap="1" wp14:anchorId="569D3349" wp14:editId="06DEA156">
@@ -8179,13 +7352,11 @@
         <w:rPr>
           <w:lang w:val="en-GB"/>
         </w:rPr>
-        <w:t>Constructive feedback is specific, and includes justifications and suggestions
-					for improvement.</w:t>
+        <w:t>Constructive feedback is specific, and includes justifications and suggestions      for improvement.</w:t>
       </w:r>
     </w:p>
     <w:p>
       <w:pPr>
-        <w:pStyle w:val="ListParagraph"/>
         <w:numPr>
           <w:ilvl w:val="0"/>
           <w:numId w:val="9"/>
@@ -8198,7 +7369,6 @@
         <w:rPr>
           <w:noProof/>
           <w:lang w:val="en-GB"/>
-          <w14:ligatures w14:val="standardContextual"/>
         </w:rPr>
         <w:drawing>
           <wp:anchor distT="0" distB="0" distL="114300" distR="114300" simplePos="0" relativeHeight="251698176" behindDoc="0" locked="0" layoutInCell="1" allowOverlap="1" wp14:anchorId="281566F9" wp14:editId="69738B85">
@@ -8375,8 +7545,7 @@
         <w:rPr>
           <w:lang w:val="en-GB"/>
         </w:rPr>
-        <w:t>view effort and persistence, asking for help, and adjustment of strategies as
-					necessary step</w:t>
+        <w:t>view effort and persistence, asking for help, and adjustment of strategies as      necessary step</w:t>
       </w:r>
       <w:r>
         <w:rPr>
@@ -8411,7 +7580,6 @@
       <w:hyperlink r:id="rId28" w:history="1">
         <w:r>
           <w:rPr>
-            <w:rStyle w:val="Hyperlink"/>
             <w:lang w:val="en-GB"/>
           </w:rPr>
           <w:t>here</w:t>
@@ -8426,7 +7594,6 @@
       <w:hyperlink r:id="rId29" w:history="1">
         <w:r>
           <w:rPr>
-            <w:rStyle w:val="Hyperlink"/>
             <w:lang w:val="en-GB"/>
           </w:rPr>
           <w:t>here</w:t>
@@ -8447,7 +7614,6 @@
     </w:p>
     <w:p>
       <w:pPr>
-        <w:pStyle w:val="Footer"/>
         <w:rPr>
           <w:sz w:val="20"/>
           <w:szCs w:val="20"/>
@@ -8457,27 +7623,6 @@
     </w:p>
     <w:p>
       <w:pPr>
-        <w:pStyle w:val="Footer"/>
-        <w:rPr>
-          <w:sz w:val="20"/>
-          <w:szCs w:val="20"/>
-          <w:lang w:val="en-GB"/>
-        </w:rPr>
-      </w:pPr>
-    </w:p>
-    <w:p>
-      <w:pPr>
-        <w:pStyle w:val="Footer"/>
-        <w:rPr>
-          <w:sz w:val="20"/>
-          <w:szCs w:val="20"/>
-          <w:lang w:val="en-GB"/>
-        </w:rPr>
-      </w:pPr>
-    </w:p>
-    <w:p>
-      <w:pPr>
-        <w:pStyle w:val="Footer"/>
         <w:jc w:val="center"/>
         <w:rPr>
           <w:rFonts w:ascii="Segoe UI" w:hAnsi="Segoe UI" w:cs="Segoe UI"/>
@@ -8514,7 +7659,6 @@
       </w:r>
       <w:r>
         <w:rPr>
-          <w:rStyle w:val="allowtextselection"/>
           <w:rFonts w:ascii="Segoe UI" w:hAnsi="Segoe UI" w:cs="Segoe UI"/>
           <w:color w:val="4472C4" w:themeColor="accent1"/>
           <w:sz w:val="16"/>
@@ -8566,7 +7710,6 @@
 <w:ftr xmlns:wpc="http://schemas.microsoft.com/office/word/2010/wordprocessingCanvas" xmlns:cx="http://schemas.microsoft.com/office/drawing/2014/chartex" xmlns:cx1="http://schemas.microsoft.com/office/drawing/2015/9/8/chartex" xmlns:cx2="http://schemas.microsoft.com/office/drawing/2015/10/21/chartex" xmlns:cx3="http://schemas.microsoft.com/office/drawing/2016/5/9/chartex" xmlns:cx4="http://schemas.microsoft.com/office/drawing/2016/5/10/chartex" xmlns:cx5="http://schemas.microsoft.com/office/drawing/2016/5/11/chartex" xmlns:cx6="http://schemas.microsoft.com/office/drawing/2016/5/12/chartex" xmlns:cx7="http://schemas.microsoft.com/office/drawing/2016/5/13/chartex" xmlns:cx8="http://schemas.microsoft.com/office/drawing/2016/5/14/chartex" xmlns:mc="http://schemas.openxmlformats.org/markup-compatibility/2006" xmlns:aink="http://schemas.microsoft.com/office/drawing/2016/ink" xmlns:am3d="http://schemas.microsoft.com/office/drawing/2017/model3d" xmlns:o="urn:schemas-microsoft-com:office:office" xmlns:oel="http://schemas.microsoft.com/office/2019/extlst" xmlns:r="http://schemas.openxmlformats.org/officeDocument/2006/relationships" xmlns:m="http://schemas.openxmlformats.org/officeDocument/2006/math" xmlns:v="urn:schemas-microsoft-com:vml" xmlns:wp14="http://schemas.microsoft.com/office/word/2010/wordprocessingDrawing" xmlns:wp="http://schemas.openxmlformats.org/drawingml/2006/wordprocessingDrawing" xmlns:w10="urn:schemas-microsoft-com:office:word" xmlns:w="http://schemas.openxmlformats.org/wordprocessingml/2006/main" xmlns:w14="http://schemas.microsoft.com/office/word/2010/wordml" xmlns:w15="http://schemas.microsoft.com/office/word/2012/wordml" xmlns:w16cex="http://schemas.microsoft.com/office/word/2018/wordml/cex" xmlns:w16cid="http://schemas.microsoft.com/office/word/2016/wordml/cid" xmlns:w16="http://schemas.microsoft.com/office/word/2018/wordml" xmlns:w16sdtdh="http://schemas.microsoft.com/office/word/2020/wordml/sdtdatahash" xmlns:w16se="http://schemas.microsoft.com/office/word/2015/wordml/symex" xmlns:wpg="http://schemas.microsoft.com/office/word/2010/wordprocessingGroup" xmlns:wpi="http://schemas.microsoft.com/office/word/2010/wordprocessingInk" xmlns:wne="http://schemas.microsoft.com/office/word/2006/wordml" xmlns:wps="http://schemas.microsoft.com/office/word/2010/wordprocessingShape" mc:Ignorable="w14 w15 w16se w16cid w16 w16cex w16sdtdh wp14">
   <w:p>
     <w:pPr>
-      <w:pStyle w:val="Footer"/>
       <w:rPr>
         <w:lang w:val="en-GB"/>
       </w:rPr>
@@ -8610,7 +7753,6 @@
 <w:hdr xmlns:wpc="http://schemas.microsoft.com/office/word/2010/wordprocessingCanvas" xmlns:cx="http://schemas.microsoft.com/office/drawing/2014/chartex" xmlns:cx1="http://schemas.microsoft.com/office/drawing/2015/9/8/chartex" xmlns:cx2="http://schemas.microsoft.com/office/drawing/2015/10/21/chartex" xmlns:cx3="http://schemas.microsoft.com/office/drawing/2016/5/9/chartex" xmlns:cx4="http://schemas.microsoft.com/office/drawing/2016/5/10/chartex" xmlns:cx5="http://schemas.microsoft.com/office/drawing/2016/5/11/chartex" xmlns:cx6="http://schemas.microsoft.com/office/drawing/2016/5/12/chartex" xmlns:cx7="http://schemas.microsoft.com/office/drawing/2016/5/13/chartex" xmlns:cx8="http://schemas.microsoft.com/office/drawing/2016/5/14/chartex" xmlns:mc="http://schemas.openxmlformats.org/markup-compatibility/2006" xmlns:aink="http://schemas.microsoft.com/office/drawing/2016/ink" xmlns:am3d="http://schemas.microsoft.com/office/drawing/2017/model3d" xmlns:o="urn:schemas-microsoft-com:office:office" xmlns:oel="http://schemas.microsoft.com/office/2019/extlst" xmlns:r="http://schemas.openxmlformats.org/officeDocument/2006/relationships" xmlns:m="http://schemas.openxmlformats.org/officeDocument/2006/math" xmlns:v="urn:schemas-microsoft-com:vml" xmlns:wp14="http://schemas.microsoft.com/office/word/2010/wordprocessingDrawing" xmlns:wp="http://schemas.openxmlformats.org/drawingml/2006/wordprocessingDrawing" xmlns:w10="urn:schemas-microsoft-com:office:word" xmlns:w="http://schemas.openxmlformats.org/wordprocessingml/2006/main" xmlns:w14="http://schemas.microsoft.com/office/word/2010/wordml" xmlns:w15="http://schemas.microsoft.com/office/word/2012/wordml" xmlns:w16cex="http://schemas.microsoft.com/office/word/2018/wordml/cex" xmlns:w16cid="http://schemas.microsoft.com/office/word/2016/wordml/cid" xmlns:w16="http://schemas.microsoft.com/office/word/2018/wordml" xmlns:w16sdtdh="http://schemas.microsoft.com/office/word/2020/wordml/sdtdatahash" xmlns:w16se="http://schemas.microsoft.com/office/word/2015/wordml/symex" xmlns:wpg="http://schemas.microsoft.com/office/word/2010/wordprocessingGroup" xmlns:wpi="http://schemas.microsoft.com/office/word/2010/wordprocessingInk" xmlns:wne="http://schemas.microsoft.com/office/word/2006/wordml" xmlns:wps="http://schemas.microsoft.com/office/word/2010/wordprocessingShape" mc:Ignorable="w14 w15 w16se w16cid w16 w16cex w16sdtdh wp14">
   <w:p>
     <w:pPr>
-      <w:pStyle w:val="Header"/>
       <w:rPr>
         <w:lang w:val="en-GB"/>
       </w:rPr>
@@ -8624,7 +7766,6 @@
   </w:p>
   <w:p>
     <w:pPr>
-      <w:pStyle w:val="Header"/>
       <w:rPr>
         <w:lang w:val="en-GB"/>
       </w:rPr>
@@ -9639,11 +8780,11 @@
   <w:docDefaults>
     <w:rPrDefault>
       <w:rPr>
-        <w:rFonts w:asciiTheme="minorHAnsi" w:eastAsiaTheme="minorHAnsi" w:hAnsiTheme="minorHAnsi" w:cstheme="minorBidi"/>
+        <w:rFonts w:asciiTheme="minorHAnsi" w:eastAsiaTheme="minorEastAsia" w:hAnsiTheme="minorHAnsi" w:cstheme="minorBidi"/>
         <w:kern w:val="2"/>
         <w:sz w:val="22"/>
         <w:szCs w:val="22"/>
-        <w:lang w:val="nl-NL" w:eastAsia="en-US" w:bidi="ar-SA"/>
+        <w:lang w:val="nl-NL" w:eastAsia="nl-NL" w:bidi="ar-SA"/>
         <w14:ligatures w14:val="standardContextual"/>
       </w:rPr>
     </w:rPrDefault>
@@ -10034,11 +9175,6 @@
   <w:style w:type="paragraph" w:default="1" w:styleId="Normal">
     <w:name w:val="Normal"/>
     <w:qFormat/>
-    <w:rsid w:val="006B7554"/>
-    <w:rPr>
-      <w:kern w:val="0"/>
-      <w14:ligatures w14:val="none"/>
-    </w:rPr>
   </w:style>
   <w:style w:type="character" w:default="1" w:styleId="DefaultParagraphFont">
     <w:name w:val="Default Paragraph Font"/>
@@ -10066,216 +9202,6 @@
     <w:uiPriority w:val="99"/>
     <w:semiHidden/>
     <w:unhideWhenUsed/>
-  </w:style>
-  <w:style w:type="table" w:styleId="TableGrid">
-    <w:name w:val="Table Grid"/>
-    <w:basedOn w:val="TableNormal"/>
-    <w:uiPriority w:val="39"/>
-    <w:rsid w:val="006B7554"/>
-    <w:pPr>
-      <w:spacing w:after="0" w:line="240" w:lineRule="auto"/>
-    </w:pPr>
-    <w:rPr>
-      <w:kern w:val="0"/>
-      <w14:ligatures w14:val="none"/>
-    </w:rPr>
-    <w:tblPr>
-      <w:tblBorders>
-        <w:top w:val="single" w:sz="4" w:space="0" w:color="auto"/>
-        <w:left w:val="single" w:sz="4" w:space="0" w:color="auto"/>
-        <w:bottom w:val="single" w:sz="4" w:space="0" w:color="auto"/>
-        <w:right w:val="single" w:sz="4" w:space="0" w:color="auto"/>
-        <w:insideH w:val="single" w:sz="4" w:space="0" w:color="auto"/>
-        <w:insideV w:val="single" w:sz="4" w:space="0" w:color="auto"/>
-      </w:tblBorders>
-    </w:tblPr>
-  </w:style>
-  <w:style w:type="character" w:styleId="Hyperlink">
-    <w:name w:val="Hyperlink"/>
-    <w:basedOn w:val="DefaultParagraphFont"/>
-    <w:uiPriority w:val="99"/>
-    <w:unhideWhenUsed/>
-    <w:rsid w:val="006B7554"/>
-    <w:rPr>
-      <w:color w:val="0563C1" w:themeColor="hyperlink"/>
-      <w:u w:val="single"/>
-    </w:rPr>
-  </w:style>
-  <w:style w:type="paragraph" w:styleId="ListParagraph">
-    <w:name w:val="List Paragraph"/>
-    <w:basedOn w:val="Normal"/>
-    <w:uiPriority w:val="34"/>
-    <w:qFormat/>
-    <w:rsid w:val="006B7554"/>
-    <w:pPr>
-      <w:ind w:left="720"/>
-      <w:contextualSpacing/>
-    </w:pPr>
-  </w:style>
-  <w:style w:type="paragraph" w:customStyle="1" w:styleId="pf0">
-    <w:name w:val="pf0"/>
-    <w:basedOn w:val="Normal"/>
-    <w:rsid w:val="006B7554"/>
-    <w:pPr>
-      <w:spacing w:before="100" w:beforeAutospacing="1" w:after="100" w:afterAutospacing="1" w:line="240" w:lineRule="auto"/>
-    </w:pPr>
-    <w:rPr>
-      <w:rFonts w:ascii="Times New Roman" w:eastAsia="Times New Roman" w:hAnsi="Times New Roman" w:cs="Times New Roman"/>
-      <w:sz w:val="24"/>
-      <w:szCs w:val="24"/>
-      <w:lang w:eastAsia="nl-NL"/>
-    </w:rPr>
-  </w:style>
-  <w:style w:type="character" w:styleId="UnresolvedMention">
-    <w:name w:val="Unresolved Mention"/>
-    <w:basedOn w:val="DefaultParagraphFont"/>
-    <w:uiPriority w:val="99"/>
-    <w:semiHidden/>
-    <w:unhideWhenUsed/>
-    <w:rsid w:val="000478CE"/>
-    <w:rPr>
-      <w:color w:val="605E5C"/>
-      <w:shd w:val="clear" w:color="auto" w:fill="E1DFDD"/>
-    </w:rPr>
-  </w:style>
-  <w:style w:type="character" w:styleId="FollowedHyperlink">
-    <w:name w:val="FollowedHyperlink"/>
-    <w:basedOn w:val="DefaultParagraphFont"/>
-    <w:uiPriority w:val="99"/>
-    <w:semiHidden/>
-    <w:unhideWhenUsed/>
-    <w:rsid w:val="00883C8A"/>
-    <w:rPr>
-      <w:color w:val="954F72" w:themeColor="followedHyperlink"/>
-      <w:u w:val="single"/>
-    </w:rPr>
-  </w:style>
-  <w:style w:type="character" w:styleId="CommentReference">
-    <w:name w:val="annotation reference"/>
-    <w:basedOn w:val="DefaultParagraphFont"/>
-    <w:uiPriority w:val="99"/>
-    <w:semiHidden/>
-    <w:unhideWhenUsed/>
-    <w:rsid w:val="0099649F"/>
-    <w:rPr>
-      <w:sz w:val="16"/>
-      <w:szCs w:val="16"/>
-    </w:rPr>
-  </w:style>
-  <w:style w:type="paragraph" w:styleId="CommentText">
-    <w:name w:val="annotation text"/>
-    <w:basedOn w:val="Normal"/>
-    <w:link w:val="CommentTextChar"/>
-    <w:uiPriority w:val="99"/>
-    <w:unhideWhenUsed/>
-    <w:rsid w:val="0099649F"/>
-    <w:pPr>
-      <w:spacing w:line="240" w:lineRule="auto"/>
-    </w:pPr>
-    <w:rPr>
-      <w:sz w:val="20"/>
-      <w:szCs w:val="20"/>
-    </w:rPr>
-  </w:style>
-  <w:style w:type="character" w:customStyle="1" w:styleId="CommentTextChar">
-    <w:name w:val="Comment Text Char"/>
-    <w:basedOn w:val="DefaultParagraphFont"/>
-    <w:link w:val="CommentText"/>
-    <w:uiPriority w:val="99"/>
-    <w:rsid w:val="0099649F"/>
-    <w:rPr>
-      <w:kern w:val="0"/>
-      <w:sz w:val="20"/>
-      <w:szCs w:val="20"/>
-      <w14:ligatures w14:val="none"/>
-    </w:rPr>
-  </w:style>
-  <w:style w:type="paragraph" w:styleId="CommentSubject">
-    <w:name w:val="annotation subject"/>
-    <w:basedOn w:val="CommentText"/>
-    <w:next w:val="CommentText"/>
-    <w:link w:val="CommentSubjectChar"/>
-    <w:uiPriority w:val="99"/>
-    <w:semiHidden/>
-    <w:unhideWhenUsed/>
-    <w:rsid w:val="0099649F"/>
-    <w:rPr>
-      <w:b/>
-      <w:bCs/>
-    </w:rPr>
-  </w:style>
-  <w:style w:type="character" w:customStyle="1" w:styleId="CommentSubjectChar">
-    <w:name w:val="Comment Subject Char"/>
-    <w:basedOn w:val="CommentTextChar"/>
-    <w:link w:val="CommentSubject"/>
-    <w:uiPriority w:val="99"/>
-    <w:semiHidden/>
-    <w:rsid w:val="0099649F"/>
-    <w:rPr>
-      <w:b/>
-      <w:bCs/>
-      <w:kern w:val="0"/>
-      <w:sz w:val="20"/>
-      <w:szCs w:val="20"/>
-      <w14:ligatures w14:val="none"/>
-    </w:rPr>
-  </w:style>
-  <w:style w:type="paragraph" w:styleId="Header">
-    <w:name w:val="header"/>
-    <w:basedOn w:val="Normal"/>
-    <w:link w:val="HeaderChar"/>
-    <w:uiPriority w:val="99"/>
-    <w:unhideWhenUsed/>
-    <w:rsid w:val="00FD3979"/>
-    <w:pPr>
-      <w:tabs>
-        <w:tab w:val="center" w:pos="4513"/>
-        <w:tab w:val="right" w:pos="9026"/>
-      </w:tabs>
-      <w:spacing w:after="0" w:line="240" w:lineRule="auto"/>
-    </w:pPr>
-  </w:style>
-  <w:style w:type="character" w:customStyle="1" w:styleId="HeaderChar">
-    <w:name w:val="Header Char"/>
-    <w:basedOn w:val="DefaultParagraphFont"/>
-    <w:link w:val="Header"/>
-    <w:uiPriority w:val="99"/>
-    <w:rsid w:val="00FD3979"/>
-    <w:rPr>
-      <w:kern w:val="0"/>
-      <w14:ligatures w14:val="none"/>
-    </w:rPr>
-  </w:style>
-  <w:style w:type="paragraph" w:styleId="Footer">
-    <w:name w:val="footer"/>
-    <w:basedOn w:val="Normal"/>
-    <w:link w:val="FooterChar"/>
-    <w:uiPriority w:val="99"/>
-    <w:unhideWhenUsed/>
-    <w:rsid w:val="00FD3979"/>
-    <w:pPr>
-      <w:tabs>
-        <w:tab w:val="center" w:pos="4513"/>
-        <w:tab w:val="right" w:pos="9026"/>
-      </w:tabs>
-      <w:spacing w:after="0" w:line="240" w:lineRule="auto"/>
-    </w:pPr>
-  </w:style>
-  <w:style w:type="character" w:customStyle="1" w:styleId="FooterChar">
-    <w:name w:val="Footer Char"/>
-    <w:basedOn w:val="DefaultParagraphFont"/>
-    <w:link w:val="Footer"/>
-    <w:uiPriority w:val="99"/>
-    <w:rsid w:val="00FD3979"/>
-    <w:rPr>
-      <w:kern w:val="0"/>
-      <w14:ligatures w14:val="none"/>
-    </w:rPr>
-  </w:style>
-  <w:style w:type="character" w:customStyle="1" w:styleId="allowtextselection">
-    <w:name w:val="allowtextselection"/>
-    <w:basedOn w:val="DefaultParagraphFont"/>
-    <w:rsid w:val="00FD3979"/>
   </w:style>
 </w:styles>
 </file>
@@ -10620,7 +9546,17 @@
     </c:title>
     <c:autoTitleDeleted val="0"/>
     <c:plotArea>
-      <c:layout/>
+      <c:layout>
+        <c:manualLayout>
+          <c:layoutTarget val="inner"/>
+          <c:xMode val="edge"/>
+          <c:yMode val="edge"/>
+          <c:x val="0.14458150447895915"/>
+          <c:y val="0.21377719182597232"/>
+          <c:w val="0.80373890895773337"/>
+          <c:h val="0.4759170347608988"/>
+        </c:manualLayout>
+      </c:layout>
       <c:lineChart>
         <c:grouping val="standard"/>
         <c:varyColors val="0"/>
@@ -10672,6 +9608,78 @@
               <a:effectLst/>
             </c:spPr>
           </c:marker>
+          <c:dLbls>
+            <c:dLbl>
+              <c:idx val="1"/>
+              <c:dLblPos val="t"/>
+              <c:showLegendKey val="0"/>
+              <c:showVal val="1"/>
+              <c:showCatName val="0"/>
+              <c:showSerName val="0"/>
+              <c:showPercent val="0"/>
+              <c:showBubbleSize val="0"/>
+              <c:extLst>
+                <c:ext xmlns:c15="http://schemas.microsoft.com/office/drawing/2012/chart" uri="{CE6537A1-D6FC-4f65-9D91-7224C49458BB}"/>
+                <c:ext xmlns:c16="http://schemas.microsoft.com/office/drawing/2014/chart" uri="{C3380CC4-5D6E-409C-BE32-E72D297353CC}">
+                  <c16:uniqueId val="{00000000-5C17-40D3-9A98-18E9DF2C2464}"/>
+                </c:ext>
+              </c:extLst>
+            </c:dLbl>
+            <c:spPr>
+              <a:noFill/>
+              <a:ln>
+                <a:noFill/>
+              </a:ln>
+              <a:effectLst/>
+            </c:spPr>
+            <c:txPr>
+              <a:bodyPr rot="0" spcFirstLastPara="1" vertOverflow="ellipsis" vert="horz" wrap="square" lIns="38100" tIns="19050" rIns="38100" bIns="19050" anchor="ctr" anchorCtr="1">
+                <a:spAutoFit/>
+              </a:bodyPr>
+              <a:lstStyle/>
+              <a:p>
+                <a:pPr>
+                  <a:defRPr sz="900" b="0" i="0" u="none" strike="noStrike" kern="1200" baseline="0">
+                    <a:solidFill>
+                      <a:schemeClr val="tx1">
+                        <a:lumMod val="75000"/>
+                        <a:lumOff val="25000"/>
+                      </a:schemeClr>
+                    </a:solidFill>
+                    <a:latin typeface="+mn-lt"/>
+                    <a:ea typeface="+mn-ea"/>
+                    <a:cs typeface="+mn-cs"/>
+                  </a:defRPr>
+                </a:pPr>
+                <a:endParaRPr lang="nl-NL"/>
+              </a:p>
+            </c:txPr>
+            <c:showLegendKey val="0"/>
+            <c:showVal val="0"/>
+            <c:showCatName val="0"/>
+            <c:showSerName val="0"/>
+            <c:showPercent val="0"/>
+            <c:showBubbleSize val="0"/>
+            <c:extLst>
+              <c:ext xmlns:c15="http://schemas.microsoft.com/office/drawing/2012/chart" uri="{CE6537A1-D6FC-4f65-9D91-7224C49458BB}">
+                <c15:showLeaderLines val="1"/>
+                <c15:leaderLines>
+                  <c:spPr>
+                    <a:ln w="9525" cap="flat" cmpd="sng" algn="ctr">
+                      <a:solidFill>
+                        <a:schemeClr val="tx1">
+                          <a:lumMod val="35000"/>
+                          <a:lumOff val="65000"/>
+                        </a:schemeClr>
+                      </a:solidFill>
+                      <a:round/>
+                    </a:ln>
+                    <a:effectLst/>
+                  </c:spPr>
+                </c15:leaderLines>
+              </c:ext>
+            </c:extLst>
+          </c:dLbls>
           <c:cat>
             <c:strRef>
               <c:f>graphs!$A$21:$A$22</c:f>
@@ -10747,6 +9755,64 @@
               <a:effectLst/>
             </c:spPr>
           </c:marker>
+          <c:dLbls>
+            <c:spPr>
+              <a:noFill/>
+              <a:ln>
+                <a:noFill/>
+              </a:ln>
+              <a:effectLst/>
+            </c:spPr>
+            <c:txPr>
+              <a:bodyPr rot="0" spcFirstLastPara="1" vertOverflow="ellipsis" vert="horz" wrap="square" lIns="38100" tIns="19050" rIns="38100" bIns="19050" anchor="ctr" anchorCtr="1">
+                <a:spAutoFit/>
+              </a:bodyPr>
+              <a:lstStyle/>
+              <a:p>
+                <a:pPr>
+                  <a:defRPr sz="900" b="0" i="0" u="none" strike="noStrike" kern="1200" baseline="0">
+                    <a:solidFill>
+                      <a:schemeClr val="tx1">
+                        <a:lumMod val="75000"/>
+                        <a:lumOff val="25000"/>
+                      </a:schemeClr>
+                    </a:solidFill>
+                    <a:latin typeface="+mn-lt"/>
+                    <a:ea typeface="+mn-ea"/>
+                    <a:cs typeface="+mn-cs"/>
+                  </a:defRPr>
+                </a:pPr>
+                <a:endParaRPr lang="nl-NL"/>
+              </a:p>
+            </c:txPr>
+            <c:dLblPos val="t"/>
+            <c:showLegendKey val="0"/>
+            <c:showVal val="1"/>
+            <c:showCatName val="0"/>
+            <c:showSerName val="0"/>
+            <c:showPercent val="0"/>
+            <c:showBubbleSize val="0"/>
+            <c:showLeaderLines val="0"/>
+            <c:extLst>
+              <c:ext xmlns:c15="http://schemas.microsoft.com/office/drawing/2012/chart" uri="{CE6537A1-D6FC-4f65-9D91-7224C49458BB}">
+                <c15:showLeaderLines val="1"/>
+                <c15:leaderLines>
+                  <c:spPr>
+                    <a:ln w="9525" cap="flat" cmpd="sng" algn="ctr">
+                      <a:solidFill>
+                        <a:schemeClr val="tx1">
+                          <a:lumMod val="35000"/>
+                          <a:lumOff val="65000"/>
+                        </a:schemeClr>
+                      </a:solidFill>
+                      <a:round/>
+                    </a:ln>
+                    <a:effectLst/>
+                  </c:spPr>
+                </c15:leaderLines>
+              </c:ext>
+            </c:extLst>
+          </c:dLbls>
           <c:cat>
             <c:strRef>
               <c:f>graphs!$A$21:$A$22</c:f>
@@ -11120,6 +10186,64 @@
               </c:ext>
             </c:extLst>
           </c:dPt>
+          <c:dLbls>
+            <c:spPr>
+              <a:noFill/>
+              <a:ln>
+                <a:noFill/>
+              </a:ln>
+              <a:effectLst/>
+            </c:spPr>
+            <c:txPr>
+              <a:bodyPr rot="0" spcFirstLastPara="1" vertOverflow="ellipsis" vert="horz" wrap="square" lIns="38100" tIns="19050" rIns="38100" bIns="19050" anchor="ctr" anchorCtr="1">
+                <a:spAutoFit/>
+              </a:bodyPr>
+              <a:lstStyle/>
+              <a:p>
+                <a:pPr>
+                  <a:defRPr sz="900" b="0" i="0" u="none" strike="noStrike" kern="1200" baseline="0">
+                    <a:solidFill>
+                      <a:schemeClr val="tx1">
+                        <a:lumMod val="75000"/>
+                        <a:lumOff val="25000"/>
+                      </a:schemeClr>
+                    </a:solidFill>
+                    <a:latin typeface="+mn-lt"/>
+                    <a:ea typeface="+mn-ea"/>
+                    <a:cs typeface="+mn-cs"/>
+                  </a:defRPr>
+                </a:pPr>
+                <a:endParaRPr lang="nl-NL"/>
+              </a:p>
+            </c:txPr>
+            <c:dLblPos val="t"/>
+            <c:showLegendKey val="0"/>
+            <c:showVal val="1"/>
+            <c:showCatName val="0"/>
+            <c:showSerName val="0"/>
+            <c:showPercent val="0"/>
+            <c:showBubbleSize val="0"/>
+            <c:showLeaderLines val="0"/>
+            <c:extLst>
+              <c:ext xmlns:c15="http://schemas.microsoft.com/office/drawing/2012/chart" uri="{CE6537A1-D6FC-4f65-9D91-7224C49458BB}">
+                <c15:showLeaderLines val="1"/>
+                <c15:leaderLines>
+                  <c:spPr>
+                    <a:ln w="9525" cap="flat" cmpd="sng" algn="ctr">
+                      <a:solidFill>
+                        <a:schemeClr val="tx1">
+                          <a:lumMod val="35000"/>
+                          <a:lumOff val="65000"/>
+                        </a:schemeClr>
+                      </a:solidFill>
+                      <a:round/>
+                    </a:ln>
+                    <a:effectLst/>
+                  </c:spPr>
+                </c15:leaderLines>
+              </c:ext>
+            </c:extLst>
+          </c:dLbls>
           <c:cat>
             <c:strRef>
               <c:f>graphs!$A$6:$A$7</c:f>
@@ -11197,6 +10321,64 @@
               <a:effectLst/>
             </c:spPr>
           </c:marker>
+          <c:dLbls>
+            <c:spPr>
+              <a:noFill/>
+              <a:ln>
+                <a:noFill/>
+              </a:ln>
+              <a:effectLst/>
+            </c:spPr>
+            <c:txPr>
+              <a:bodyPr rot="0" spcFirstLastPara="1" vertOverflow="ellipsis" vert="horz" wrap="square" lIns="38100" tIns="19050" rIns="38100" bIns="19050" anchor="ctr" anchorCtr="1">
+                <a:spAutoFit/>
+              </a:bodyPr>
+              <a:lstStyle/>
+              <a:p>
+                <a:pPr>
+                  <a:defRPr sz="900" b="0" i="0" u="none" strike="noStrike" kern="1200" baseline="0">
+                    <a:solidFill>
+                      <a:schemeClr val="tx1">
+                        <a:lumMod val="75000"/>
+                        <a:lumOff val="25000"/>
+                      </a:schemeClr>
+                    </a:solidFill>
+                    <a:latin typeface="+mn-lt"/>
+                    <a:ea typeface="+mn-ea"/>
+                    <a:cs typeface="+mn-cs"/>
+                  </a:defRPr>
+                </a:pPr>
+                <a:endParaRPr lang="nl-NL"/>
+              </a:p>
+            </c:txPr>
+            <c:dLblPos val="t"/>
+            <c:showLegendKey val="0"/>
+            <c:showVal val="1"/>
+            <c:showCatName val="0"/>
+            <c:showSerName val="0"/>
+            <c:showPercent val="0"/>
+            <c:showBubbleSize val="0"/>
+            <c:showLeaderLines val="0"/>
+            <c:extLst>
+              <c:ext xmlns:c15="http://schemas.microsoft.com/office/drawing/2012/chart" uri="{CE6537A1-D6FC-4f65-9D91-7224C49458BB}">
+                <c15:showLeaderLines val="1"/>
+                <c15:leaderLines>
+                  <c:spPr>
+                    <a:ln w="9525" cap="flat" cmpd="sng" algn="ctr">
+                      <a:solidFill>
+                        <a:schemeClr val="tx1">
+                          <a:lumMod val="35000"/>
+                          <a:lumOff val="65000"/>
+                        </a:schemeClr>
+                      </a:solidFill>
+                      <a:round/>
+                    </a:ln>
+                    <a:effectLst/>
+                  </c:spPr>
+                </c15:leaderLines>
+              </c:ext>
+            </c:extLst>
+          </c:dLbls>
           <c:cat>
             <c:strRef>
               <c:f>graphs!$A$6:$A$7</c:f>

</xml_diff>